<commit_message>
Updated Fewa Document and Added Description for Table Structure.
</commit_message>
<xml_diff>
--- a/FewTechDoc.docx
+++ b/FewTechDoc.docx
@@ -33,7 +33,7 @@
     <w:sdt>
       <w:sdtPr>
         <w:rPr>
-          <w:rFonts w:asciiTheme="minorHAnsi" w:eastAsiaTheme="minorHAnsi" w:hAnsiTheme="minorHAnsi" w:cstheme="minorBidi"/>
+          <w:rFonts w:asciiTheme="minorHAnsi" w:hAnsiTheme="minorHAnsi" w:eastAsiaTheme="minorHAnsi" w:cstheme="minorBidi"/>
           <w:color w:val="auto"/>
           <w:sz w:val="22"/>
           <w:szCs w:val="22"/>
@@ -82,7 +82,7 @@
           <w:r>
             <w:fldChar w:fldCharType="separate"/>
           </w:r>
-          <w:hyperlink w:anchor="_Toc47708367" w:history="1">
+          <w:hyperlink w:history="1" w:anchor="_Toc47708367">
             <w:r>
               <w:rPr>
                 <w:rStyle w:val="Hyperlink"/>
@@ -153,7 +153,7 @@
               <w:lang w:eastAsia="en-IN"/>
             </w:rPr>
           </w:pPr>
-          <w:hyperlink w:anchor="_Toc47708368" w:history="1">
+          <w:hyperlink w:history="1" w:anchor="_Toc47708368">
             <w:r>
               <w:rPr>
                 <w:rStyle w:val="Hyperlink"/>
@@ -224,7 +224,7 @@
               <w:lang w:eastAsia="en-IN"/>
             </w:rPr>
           </w:pPr>
-          <w:hyperlink w:anchor="_Toc47708369" w:history="1">
+          <w:hyperlink w:history="1" w:anchor="_Toc47708369">
             <w:r>
               <w:rPr>
                 <w:rStyle w:val="Hyperlink"/>
@@ -295,7 +295,7 @@
               <w:lang w:eastAsia="en-IN"/>
             </w:rPr>
           </w:pPr>
-          <w:hyperlink w:anchor="_Toc47708370" w:history="1">
+          <w:hyperlink w:history="1" w:anchor="_Toc47708370">
             <w:r>
               <w:rPr>
                 <w:rStyle w:val="Hyperlink"/>
@@ -366,7 +366,7 @@
               <w:lang w:eastAsia="en-IN"/>
             </w:rPr>
           </w:pPr>
-          <w:hyperlink w:anchor="_Toc47708371" w:history="1">
+          <w:hyperlink w:history="1" w:anchor="_Toc47708371">
             <w:r>
               <w:rPr>
                 <w:rStyle w:val="Hyperlink"/>
@@ -437,7 +437,7 @@
               <w:lang w:eastAsia="en-IN"/>
             </w:rPr>
           </w:pPr>
-          <w:hyperlink w:anchor="_Toc47708372" w:history="1">
+          <w:hyperlink w:history="1" w:anchor="_Toc47708372">
             <w:r>
               <w:rPr>
                 <w:rStyle w:val="Hyperlink"/>
@@ -508,7 +508,7 @@
               <w:lang w:eastAsia="en-IN"/>
             </w:rPr>
           </w:pPr>
-          <w:hyperlink w:anchor="_Toc47708373" w:history="1">
+          <w:hyperlink w:history="1" w:anchor="_Toc47708373">
             <w:r>
               <w:rPr>
                 <w:rStyle w:val="Hyperlink"/>
@@ -579,7 +579,7 @@
               <w:lang w:eastAsia="en-IN"/>
             </w:rPr>
           </w:pPr>
-          <w:hyperlink w:anchor="_Toc47708374" w:history="1">
+          <w:hyperlink w:history="1" w:anchor="_Toc47708374">
             <w:r>
               <w:rPr>
                 <w:rStyle w:val="Hyperlink"/>
@@ -650,7 +650,7 @@
               <w:lang w:eastAsia="en-IN"/>
             </w:rPr>
           </w:pPr>
-          <w:hyperlink w:anchor="_Toc47708375" w:history="1">
+          <w:hyperlink w:history="1" w:anchor="_Toc47708375">
             <w:r>
               <w:rPr>
                 <w:rStyle w:val="Hyperlink"/>
@@ -756,7 +756,7 @@
           <w:lang w:val="en-US"/>
         </w:rPr>
       </w:pPr>
-      <w:bookmarkStart w:id="0" w:name="_Toc47708367"/>
+      <w:bookmarkStart w:name="_Toc47708367" w:id="0"/>
       <w:r>
         <w:rPr>
           <w:lang w:val="en-US"/>
@@ -799,7 +799,7 @@
         </w:rPr>
         <w:br/>
       </w:r>
-      <w:bookmarkStart w:id="1" w:name="_Toc47708368"/>
+      <w:bookmarkStart w:name="_Toc47708368" w:id="1"/>
       <w:r>
         <w:rPr>
           <w:lang w:val="en-US"/>
@@ -829,7 +829,7 @@
           <w:lang w:val="en-US"/>
         </w:rPr>
       </w:pPr>
-      <w:bookmarkStart w:id="2" w:name="_Toc47708369"/>
+      <w:bookmarkStart w:name="_Toc47708369" w:id="2"/>
       <w:r>
         <w:rPr>
           <w:lang w:val="en-US"/>
@@ -878,7 +878,7 @@
           <w:lang w:val="en-US"/>
         </w:rPr>
       </w:pPr>
-      <w:bookmarkStart w:id="3" w:name="_Toc47708370"/>
+      <w:bookmarkStart w:name="_Toc47708370" w:id="3"/>
       <w:r>
         <w:rPr>
           <w:lang w:val="en-US"/>
@@ -920,7 +920,7 @@
           <w:lang w:val="en-US"/>
         </w:rPr>
       </w:pPr>
-      <w:bookmarkStart w:id="4" w:name="_Toc47708371"/>
+      <w:bookmarkStart w:name="_Toc47708371" w:id="4"/>
       <w:r>
         <w:rPr>
           <w:lang w:val="en-US"/>
@@ -1035,12 +1035,12 @@
     <w:p>
       <w:pPr>
         <w:pBdr>
-          <w:bottom w:val="single" w:sz="6" w:space="4" w:color="EAECEF"/>
+          <w:bottom w:val="single" w:color="EAECEF" w:sz="6" w:space="4"/>
         </w:pBdr>
         <w:spacing w:before="360" w:after="240" w:line="240" w:lineRule="auto"/>
         <w:outlineLvl w:val="1"/>
         <w:rPr>
-          <w:rFonts w:ascii="Segoe UI" w:eastAsia="Times New Roman" w:hAnsi="Segoe UI" w:cs="Segoe UI"/>
+          <w:rFonts w:ascii="Segoe UI" w:hAnsi="Segoe UI" w:eastAsia="Times New Roman" w:cs="Segoe UI"/>
           <w:b/>
           <w:bCs/>
           <w:color w:val="24292E"/>
@@ -1050,7 +1050,7 @@
       </w:pPr>
       <w:r>
         <w:rPr>
-          <w:rFonts w:ascii="Segoe UI" w:eastAsia="Times New Roman" w:hAnsi="Segoe UI" w:cs="Segoe UI"/>
+          <w:rFonts w:ascii="Segoe UI" w:hAnsi="Segoe UI" w:eastAsia="Times New Roman" w:cs="Segoe UI"/>
           <w:b/>
           <w:bCs/>
           <w:color w:val="24292E"/>
@@ -1064,15 +1064,15 @@
       <w:pPr>
         <w:spacing w:after="240" w:line="240" w:lineRule="auto"/>
         <w:rPr>
-          <w:rFonts w:ascii="Segoe UI" w:eastAsia="Times New Roman" w:hAnsi="Segoe UI" w:cs="Segoe UI"/>
-          <w:color w:val="24292E"/>
-          <w:sz w:val="24"/>
-          <w:szCs w:val="24"/>
-        </w:rPr>
-      </w:pPr>
-      <w:r>
-        <w:rPr>
-          <w:rFonts w:ascii="Segoe UI" w:eastAsia="Times New Roman" w:hAnsi="Segoe UI" w:cs="Segoe UI"/>
+          <w:rFonts w:ascii="Segoe UI" w:hAnsi="Segoe UI" w:eastAsia="Times New Roman" w:cs="Segoe UI"/>
+          <w:color w:val="24292E"/>
+          <w:sz w:val="24"/>
+          <w:szCs w:val="24"/>
+        </w:rPr>
+      </w:pPr>
+      <w:r>
+        <w:rPr>
+          <w:rFonts w:ascii="Segoe UI" w:hAnsi="Segoe UI" w:eastAsia="Times New Roman" w:cs="Segoe UI"/>
           <w:color w:val="24292E"/>
           <w:sz w:val="24"/>
           <w:szCs w:val="24"/>
@@ -1084,26 +1084,26 @@
       <w:pPr>
         <w:spacing w:after="240" w:line="240" w:lineRule="auto"/>
         <w:rPr>
-          <w:rFonts w:ascii="Segoe UI" w:eastAsia="Times New Roman" w:hAnsi="Segoe UI" w:cs="Segoe UI"/>
-          <w:color w:val="24292E"/>
-          <w:sz w:val="24"/>
-          <w:szCs w:val="24"/>
-        </w:rPr>
-      </w:pPr>
-      <w:r>
-        <w:rPr>
-          <w:rFonts w:ascii="Segoe UI" w:eastAsia="Times New Roman" w:hAnsi="Segoe UI" w:cs="Segoe UI"/>
+          <w:rFonts w:ascii="Segoe UI" w:hAnsi="Segoe UI" w:eastAsia="Times New Roman" w:cs="Segoe UI"/>
+          <w:color w:val="24292E"/>
+          <w:sz w:val="24"/>
+          <w:szCs w:val="24"/>
+        </w:rPr>
+      </w:pPr>
+      <w:r>
+        <w:rPr>
+          <w:rFonts w:ascii="Segoe UI" w:hAnsi="Segoe UI" w:eastAsia="Times New Roman" w:cs="Segoe UI"/>
           <w:color w:val="24292E"/>
           <w:sz w:val="24"/>
           <w:szCs w:val="24"/>
         </w:rPr>
         <w:t xml:space="preserve">Download VS Code from </w:t>
       </w:r>
-      <w:hyperlink r:id="rId6" w:history="1">
+      <w:hyperlink w:history="1" r:id="rId6">
         <w:r>
           <w:rPr>
             <w:rStyle w:val="Hyperlink"/>
-            <w:rFonts w:ascii="Segoe UI" w:eastAsia="Times New Roman" w:hAnsi="Segoe UI" w:cs="Segoe UI"/>
+            <w:rFonts w:ascii="Segoe UI" w:hAnsi="Segoe UI" w:eastAsia="Times New Roman" w:cs="Segoe UI"/>
             <w:color w:val="0366D6"/>
             <w:sz w:val="24"/>
             <w:szCs w:val="24"/>
@@ -1116,26 +1116,26 @@
       <w:pPr>
         <w:spacing w:after="240" w:line="240" w:lineRule="auto"/>
         <w:rPr>
-          <w:rFonts w:ascii="Segoe UI" w:eastAsia="Times New Roman" w:hAnsi="Segoe UI" w:cs="Segoe UI"/>
-          <w:color w:val="24292E"/>
-          <w:sz w:val="24"/>
-          <w:szCs w:val="24"/>
-        </w:rPr>
-      </w:pPr>
-      <w:r>
-        <w:rPr>
-          <w:rFonts w:ascii="Segoe UI" w:eastAsia="Times New Roman" w:hAnsi="Segoe UI" w:cs="Segoe UI"/>
+          <w:rFonts w:ascii="Segoe UI" w:hAnsi="Segoe UI" w:eastAsia="Times New Roman" w:cs="Segoe UI"/>
+          <w:color w:val="24292E"/>
+          <w:sz w:val="24"/>
+          <w:szCs w:val="24"/>
+        </w:rPr>
+      </w:pPr>
+      <w:r>
+        <w:rPr>
+          <w:rFonts w:ascii="Segoe UI" w:hAnsi="Segoe UI" w:eastAsia="Times New Roman" w:cs="Segoe UI"/>
           <w:color w:val="24292E"/>
           <w:sz w:val="24"/>
           <w:szCs w:val="24"/>
         </w:rPr>
         <w:t xml:space="preserve">Download Visual Studio from </w:t>
       </w:r>
-      <w:hyperlink r:id="rId7" w:history="1">
+      <w:hyperlink w:history="1" r:id="rId7">
         <w:r>
           <w:rPr>
             <w:rStyle w:val="Hyperlink"/>
-            <w:rFonts w:ascii="Segoe UI" w:eastAsia="Times New Roman" w:hAnsi="Segoe UI" w:cs="Segoe UI"/>
+            <w:rFonts w:ascii="Segoe UI" w:hAnsi="Segoe UI" w:eastAsia="Times New Roman" w:cs="Segoe UI"/>
             <w:color w:val="0366D6"/>
             <w:sz w:val="24"/>
             <w:szCs w:val="24"/>
@@ -1148,26 +1148,26 @@
       <w:pPr>
         <w:spacing w:after="240" w:line="240" w:lineRule="auto"/>
         <w:rPr>
-          <w:rFonts w:ascii="Segoe UI" w:eastAsia="Times New Roman" w:hAnsi="Segoe UI" w:cs="Segoe UI"/>
-          <w:color w:val="24292E"/>
-          <w:sz w:val="24"/>
-          <w:szCs w:val="24"/>
-        </w:rPr>
-      </w:pPr>
-      <w:r>
-        <w:rPr>
-          <w:rFonts w:ascii="Segoe UI" w:eastAsia="Times New Roman" w:hAnsi="Segoe UI" w:cs="Segoe UI"/>
+          <w:rFonts w:ascii="Segoe UI" w:hAnsi="Segoe UI" w:eastAsia="Times New Roman" w:cs="Segoe UI"/>
+          <w:color w:val="24292E"/>
+          <w:sz w:val="24"/>
+          <w:szCs w:val="24"/>
+        </w:rPr>
+      </w:pPr>
+      <w:r>
+        <w:rPr>
+          <w:rFonts w:ascii="Segoe UI" w:hAnsi="Segoe UI" w:eastAsia="Times New Roman" w:cs="Segoe UI"/>
           <w:color w:val="24292E"/>
           <w:sz w:val="24"/>
           <w:szCs w:val="24"/>
         </w:rPr>
         <w:t xml:space="preserve">Download Postgre SQL server from </w:t>
       </w:r>
-      <w:hyperlink r:id="rId8" w:history="1">
+      <w:hyperlink w:history="1" r:id="rId8">
         <w:r>
           <w:rPr>
             <w:rStyle w:val="Hyperlink"/>
-            <w:rFonts w:ascii="Segoe UI" w:eastAsia="Times New Roman" w:hAnsi="Segoe UI" w:cs="Segoe UI"/>
+            <w:rFonts w:ascii="Segoe UI" w:hAnsi="Segoe UI" w:eastAsia="Times New Roman" w:cs="Segoe UI"/>
             <w:color w:val="0366D6"/>
             <w:sz w:val="24"/>
             <w:szCs w:val="24"/>
@@ -1180,26 +1180,26 @@
       <w:pPr>
         <w:spacing w:after="240" w:line="240" w:lineRule="auto"/>
         <w:rPr>
-          <w:rFonts w:ascii="Segoe UI" w:eastAsia="Times New Roman" w:hAnsi="Segoe UI" w:cs="Segoe UI"/>
-          <w:color w:val="24292E"/>
-          <w:sz w:val="24"/>
-          <w:szCs w:val="24"/>
-        </w:rPr>
-      </w:pPr>
-      <w:r>
-        <w:rPr>
-          <w:rFonts w:ascii="Segoe UI" w:eastAsia="Times New Roman" w:hAnsi="Segoe UI" w:cs="Segoe UI"/>
+          <w:rFonts w:ascii="Segoe UI" w:hAnsi="Segoe UI" w:eastAsia="Times New Roman" w:cs="Segoe UI"/>
+          <w:color w:val="24292E"/>
+          <w:sz w:val="24"/>
+          <w:szCs w:val="24"/>
+        </w:rPr>
+      </w:pPr>
+      <w:r>
+        <w:rPr>
+          <w:rFonts w:ascii="Segoe UI" w:hAnsi="Segoe UI" w:eastAsia="Times New Roman" w:cs="Segoe UI"/>
           <w:color w:val="24292E"/>
           <w:sz w:val="24"/>
           <w:szCs w:val="24"/>
         </w:rPr>
         <w:t xml:space="preserve">Download Angular 7 from </w:t>
       </w:r>
-      <w:hyperlink r:id="rId9" w:history="1">
+      <w:hyperlink w:history="1" r:id="rId9">
         <w:r>
           <w:rPr>
             <w:rStyle w:val="Hyperlink"/>
-            <w:rFonts w:ascii="Segoe UI" w:eastAsia="Times New Roman" w:hAnsi="Segoe UI" w:cs="Segoe UI"/>
+            <w:rFonts w:ascii="Segoe UI" w:hAnsi="Segoe UI" w:eastAsia="Times New Roman" w:cs="Segoe UI"/>
             <w:color w:val="0366D6"/>
             <w:sz w:val="24"/>
             <w:szCs w:val="24"/>
@@ -1211,12 +1211,12 @@
     <w:p>
       <w:pPr>
         <w:pBdr>
-          <w:bottom w:val="single" w:sz="6" w:space="4" w:color="EAECEF"/>
+          <w:bottom w:val="single" w:color="EAECEF" w:sz="6" w:space="4"/>
         </w:pBdr>
         <w:spacing w:before="360" w:after="240" w:line="240" w:lineRule="auto"/>
         <w:outlineLvl w:val="1"/>
         <w:rPr>
-          <w:rFonts w:ascii="Segoe UI" w:eastAsia="Times New Roman" w:hAnsi="Segoe UI" w:cs="Segoe UI"/>
+          <w:rFonts w:ascii="Segoe UI" w:hAnsi="Segoe UI" w:eastAsia="Times New Roman" w:cs="Segoe UI"/>
           <w:b/>
           <w:bCs/>
           <w:color w:val="24292E"/>
@@ -1226,7 +1226,7 @@
       </w:pPr>
       <w:r>
         <w:rPr>
-          <w:rFonts w:ascii="Segoe UI" w:eastAsia="Times New Roman" w:hAnsi="Segoe UI" w:cs="Segoe UI"/>
+          <w:rFonts w:ascii="Segoe UI" w:hAnsi="Segoe UI" w:eastAsia="Times New Roman" w:cs="Segoe UI"/>
           <w:b/>
           <w:bCs/>
           <w:color w:val="24292E"/>
@@ -1240,15 +1240,15 @@
       <w:pPr>
         <w:spacing w:after="240" w:line="240" w:lineRule="auto"/>
         <w:rPr>
-          <w:rFonts w:ascii="Segoe UI" w:eastAsia="Times New Roman" w:hAnsi="Segoe UI" w:cs="Segoe UI"/>
-          <w:color w:val="24292E"/>
-          <w:sz w:val="24"/>
-          <w:szCs w:val="24"/>
-        </w:rPr>
-      </w:pPr>
-      <w:r>
-        <w:rPr>
-          <w:rFonts w:ascii="Segoe UI" w:eastAsia="Times New Roman" w:hAnsi="Segoe UI" w:cs="Segoe UI"/>
+          <w:rFonts w:ascii="Segoe UI" w:hAnsi="Segoe UI" w:eastAsia="Times New Roman" w:cs="Segoe UI"/>
+          <w:color w:val="24292E"/>
+          <w:sz w:val="24"/>
+          <w:szCs w:val="24"/>
+        </w:rPr>
+      </w:pPr>
+      <w:r>
+        <w:rPr>
+          <w:rFonts w:ascii="Segoe UI" w:hAnsi="Segoe UI" w:eastAsia="Times New Roman" w:cs="Segoe UI"/>
           <w:b/>
           <w:bCs/>
           <w:color w:val="24292E"/>
@@ -1263,7 +1263,7 @@
       <w:pPr>
         <w:spacing w:after="0" w:line="240" w:lineRule="auto"/>
         <w:rPr>
-          <w:rFonts w:ascii="Consolas" w:eastAsia="Times New Roman" w:hAnsi="Consolas" w:cs="Courier New"/>
+          <w:rFonts w:ascii="Consolas" w:hAnsi="Consolas" w:eastAsia="Times New Roman" w:cs="Courier New"/>
           <w:color w:val="24292E"/>
           <w:sz w:val="20"/>
           <w:szCs w:val="20"/>
@@ -1271,7 +1271,7 @@
       </w:pPr>
       <w:r>
         <w:rPr>
-          <w:rFonts w:ascii="Consolas" w:eastAsia="Times New Roman" w:hAnsi="Consolas" w:cs="Courier New"/>
+          <w:rFonts w:ascii="Consolas" w:hAnsi="Consolas" w:eastAsia="Times New Roman" w:cs="Courier New"/>
           <w:color w:val="24292E"/>
           <w:sz w:val="20"/>
           <w:szCs w:val="20"/>
@@ -1285,12 +1285,12 @@
     <w:p>
       <w:pPr>
         <w:pBdr>
-          <w:bottom w:val="single" w:sz="6" w:space="4" w:color="EAECEF"/>
+          <w:bottom w:val="single" w:color="EAECEF" w:sz="6" w:space="4"/>
         </w:pBdr>
         <w:spacing w:before="360" w:after="240" w:line="240" w:lineRule="auto"/>
         <w:outlineLvl w:val="1"/>
         <w:rPr>
-          <w:rFonts w:ascii="Segoe UI" w:eastAsia="Times New Roman" w:hAnsi="Segoe UI" w:cs="Segoe UI"/>
+          <w:rFonts w:ascii="Segoe UI" w:hAnsi="Segoe UI" w:eastAsia="Times New Roman" w:cs="Segoe UI"/>
           <w:b/>
           <w:bCs/>
           <w:color w:val="24292E"/>
@@ -1300,7 +1300,7 @@
       </w:pPr>
       <w:r>
         <w:rPr>
-          <w:rFonts w:ascii="Segoe UI" w:eastAsia="Times New Roman" w:hAnsi="Segoe UI" w:cs="Segoe UI"/>
+          <w:rFonts w:ascii="Segoe UI" w:hAnsi="Segoe UI" w:eastAsia="Times New Roman" w:cs="Segoe UI"/>
           <w:b/>
           <w:bCs/>
           <w:color w:val="24292E"/>
@@ -1314,15 +1314,15 @@
       <w:pPr>
         <w:spacing w:after="240" w:line="240" w:lineRule="auto"/>
         <w:rPr>
-          <w:rFonts w:ascii="Segoe UI" w:eastAsia="Times New Roman" w:hAnsi="Segoe UI" w:cs="Segoe UI"/>
-          <w:color w:val="24292E"/>
-          <w:sz w:val="24"/>
-          <w:szCs w:val="24"/>
-        </w:rPr>
-      </w:pPr>
-      <w:r>
-        <w:rPr>
-          <w:rFonts w:ascii="Segoe UI" w:eastAsia="Times New Roman" w:hAnsi="Segoe UI" w:cs="Segoe UI"/>
+          <w:rFonts w:ascii="Segoe UI" w:hAnsi="Segoe UI" w:eastAsia="Times New Roman" w:cs="Segoe UI"/>
+          <w:color w:val="24292E"/>
+          <w:sz w:val="24"/>
+          <w:szCs w:val="24"/>
+        </w:rPr>
+      </w:pPr>
+      <w:r>
+        <w:rPr>
+          <w:rFonts w:ascii="Segoe UI" w:hAnsi="Segoe UI" w:eastAsia="Times New Roman" w:cs="Segoe UI"/>
           <w:color w:val="24292E"/>
           <w:sz w:val="24"/>
           <w:szCs w:val="24"/>
@@ -1334,15 +1334,15 @@
       <w:pPr>
         <w:spacing w:after="240" w:line="240" w:lineRule="auto"/>
         <w:rPr>
-          <w:rFonts w:ascii="Segoe UI" w:eastAsia="Times New Roman" w:hAnsi="Segoe UI" w:cs="Segoe UI"/>
-          <w:color w:val="24292E"/>
-          <w:sz w:val="24"/>
-          <w:szCs w:val="24"/>
-        </w:rPr>
-      </w:pPr>
-      <w:r>
-        <w:rPr>
-          <w:rFonts w:ascii="Segoe UI" w:eastAsia="Times New Roman" w:hAnsi="Segoe UI" w:cs="Segoe UI"/>
+          <w:rFonts w:ascii="Segoe UI" w:hAnsi="Segoe UI" w:eastAsia="Times New Roman" w:cs="Segoe UI"/>
+          <w:color w:val="24292E"/>
+          <w:sz w:val="24"/>
+          <w:szCs w:val="24"/>
+        </w:rPr>
+      </w:pPr>
+      <w:r>
+        <w:rPr>
+          <w:rFonts w:ascii="Segoe UI" w:hAnsi="Segoe UI" w:eastAsia="Times New Roman" w:cs="Segoe UI"/>
           <w:color w:val="24292E"/>
           <w:sz w:val="24"/>
           <w:szCs w:val="24"/>
@@ -1351,7 +1351,7 @@
       </w:r>
       <w:r>
         <w:rPr>
-          <w:rFonts w:ascii="Segoe UI" w:eastAsia="Times New Roman" w:hAnsi="Segoe UI" w:cs="Segoe UI"/>
+          <w:rFonts w:ascii="Segoe UI" w:hAnsi="Segoe UI" w:eastAsia="Times New Roman" w:cs="Segoe UI"/>
           <w:b/>
           <w:color w:val="24292E"/>
           <w:sz w:val="24"/>
@@ -1361,7 +1361,7 @@
       </w:r>
       <w:r>
         <w:rPr>
-          <w:rFonts w:ascii="Segoe UI" w:eastAsia="Times New Roman" w:hAnsi="Segoe UI" w:cs="Segoe UI"/>
+          <w:rFonts w:ascii="Segoe UI" w:hAnsi="Segoe UI" w:eastAsia="Times New Roman" w:cs="Segoe UI"/>
           <w:color w:val="24292E"/>
           <w:sz w:val="24"/>
           <w:szCs w:val="24"/>
@@ -1373,15 +1373,15 @@
       <w:pPr>
         <w:spacing w:after="240" w:line="240" w:lineRule="auto"/>
         <w:rPr>
-          <w:rFonts w:ascii="Segoe UI" w:eastAsia="Times New Roman" w:hAnsi="Segoe UI" w:cs="Segoe UI"/>
-          <w:color w:val="24292E"/>
-          <w:sz w:val="24"/>
-          <w:szCs w:val="24"/>
-        </w:rPr>
-      </w:pPr>
-      <w:r>
-        <w:rPr>
-          <w:rFonts w:ascii="Segoe UI" w:eastAsia="Times New Roman" w:hAnsi="Segoe UI" w:cs="Segoe UI"/>
+          <w:rFonts w:ascii="Segoe UI" w:hAnsi="Segoe UI" w:eastAsia="Times New Roman" w:cs="Segoe UI"/>
+          <w:color w:val="24292E"/>
+          <w:sz w:val="24"/>
+          <w:szCs w:val="24"/>
+        </w:rPr>
+      </w:pPr>
+      <w:r>
+        <w:rPr>
+          <w:rFonts w:ascii="Segoe UI" w:hAnsi="Segoe UI" w:eastAsia="Times New Roman" w:cs="Segoe UI"/>
           <w:color w:val="24292E"/>
           <w:sz w:val="24"/>
           <w:szCs w:val="24"/>
@@ -1393,15 +1393,15 @@
       <w:pPr>
         <w:spacing w:after="240" w:line="240" w:lineRule="auto"/>
         <w:rPr>
-          <w:rFonts w:ascii="Segoe UI" w:eastAsia="Times New Roman" w:hAnsi="Segoe UI" w:cs="Segoe UI"/>
-          <w:color w:val="24292E"/>
-          <w:sz w:val="24"/>
-          <w:szCs w:val="24"/>
-        </w:rPr>
-      </w:pPr>
-      <w:r>
-        <w:rPr>
-          <w:rFonts w:ascii="Segoe UI" w:eastAsia="Times New Roman" w:hAnsi="Segoe UI" w:cs="Segoe UI"/>
+          <w:rFonts w:ascii="Segoe UI" w:hAnsi="Segoe UI" w:eastAsia="Times New Roman" w:cs="Segoe UI"/>
+          <w:color w:val="24292E"/>
+          <w:sz w:val="24"/>
+          <w:szCs w:val="24"/>
+        </w:rPr>
+      </w:pPr>
+      <w:r>
+        <w:rPr>
+          <w:rFonts w:ascii="Segoe UI" w:hAnsi="Segoe UI" w:eastAsia="Times New Roman" w:cs="Segoe UI"/>
           <w:b/>
           <w:bCs/>
           <w:color w:val="24292E"/>
@@ -1412,7 +1412,7 @@
       </w:r>
       <w:r>
         <w:rPr>
-          <w:rFonts w:ascii="Segoe UI" w:eastAsia="Times New Roman" w:hAnsi="Segoe UI" w:cs="Segoe UI"/>
+          <w:rFonts w:ascii="Segoe UI" w:hAnsi="Segoe UI" w:eastAsia="Times New Roman" w:cs="Segoe UI"/>
           <w:color w:val="24292E"/>
           <w:sz w:val="24"/>
           <w:szCs w:val="24"/>
@@ -1424,15 +1424,15 @@
       <w:pPr>
         <w:spacing w:after="240" w:line="240" w:lineRule="auto"/>
         <w:rPr>
-          <w:rFonts w:ascii="Segoe UI" w:eastAsia="Times New Roman" w:hAnsi="Segoe UI" w:cs="Segoe UI"/>
-          <w:color w:val="24292E"/>
-          <w:sz w:val="24"/>
-          <w:szCs w:val="24"/>
-        </w:rPr>
-      </w:pPr>
-      <w:r>
-        <w:rPr>
-          <w:rFonts w:ascii="Segoe UI" w:eastAsia="Times New Roman" w:hAnsi="Segoe UI" w:cs="Segoe UI"/>
+          <w:rFonts w:ascii="Segoe UI" w:hAnsi="Segoe UI" w:eastAsia="Times New Roman" w:cs="Segoe UI"/>
+          <w:color w:val="24292E"/>
+          <w:sz w:val="24"/>
+          <w:szCs w:val="24"/>
+        </w:rPr>
+      </w:pPr>
+      <w:r>
+        <w:rPr>
+          <w:rFonts w:ascii="Segoe UI" w:hAnsi="Segoe UI" w:eastAsia="Times New Roman" w:cs="Segoe UI"/>
           <w:color w:val="24292E"/>
           <w:sz w:val="24"/>
           <w:szCs w:val="24"/>
@@ -1441,7 +1441,7 @@
       </w:r>
       <w:r>
         <w:rPr>
-          <w:rFonts w:ascii="Segoe UI" w:eastAsia="Times New Roman" w:hAnsi="Segoe UI" w:cs="Segoe UI"/>
+          <w:rFonts w:ascii="Segoe UI" w:hAnsi="Segoe UI" w:eastAsia="Times New Roman" w:cs="Segoe UI"/>
           <w:b/>
           <w:bCs/>
           <w:color w:val="24292E"/>
@@ -1452,7 +1452,7 @@
       </w:r>
       <w:r>
         <w:rPr>
-          <w:rFonts w:ascii="Segoe UI" w:eastAsia="Times New Roman" w:hAnsi="Segoe UI" w:cs="Segoe UI"/>
+          <w:rFonts w:ascii="Segoe UI" w:hAnsi="Segoe UI" w:eastAsia="Times New Roman" w:cs="Segoe UI"/>
           <w:color w:val="24292E"/>
           <w:sz w:val="24"/>
           <w:szCs w:val="24"/>
@@ -1461,7 +1461,7 @@
       </w:r>
       <w:r>
         <w:rPr>
-          <w:rFonts w:ascii="Segoe UI" w:eastAsia="Times New Roman" w:hAnsi="Segoe UI" w:cs="Segoe UI"/>
+          <w:rFonts w:ascii="Segoe UI" w:hAnsi="Segoe UI" w:eastAsia="Times New Roman" w:cs="Segoe UI"/>
           <w:b/>
           <w:bCs/>
           <w:color w:val="24292E"/>
@@ -1472,7 +1472,7 @@
       </w:r>
       <w:r>
         <w:rPr>
-          <w:rFonts w:ascii="Segoe UI" w:eastAsia="Times New Roman" w:hAnsi="Segoe UI" w:cs="Segoe UI"/>
+          <w:rFonts w:ascii="Segoe UI" w:hAnsi="Segoe UI" w:eastAsia="Times New Roman" w:cs="Segoe UI"/>
           <w:color w:val="24292E"/>
           <w:sz w:val="24"/>
           <w:szCs w:val="24"/>
@@ -1481,7 +1481,7 @@
       </w:r>
       <w:r>
         <w:rPr>
-          <w:rFonts w:ascii="Segoe UI" w:eastAsia="Times New Roman" w:hAnsi="Segoe UI" w:cs="Segoe UI"/>
+          <w:rFonts w:ascii="Segoe UI" w:hAnsi="Segoe UI" w:eastAsia="Times New Roman" w:cs="Segoe UI"/>
           <w:b/>
           <w:bCs/>
           <w:color w:val="24292E"/>
@@ -1492,7 +1492,7 @@
       </w:r>
       <w:r>
         <w:rPr>
-          <w:rFonts w:ascii="Segoe UI" w:eastAsia="Times New Roman" w:hAnsi="Segoe UI" w:cs="Segoe UI"/>
+          <w:rFonts w:ascii="Segoe UI" w:hAnsi="Segoe UI" w:eastAsia="Times New Roman" w:cs="Segoe UI"/>
           <w:color w:val="24292E"/>
           <w:sz w:val="24"/>
           <w:szCs w:val="24"/>
@@ -1501,7 +1501,7 @@
       </w:r>
       <w:r>
         <w:rPr>
-          <w:rFonts w:ascii="Segoe UI" w:eastAsia="Times New Roman" w:hAnsi="Segoe UI" w:cs="Segoe UI"/>
+          <w:rFonts w:ascii="Segoe UI" w:hAnsi="Segoe UI" w:eastAsia="Times New Roman" w:cs="Segoe UI"/>
           <w:b/>
           <w:bCs/>
           <w:color w:val="24292E"/>
@@ -1512,7 +1512,7 @@
       </w:r>
       <w:r>
         <w:rPr>
-          <w:rFonts w:ascii="Segoe UI" w:eastAsia="Times New Roman" w:hAnsi="Segoe UI" w:cs="Segoe UI"/>
+          <w:rFonts w:ascii="Segoe UI" w:hAnsi="Segoe UI" w:eastAsia="Times New Roman" w:cs="Segoe UI"/>
           <w:color w:val="24292E"/>
           <w:sz w:val="24"/>
           <w:szCs w:val="24"/>
@@ -1521,7 +1521,7 @@
       </w:r>
       <w:r>
         <w:rPr>
-          <w:rFonts w:ascii="Segoe UI" w:eastAsia="Times New Roman" w:hAnsi="Segoe UI" w:cs="Segoe UI"/>
+          <w:rFonts w:ascii="Segoe UI" w:hAnsi="Segoe UI" w:eastAsia="Times New Roman" w:cs="Segoe UI"/>
           <w:b/>
           <w:bCs/>
           <w:color w:val="24292E"/>
@@ -1532,7 +1532,7 @@
       </w:r>
       <w:r>
         <w:rPr>
-          <w:rFonts w:ascii="Segoe UI" w:eastAsia="Times New Roman" w:hAnsi="Segoe UI" w:cs="Segoe UI"/>
+          <w:rFonts w:ascii="Segoe UI" w:hAnsi="Segoe UI" w:eastAsia="Times New Roman" w:cs="Segoe UI"/>
           <w:color w:val="24292E"/>
           <w:sz w:val="24"/>
           <w:szCs w:val="24"/>
@@ -1543,12 +1543,12 @@
     <w:p>
       <w:pPr>
         <w:pBdr>
-          <w:bottom w:val="single" w:sz="6" w:space="4" w:color="EAECEF"/>
+          <w:bottom w:val="single" w:color="EAECEF" w:sz="6" w:space="4"/>
         </w:pBdr>
         <w:spacing w:before="360" w:after="240" w:line="240" w:lineRule="auto"/>
         <w:outlineLvl w:val="1"/>
         <w:rPr>
-          <w:rFonts w:ascii="Segoe UI" w:eastAsia="Times New Roman" w:hAnsi="Segoe UI" w:cs="Segoe UI"/>
+          <w:rFonts w:ascii="Segoe UI" w:hAnsi="Segoe UI" w:eastAsia="Times New Roman" w:cs="Segoe UI"/>
           <w:b/>
           <w:bCs/>
           <w:color w:val="24292E"/>
@@ -1558,7 +1558,7 @@
       </w:pPr>
       <w:r>
         <w:rPr>
-          <w:rFonts w:ascii="Segoe UI" w:eastAsia="Times New Roman" w:hAnsi="Segoe UI" w:cs="Segoe UI"/>
+          <w:rFonts w:ascii="Segoe UI" w:hAnsi="Segoe UI" w:eastAsia="Times New Roman" w:cs="Segoe UI"/>
           <w:b/>
           <w:bCs/>
           <w:color w:val="24292E"/>
@@ -1572,15 +1572,15 @@
       <w:pPr>
         <w:spacing w:after="240" w:line="240" w:lineRule="auto"/>
         <w:rPr>
-          <w:rFonts w:ascii="Segoe UI" w:eastAsia="Times New Roman" w:hAnsi="Segoe UI" w:cs="Segoe UI"/>
-          <w:color w:val="24292E"/>
-          <w:sz w:val="24"/>
-          <w:szCs w:val="24"/>
-        </w:rPr>
-      </w:pPr>
-      <w:r>
-        <w:rPr>
-          <w:rFonts w:ascii="Segoe UI" w:eastAsia="Times New Roman" w:hAnsi="Segoe UI" w:cs="Segoe UI"/>
+          <w:rFonts w:ascii="Segoe UI" w:hAnsi="Segoe UI" w:eastAsia="Times New Roman" w:cs="Segoe UI"/>
+          <w:color w:val="24292E"/>
+          <w:sz w:val="24"/>
+          <w:szCs w:val="24"/>
+        </w:rPr>
+      </w:pPr>
+      <w:r>
+        <w:rPr>
+          <w:rFonts w:ascii="Segoe UI" w:hAnsi="Segoe UI" w:eastAsia="Times New Roman" w:cs="Segoe UI"/>
           <w:color w:val="24292E"/>
           <w:sz w:val="24"/>
           <w:szCs w:val="24"/>
@@ -1589,7 +1589,7 @@
       </w:r>
       <w:r>
         <w:rPr>
-          <w:rFonts w:ascii="Segoe UI" w:eastAsia="Times New Roman" w:hAnsi="Segoe UI" w:cs="Segoe UI"/>
+          <w:rFonts w:ascii="Segoe UI" w:hAnsi="Segoe UI" w:eastAsia="Times New Roman" w:cs="Segoe UI"/>
           <w:b/>
           <w:bCs/>
           <w:color w:val="24292E"/>
@@ -1600,7 +1600,7 @@
       </w:r>
       <w:r>
         <w:rPr>
-          <w:rFonts w:ascii="Segoe UI" w:eastAsia="Times New Roman" w:hAnsi="Segoe UI" w:cs="Segoe UI"/>
+          <w:rFonts w:ascii="Segoe UI" w:hAnsi="Segoe UI" w:eastAsia="Times New Roman" w:cs="Segoe UI"/>
           <w:color w:val="24292E"/>
           <w:sz w:val="24"/>
           <w:szCs w:val="24"/>
@@ -1609,7 +1609,7 @@
       </w:r>
       <w:r>
         <w:rPr>
-          <w:rFonts w:ascii="Segoe UI" w:eastAsia="Times New Roman" w:hAnsi="Segoe UI" w:cs="Segoe UI"/>
+          <w:rFonts w:ascii="Segoe UI" w:hAnsi="Segoe UI" w:eastAsia="Times New Roman" w:cs="Segoe UI"/>
           <w:b/>
           <w:bCs/>
           <w:color w:val="24292E"/>
@@ -1620,7 +1620,7 @@
       </w:r>
       <w:r>
         <w:rPr>
-          <w:rFonts w:ascii="Segoe UI" w:eastAsia="Times New Roman" w:hAnsi="Segoe UI" w:cs="Segoe UI"/>
+          <w:rFonts w:ascii="Segoe UI" w:hAnsi="Segoe UI" w:eastAsia="Times New Roman" w:cs="Segoe UI"/>
           <w:color w:val="24292E"/>
           <w:sz w:val="24"/>
           <w:szCs w:val="24"/>
@@ -1632,7 +1632,7 @@
       <w:pPr>
         <w:spacing w:after="240" w:line="240" w:lineRule="auto"/>
         <w:rPr>
-          <w:rFonts w:ascii="Segoe UI" w:eastAsia="Times New Roman" w:hAnsi="Segoe UI" w:cs="Segoe UI"/>
+          <w:rFonts w:ascii="Segoe UI" w:hAnsi="Segoe UI" w:eastAsia="Times New Roman" w:cs="Segoe UI"/>
           <w:color w:val="24292E"/>
           <w:sz w:val="24"/>
           <w:szCs w:val="24"/>
@@ -1642,12 +1642,12 @@
     <w:p>
       <w:pPr>
         <w:pBdr>
-          <w:bottom w:val="single" w:sz="6" w:space="4" w:color="EAECEF"/>
+          <w:bottom w:val="single" w:color="EAECEF" w:sz="6" w:space="4"/>
         </w:pBdr>
         <w:spacing w:before="360" w:after="240" w:line="240" w:lineRule="auto"/>
         <w:outlineLvl w:val="1"/>
         <w:rPr>
-          <w:rFonts w:ascii="Segoe UI" w:eastAsia="Times New Roman" w:hAnsi="Segoe UI" w:cs="Segoe UI"/>
+          <w:rFonts w:ascii="Segoe UI" w:hAnsi="Segoe UI" w:eastAsia="Times New Roman" w:cs="Segoe UI"/>
           <w:b/>
           <w:bCs/>
           <w:color w:val="24292E"/>
@@ -1657,7 +1657,7 @@
       </w:pPr>
       <w:r>
         <w:rPr>
-          <w:rFonts w:ascii="Segoe UI" w:eastAsia="Times New Roman" w:hAnsi="Segoe UI" w:cs="Segoe UI"/>
+          <w:rFonts w:ascii="Segoe UI" w:hAnsi="Segoe UI" w:eastAsia="Times New Roman" w:cs="Segoe UI"/>
           <w:b/>
           <w:bCs/>
           <w:color w:val="24292E"/>
@@ -1671,15 +1671,15 @@
       <w:pPr>
         <w:spacing w:after="240" w:line="240" w:lineRule="auto"/>
         <w:rPr>
-          <w:rFonts w:ascii="Segoe UI" w:eastAsia="Times New Roman" w:hAnsi="Segoe UI" w:cs="Segoe UI"/>
-          <w:color w:val="24292E"/>
-          <w:sz w:val="24"/>
-          <w:szCs w:val="24"/>
-        </w:rPr>
-      </w:pPr>
-      <w:r>
-        <w:rPr>
-          <w:rFonts w:ascii="Segoe UI" w:eastAsia="Times New Roman" w:hAnsi="Segoe UI" w:cs="Segoe UI"/>
+          <w:rFonts w:ascii="Segoe UI" w:hAnsi="Segoe UI" w:eastAsia="Times New Roman" w:cs="Segoe UI"/>
+          <w:color w:val="24292E"/>
+          <w:sz w:val="24"/>
+          <w:szCs w:val="24"/>
+        </w:rPr>
+      </w:pPr>
+      <w:r>
+        <w:rPr>
+          <w:rFonts w:ascii="Segoe UI" w:hAnsi="Segoe UI" w:eastAsia="Times New Roman" w:cs="Segoe UI"/>
           <w:b/>
           <w:bCs/>
           <w:color w:val="24292E"/>
@@ -1697,15 +1697,15 @@
         </w:numPr>
         <w:spacing w:before="100" w:beforeAutospacing="1" w:after="100" w:afterAutospacing="1" w:line="240" w:lineRule="auto"/>
         <w:rPr>
-          <w:rFonts w:ascii="Segoe UI" w:eastAsia="Times New Roman" w:hAnsi="Segoe UI" w:cs="Segoe UI"/>
-          <w:color w:val="24292E"/>
-          <w:sz w:val="24"/>
-          <w:szCs w:val="24"/>
-        </w:rPr>
-      </w:pPr>
-      <w:r>
-        <w:rPr>
-          <w:rFonts w:ascii="Segoe UI" w:eastAsia="Times New Roman" w:hAnsi="Segoe UI" w:cs="Segoe UI"/>
+          <w:rFonts w:ascii="Segoe UI" w:hAnsi="Segoe UI" w:eastAsia="Times New Roman" w:cs="Segoe UI"/>
+          <w:color w:val="24292E"/>
+          <w:sz w:val="24"/>
+          <w:szCs w:val="24"/>
+        </w:rPr>
+      </w:pPr>
+      <w:r>
+        <w:rPr>
+          <w:rFonts w:ascii="Segoe UI" w:hAnsi="Segoe UI" w:eastAsia="Times New Roman" w:cs="Segoe UI"/>
           <w:color w:val="24292E"/>
           <w:sz w:val="24"/>
           <w:szCs w:val="24"/>
@@ -1721,7 +1721,7 @@
         </w:numPr>
         <w:spacing w:before="60" w:after="100" w:afterAutospacing="1" w:line="240" w:lineRule="auto"/>
         <w:rPr>
-          <w:rFonts w:ascii="Segoe UI" w:eastAsia="Times New Roman" w:hAnsi="Segoe UI" w:cs="Segoe UI"/>
+          <w:rFonts w:ascii="Segoe UI" w:hAnsi="Segoe UI" w:eastAsia="Times New Roman" w:cs="Segoe UI"/>
           <w:color w:val="24292E"/>
           <w:sz w:val="24"/>
           <w:szCs w:val="24"/>
@@ -1746,12 +1746,12 @@
     <w:p>
       <w:pPr>
         <w:pBdr>
-          <w:bottom w:val="single" w:sz="6" w:space="4" w:color="EAECEF"/>
+          <w:bottom w:val="single" w:color="EAECEF" w:sz="6" w:space="4"/>
         </w:pBdr>
         <w:spacing w:before="360" w:after="240" w:line="240" w:lineRule="auto"/>
         <w:outlineLvl w:val="1"/>
         <w:rPr>
-          <w:rFonts w:ascii="Segoe UI" w:eastAsia="Times New Roman" w:hAnsi="Segoe UI" w:cs="Segoe UI"/>
+          <w:rFonts w:ascii="Segoe UI" w:hAnsi="Segoe UI" w:eastAsia="Times New Roman" w:cs="Segoe UI"/>
           <w:b/>
           <w:bCs/>
           <w:color w:val="24292E"/>
@@ -1761,7 +1761,7 @@
       </w:pPr>
       <w:r>
         <w:rPr>
-          <w:rFonts w:ascii="Segoe UI" w:eastAsia="Times New Roman" w:hAnsi="Segoe UI" w:cs="Segoe UI"/>
+          <w:rFonts w:ascii="Segoe UI" w:hAnsi="Segoe UI" w:eastAsia="Times New Roman" w:cs="Segoe UI"/>
           <w:b/>
           <w:bCs/>
           <w:color w:val="24292E"/>
@@ -1775,15 +1775,15 @@
       <w:pPr>
         <w:spacing w:after="240" w:line="240" w:lineRule="auto"/>
         <w:rPr>
-          <w:rFonts w:ascii="Segoe UI" w:eastAsia="Times New Roman" w:hAnsi="Segoe UI" w:cs="Segoe UI"/>
-          <w:color w:val="24292E"/>
-          <w:sz w:val="24"/>
-          <w:szCs w:val="24"/>
-        </w:rPr>
-      </w:pPr>
-      <w:r>
-        <w:rPr>
-          <w:rFonts w:ascii="Segoe UI" w:eastAsia="Times New Roman" w:hAnsi="Segoe UI" w:cs="Segoe UI"/>
+          <w:rFonts w:ascii="Segoe UI" w:hAnsi="Segoe UI" w:eastAsia="Times New Roman" w:cs="Segoe UI"/>
+          <w:color w:val="24292E"/>
+          <w:sz w:val="24"/>
+          <w:szCs w:val="24"/>
+        </w:rPr>
+      </w:pPr>
+      <w:r>
+        <w:rPr>
+          <w:rFonts w:ascii="Segoe UI" w:hAnsi="Segoe UI" w:eastAsia="Times New Roman" w:cs="Segoe UI"/>
           <w:color w:val="24292E"/>
           <w:sz w:val="24"/>
           <w:szCs w:val="24"/>
@@ -1792,7 +1792,7 @@
       </w:r>
       <w:r>
         <w:rPr>
-          <w:rFonts w:ascii="Segoe UI" w:eastAsia="Times New Roman" w:hAnsi="Segoe UI" w:cs="Segoe UI"/>
+          <w:rFonts w:ascii="Segoe UI" w:hAnsi="Segoe UI" w:eastAsia="Times New Roman" w:cs="Segoe UI"/>
           <w:b/>
           <w:color w:val="24292E"/>
           <w:sz w:val="24"/>
@@ -1802,7 +1802,7 @@
       </w:r>
       <w:r>
         <w:rPr>
-          <w:rFonts w:ascii="Segoe UI" w:eastAsia="Times New Roman" w:hAnsi="Segoe UI" w:cs="Segoe UI"/>
+          <w:rFonts w:ascii="Segoe UI" w:hAnsi="Segoe UI" w:eastAsia="Times New Roman" w:cs="Segoe UI"/>
           <w:color w:val="24292E"/>
           <w:sz w:val="24"/>
           <w:szCs w:val="24"/>
@@ -1814,15 +1814,15 @@
       <w:pPr>
         <w:spacing w:after="240" w:line="240" w:lineRule="auto"/>
         <w:rPr>
-          <w:rFonts w:ascii="Segoe UI" w:eastAsia="Times New Roman" w:hAnsi="Segoe UI" w:cs="Segoe UI"/>
-          <w:color w:val="24292E"/>
-          <w:sz w:val="24"/>
-          <w:szCs w:val="24"/>
-        </w:rPr>
-      </w:pPr>
-      <w:r>
-        <w:rPr>
-          <w:rFonts w:ascii="Segoe UI" w:eastAsia="Times New Roman" w:hAnsi="Segoe UI" w:cs="Segoe UI"/>
+          <w:rFonts w:ascii="Segoe UI" w:hAnsi="Segoe UI" w:eastAsia="Times New Roman" w:cs="Segoe UI"/>
+          <w:color w:val="24292E"/>
+          <w:sz w:val="24"/>
+          <w:szCs w:val="24"/>
+        </w:rPr>
+      </w:pPr>
+      <w:r>
+        <w:rPr>
+          <w:rFonts w:ascii="Segoe UI" w:hAnsi="Segoe UI" w:eastAsia="Times New Roman" w:cs="Segoe UI"/>
           <w:color w:val="24292E"/>
           <w:sz w:val="24"/>
           <w:szCs w:val="24"/>
@@ -1831,7 +1831,7 @@
       </w:r>
       <w:r>
         <w:rPr>
-          <w:rFonts w:ascii="Segoe UI" w:eastAsia="Times New Roman" w:hAnsi="Segoe UI" w:cs="Segoe UI"/>
+          <w:rFonts w:ascii="Segoe UI" w:hAnsi="Segoe UI" w:eastAsia="Times New Roman" w:cs="Segoe UI"/>
           <w:b/>
           <w:bCs/>
           <w:color w:val="24292E"/>
@@ -1842,7 +1842,7 @@
       </w:r>
       <w:r>
         <w:rPr>
-          <w:rFonts w:ascii="Segoe UI" w:eastAsia="Times New Roman" w:hAnsi="Segoe UI" w:cs="Segoe UI"/>
+          <w:rFonts w:ascii="Segoe UI" w:hAnsi="Segoe UI" w:eastAsia="Times New Roman" w:cs="Segoe UI"/>
           <w:color w:val="24292E"/>
           <w:sz w:val="24"/>
           <w:szCs w:val="24"/>
@@ -1851,7 +1851,7 @@
       </w:r>
       <w:r>
         <w:rPr>
-          <w:rFonts w:ascii="Segoe UI" w:eastAsia="Times New Roman" w:hAnsi="Segoe UI" w:cs="Segoe UI"/>
+          <w:rFonts w:ascii="Segoe UI" w:hAnsi="Segoe UI" w:eastAsia="Times New Roman" w:cs="Segoe UI"/>
           <w:b/>
           <w:bCs/>
           <w:color w:val="24292E"/>
@@ -1862,7 +1862,7 @@
       </w:r>
       <w:r>
         <w:rPr>
-          <w:rFonts w:ascii="Segoe UI" w:eastAsia="Times New Roman" w:hAnsi="Segoe UI" w:cs="Segoe UI"/>
+          <w:rFonts w:ascii="Segoe UI" w:hAnsi="Segoe UI" w:eastAsia="Times New Roman" w:cs="Segoe UI"/>
           <w:color w:val="24292E"/>
           <w:sz w:val="24"/>
           <w:szCs w:val="24"/>
@@ -1877,15 +1877,15 @@
         <w:adjustRightInd w:val="0"/>
         <w:spacing w:after="0" w:line="240" w:lineRule="auto"/>
         <w:rPr>
-          <w:rFonts w:ascii="Segoe UI" w:eastAsia="Times New Roman" w:hAnsi="Segoe UI" w:cs="Segoe UI"/>
-          <w:color w:val="24292E"/>
-          <w:sz w:val="24"/>
-          <w:szCs w:val="24"/>
-        </w:rPr>
-      </w:pPr>
-      <w:r>
-        <w:rPr>
-          <w:rFonts w:ascii="Segoe UI" w:eastAsia="Times New Roman" w:hAnsi="Segoe UI" w:cs="Segoe UI"/>
+          <w:rFonts w:ascii="Segoe UI" w:hAnsi="Segoe UI" w:eastAsia="Times New Roman" w:cs="Segoe UI"/>
+          <w:color w:val="24292E"/>
+          <w:sz w:val="24"/>
+          <w:szCs w:val="24"/>
+        </w:rPr>
+      </w:pPr>
+      <w:r>
+        <w:rPr>
+          <w:rFonts w:ascii="Segoe UI" w:hAnsi="Segoe UI" w:eastAsia="Times New Roman" w:cs="Segoe UI"/>
           <w:color w:val="24292E"/>
           <w:sz w:val="24"/>
           <w:szCs w:val="24"/>
@@ -1901,15 +1901,15 @@
         <w:adjustRightInd w:val="0"/>
         <w:spacing w:after="0" w:line="240" w:lineRule="auto"/>
         <w:rPr>
-          <w:rFonts w:ascii="Segoe UI" w:eastAsia="Times New Roman" w:hAnsi="Segoe UI" w:cs="Segoe UI"/>
-          <w:color w:val="24292E"/>
-          <w:sz w:val="24"/>
-          <w:szCs w:val="24"/>
-        </w:rPr>
-      </w:pPr>
-      <w:r>
-        <w:rPr>
-          <w:rFonts w:ascii="Segoe UI" w:eastAsia="Times New Roman" w:hAnsi="Segoe UI" w:cs="Segoe UI"/>
+          <w:rFonts w:ascii="Segoe UI" w:hAnsi="Segoe UI" w:eastAsia="Times New Roman" w:cs="Segoe UI"/>
+          <w:color w:val="24292E"/>
+          <w:sz w:val="24"/>
+          <w:szCs w:val="24"/>
+        </w:rPr>
+      </w:pPr>
+      <w:r>
+        <w:rPr>
+          <w:rFonts w:ascii="Segoe UI" w:hAnsi="Segoe UI" w:eastAsia="Times New Roman" w:cs="Segoe UI"/>
           <w:color w:val="24292E"/>
           <w:sz w:val="24"/>
           <w:szCs w:val="24"/>
@@ -1921,15 +1921,15 @@
       <w:pPr>
         <w:spacing w:after="240" w:line="240" w:lineRule="auto"/>
         <w:rPr>
-          <w:rFonts w:ascii="Segoe UI" w:eastAsia="Times New Roman" w:hAnsi="Segoe UI" w:cs="Segoe UI"/>
-          <w:color w:val="24292E"/>
-          <w:sz w:val="24"/>
-          <w:szCs w:val="24"/>
-        </w:rPr>
-      </w:pPr>
-      <w:r>
-        <w:rPr>
-          <w:rFonts w:ascii="Segoe UI" w:eastAsia="Times New Roman" w:hAnsi="Segoe UI" w:cs="Segoe UI"/>
+          <w:rFonts w:ascii="Segoe UI" w:hAnsi="Segoe UI" w:eastAsia="Times New Roman" w:cs="Segoe UI"/>
+          <w:color w:val="24292E"/>
+          <w:sz w:val="24"/>
+          <w:szCs w:val="24"/>
+        </w:rPr>
+      </w:pPr>
+      <w:r>
+        <w:rPr>
+          <w:rFonts w:ascii="Segoe UI" w:hAnsi="Segoe UI" w:eastAsia="Times New Roman" w:cs="Segoe UI"/>
           <w:color w:val="24292E"/>
           <w:sz w:val="24"/>
           <w:szCs w:val="24"/>
@@ -1938,7 +1938,7 @@
       </w:r>
       <w:r>
         <w:rPr>
-          <w:rFonts w:ascii="Segoe UI" w:eastAsia="Times New Roman" w:hAnsi="Segoe UI" w:cs="Segoe UI"/>
+          <w:rFonts w:ascii="Segoe UI" w:hAnsi="Segoe UI" w:eastAsia="Times New Roman" w:cs="Segoe UI"/>
           <w:b/>
           <w:color w:val="24292E"/>
           <w:sz w:val="24"/>
@@ -1948,7 +1948,7 @@
       </w:r>
       <w:r>
         <w:rPr>
-          <w:rFonts w:ascii="Segoe UI" w:eastAsia="Times New Roman" w:hAnsi="Segoe UI" w:cs="Segoe UI"/>
+          <w:rFonts w:ascii="Segoe UI" w:hAnsi="Segoe UI" w:eastAsia="Times New Roman" w:cs="Segoe UI"/>
           <w:color w:val="24292E"/>
           <w:sz w:val="24"/>
           <w:szCs w:val="24"/>
@@ -1957,7 +1957,7 @@
       </w:r>
       <w:r>
         <w:rPr>
-          <w:rFonts w:ascii="Segoe UI" w:eastAsia="Times New Roman" w:hAnsi="Segoe UI" w:cs="Segoe UI"/>
+          <w:rFonts w:ascii="Segoe UI" w:hAnsi="Segoe UI" w:eastAsia="Times New Roman" w:cs="Segoe UI"/>
           <w:b/>
           <w:color w:val="24292E"/>
           <w:sz w:val="24"/>
@@ -1970,15 +1970,15 @@
       <w:pPr>
         <w:spacing w:after="240" w:line="240" w:lineRule="auto"/>
         <w:rPr>
-          <w:rFonts w:ascii="Segoe UI" w:eastAsia="Times New Roman" w:hAnsi="Segoe UI" w:cs="Segoe UI"/>
-          <w:color w:val="24292E"/>
-          <w:sz w:val="24"/>
-          <w:szCs w:val="24"/>
-        </w:rPr>
-      </w:pPr>
-      <w:r>
-        <w:rPr>
-          <w:rFonts w:ascii="Segoe UI" w:eastAsia="Times New Roman" w:hAnsi="Segoe UI" w:cs="Segoe UI"/>
+          <w:rFonts w:ascii="Segoe UI" w:hAnsi="Segoe UI" w:eastAsia="Times New Roman" w:cs="Segoe UI"/>
+          <w:color w:val="24292E"/>
+          <w:sz w:val="24"/>
+          <w:szCs w:val="24"/>
+        </w:rPr>
+      </w:pPr>
+      <w:r>
+        <w:rPr>
+          <w:rFonts w:ascii="Segoe UI" w:hAnsi="Segoe UI" w:eastAsia="Times New Roman" w:cs="Segoe UI"/>
           <w:color w:val="24292E"/>
           <w:sz w:val="24"/>
           <w:szCs w:val="24"/>
@@ -1990,15 +1990,15 @@
       <w:pPr>
         <w:spacing w:after="0" w:line="240" w:lineRule="auto"/>
         <w:rPr>
-          <w:rFonts w:ascii="Segoe UI" w:eastAsia="Times New Roman" w:hAnsi="Segoe UI" w:cs="Segoe UI"/>
-          <w:color w:val="24292E"/>
-          <w:sz w:val="24"/>
-          <w:szCs w:val="24"/>
-        </w:rPr>
-      </w:pPr>
-      <w:r>
-        <w:rPr>
-          <w:rFonts w:ascii="Segoe UI" w:eastAsia="Times New Roman" w:hAnsi="Segoe UI" w:cs="Segoe UI"/>
+          <w:rFonts w:ascii="Segoe UI" w:hAnsi="Segoe UI" w:eastAsia="Times New Roman" w:cs="Segoe UI"/>
+          <w:color w:val="24292E"/>
+          <w:sz w:val="24"/>
+          <w:szCs w:val="24"/>
+        </w:rPr>
+      </w:pPr>
+      <w:r>
+        <w:rPr>
+          <w:rFonts w:ascii="Segoe UI" w:hAnsi="Segoe UI" w:eastAsia="Times New Roman" w:cs="Segoe UI"/>
           <w:color w:val="24292E"/>
           <w:sz w:val="24"/>
           <w:szCs w:val="24"/>
@@ -2007,7 +2007,7 @@
       </w:r>
       <w:r>
         <w:rPr>
-          <w:rFonts w:ascii="Segoe UI" w:eastAsia="Times New Roman" w:hAnsi="Segoe UI" w:cs="Segoe UI"/>
+          <w:rFonts w:ascii="Segoe UI" w:hAnsi="Segoe UI" w:eastAsia="Times New Roman" w:cs="Segoe UI"/>
           <w:b/>
           <w:bCs/>
           <w:color w:val="24292E"/>
@@ -2018,7 +2018,7 @@
       </w:r>
       <w:r>
         <w:rPr>
-          <w:rFonts w:ascii="Segoe UI" w:eastAsia="Times New Roman" w:hAnsi="Segoe UI" w:cs="Segoe UI"/>
+          <w:rFonts w:ascii="Segoe UI" w:hAnsi="Segoe UI" w:eastAsia="Times New Roman" w:cs="Segoe UI"/>
           <w:color w:val="24292E"/>
           <w:sz w:val="24"/>
           <w:szCs w:val="24"/>
@@ -2040,7 +2040,7 @@
           <w:lang w:val="en-US"/>
         </w:rPr>
       </w:pPr>
-      <w:bookmarkStart w:id="5" w:name="_Toc47708373"/>
+      <w:bookmarkStart w:name="_Toc47708373" w:id="5"/>
       <w:r>
         <w:rPr>
           <w:lang w:val="en-US"/>
@@ -2096,16 +2096,18 @@
         <w:tc>
           <w:tcPr>
             <w:tcW w:w="2689" w:type="dxa"/>
-          </w:tcPr>
-          <w:p>
-            <w:pPr>
-              <w:rPr>
-                <w:lang w:val="en-US"/>
-              </w:rPr>
-            </w:pPr>
-            <w:r>
-              <w:rPr>
-                <w:lang w:val="en-US"/>
+            <w:tcMar/>
+          </w:tcPr>
+          <w:p>
+            <w:pPr>
+              <w:rPr>
+                <w:lang w:val="en-US"/>
+              </w:rPr>
+            </w:pPr>
+            <w:r>
+              <w:rPr>
+                <w:noProof/>
+                <w:lang w:val="en-IN"/>
               </w:rPr>
               <w:t>PracticeId</w:t>
             </w:r>
@@ -2114,6 +2116,7 @@
         <w:tc>
           <w:tcPr>
             <w:tcW w:w="6327" w:type="dxa"/>
+            <w:tcMar/>
           </w:tcPr>
           <w:p>
             <w:pPr>
@@ -2134,6 +2137,7 @@
         <w:tc>
           <w:tcPr>
             <w:tcW w:w="2689" w:type="dxa"/>
+            <w:tcMar/>
           </w:tcPr>
           <w:p>
             <w:pPr>
@@ -2152,6 +2156,7 @@
         <w:tc>
           <w:tcPr>
             <w:tcW w:w="6327" w:type="dxa"/>
+            <w:tcMar/>
           </w:tcPr>
           <w:p>
             <w:pPr>
@@ -2184,6 +2189,7 @@
         <w:tc>
           <w:tcPr>
             <w:tcW w:w="2689" w:type="dxa"/>
+            <w:tcMar/>
           </w:tcPr>
           <w:p>
             <w:pPr>
@@ -2202,6 +2208,7 @@
         <w:tc>
           <w:tcPr>
             <w:tcW w:w="6327" w:type="dxa"/>
+            <w:tcMar/>
           </w:tcPr>
           <w:p>
             <w:pPr>
@@ -2222,25 +2229,39 @@
         <w:tc>
           <w:tcPr>
             <w:tcW w:w="2689" w:type="dxa"/>
-          </w:tcPr>
-          <w:p>
-            <w:pPr>
-              <w:rPr>
-                <w:lang w:val="en-US"/>
-              </w:rPr>
-            </w:pPr>
+            <w:tcMar/>
+          </w:tcPr>
+          <w:p>
+            <w:pPr>
+              <w:rPr>
+                <w:lang w:val="en-US"/>
+              </w:rPr>
+            </w:pPr>
+            <w:r>
+              <w:rPr>
+                <w:lang w:val="en-US"/>
+              </w:rPr>
+              <w:t xml:space="preserve">Contact Number </w:t>
+            </w:r>
           </w:p>
         </w:tc>
         <w:tc>
           <w:tcPr>
             <w:tcW w:w="6327" w:type="dxa"/>
-          </w:tcPr>
-          <w:p>
-            <w:pPr>
-              <w:rPr>
-                <w:lang w:val="en-US"/>
-              </w:rPr>
-            </w:pPr>
+            <w:tcMar/>
+          </w:tcPr>
+          <w:p>
+            <w:pPr>
+              <w:rPr>
+                <w:lang w:val="en-US"/>
+              </w:rPr>
+            </w:pPr>
+            <w:r>
+              <w:rPr>
+                <w:lang w:val="en-US"/>
+              </w:rPr>
+              <w:t xml:space="preserve">The contact number of the practice. </w:t>
+            </w:r>
           </w:p>
         </w:tc>
       </w:tr>
@@ -2248,25 +2269,872 @@
         <w:tc>
           <w:tcPr>
             <w:tcW w:w="2689" w:type="dxa"/>
-          </w:tcPr>
-          <w:p>
-            <w:pPr>
-              <w:rPr>
-                <w:lang w:val="en-US"/>
-              </w:rPr>
-            </w:pPr>
+            <w:tcMar/>
+          </w:tcPr>
+          <w:p>
+            <w:pPr>
+              <w:rPr>
+                <w:lang w:val="en-US"/>
+              </w:rPr>
+            </w:pPr>
+            <w:r>
+              <w:rPr>
+                <w:lang w:val="en-US"/>
+              </w:rPr>
+              <w:t xml:space="preserve">Email </w:t>
+            </w:r>
           </w:p>
         </w:tc>
         <w:tc>
           <w:tcPr>
             <w:tcW w:w="6327" w:type="dxa"/>
-          </w:tcPr>
-          <w:p>
-            <w:pPr>
-              <w:rPr>
-                <w:lang w:val="en-US"/>
-              </w:rPr>
-            </w:pPr>
+            <w:tcMar/>
+          </w:tcPr>
+          <w:p>
+            <w:pPr>
+              <w:pStyle w:val="Normal"/>
+              <w:rPr>
+                <w:lang w:val="en-US"/>
+              </w:rPr>
+            </w:pPr>
+            <w:r>
+              <w:rPr>
+                <w:lang w:val="en-US"/>
+              </w:rPr>
+              <w:t xml:space="preserve">The Email address of </w:t>
+            </w:r>
+            <w:proofErr w:type="gramStart"/>
+            <w:r>
+              <w:rPr>
+                <w:lang w:val="en-US"/>
+              </w:rPr>
+              <w:t>practice .Can</w:t>
+            </w:r>
+            <w:proofErr w:type="gramEnd"/>
+            <w:r>
+              <w:rPr>
+                <w:lang w:val="en-US"/>
+              </w:rPr>
+              <w:t xml:space="preserve"> be doctor email or clinic email. </w:t>
+            </w:r>
+          </w:p>
+        </w:tc>
+      </w:tr>
+      <w:tr>
+        <w:tc>
+          <w:tcPr>
+            <w:tcW w:w="2689" w:type="dxa"/>
+            <w:tcMar/>
+          </w:tcPr>
+          <w:p>
+            <w:pPr>
+              <w:pStyle w:val="Normal"/>
+              <w:rPr>
+                <w:lang w:val="en-US"/>
+              </w:rPr>
+            </w:pPr>
+            <w:r>
+              <w:rPr>
+                <w:lang w:val="en-US"/>
+              </w:rPr>
+              <w:t xml:space="preserve">Description </w:t>
+            </w:r>
+          </w:p>
+        </w:tc>
+        <w:tc>
+          <w:tcPr>
+            <w:tcW w:w="6327" w:type="dxa"/>
+            <w:tcMar/>
+          </w:tcPr>
+          <w:p>
+            <w:pPr>
+              <w:pStyle w:val="Normal"/>
+              <w:rPr>
+                <w:lang w:val="en-US"/>
+              </w:rPr>
+            </w:pPr>
+            <w:r>
+              <w:rPr>
+                <w:lang w:val="en-US"/>
+              </w:rPr>
+              <w:t xml:space="preserve">The Description of </w:t>
+            </w:r>
+            <w:proofErr w:type="spellStart"/>
+            <w:r>
+              <w:rPr>
+                <w:lang w:val="en-US"/>
+              </w:rPr>
+              <w:t>practice.Can</w:t>
+            </w:r>
+            <w:proofErr w:type="spellEnd"/>
+            <w:r>
+              <w:rPr>
+                <w:lang w:val="en-US"/>
+              </w:rPr>
+              <w:t xml:space="preserve"> be short information about the hospital or clinic. </w:t>
+            </w:r>
+          </w:p>
+        </w:tc>
+      </w:tr>
+      <w:tr>
+        <w:tc>
+          <w:tcPr>
+            <w:tcW w:w="2689" w:type="dxa"/>
+            <w:tcMar/>
+          </w:tcPr>
+          <w:p>
+            <w:pPr>
+              <w:pStyle w:val="Normal"/>
+              <w:rPr>
+                <w:lang w:val="en-US"/>
+              </w:rPr>
+            </w:pPr>
+            <w:r>
+              <w:rPr>
+                <w:lang w:val="en-US"/>
+              </w:rPr>
+              <w:t xml:space="preserve">Calling Platform </w:t>
+            </w:r>
+          </w:p>
+        </w:tc>
+        <w:tc>
+          <w:tcPr>
+            <w:tcW w:w="6327" w:type="dxa"/>
+            <w:tcMar/>
+          </w:tcPr>
+          <w:p>
+            <w:pPr>
+              <w:pStyle w:val="Normal"/>
+              <w:rPr>
+                <w:lang w:val="en-US"/>
+              </w:rPr>
+            </w:pPr>
+            <w:r>
+              <w:rPr>
+                <w:lang w:val="en-US"/>
+              </w:rPr>
+              <w:t xml:space="preserve">The Calling Platform is the type of video conferencing that is used for patient and doctor </w:t>
+            </w:r>
+            <w:proofErr w:type="gramStart"/>
+            <w:r>
+              <w:rPr>
+                <w:lang w:val="en-US"/>
+              </w:rPr>
+              <w:t>call .</w:t>
+            </w:r>
+            <w:proofErr w:type="gramEnd"/>
+            <w:r>
+              <w:rPr>
+                <w:lang w:val="en-US"/>
+              </w:rPr>
+              <w:t xml:space="preserve"> We are currently using Jitsi  and </w:t>
+            </w:r>
+            <w:proofErr w:type="spellStart"/>
+            <w:r>
+              <w:rPr>
+                <w:lang w:val="en-US"/>
+              </w:rPr>
+              <w:t>Tokbox</w:t>
+            </w:r>
+            <w:proofErr w:type="spellEnd"/>
+            <w:r>
+              <w:rPr>
+                <w:lang w:val="en-US"/>
+              </w:rPr>
+              <w:t xml:space="preserve"> where Jitsi is Free Video conferencing platform.</w:t>
+            </w:r>
+          </w:p>
+        </w:tc>
+      </w:tr>
+      <w:tr>
+        <w:tc>
+          <w:tcPr>
+            <w:tcW w:w="2689" w:type="dxa"/>
+            <w:tcMar/>
+          </w:tcPr>
+          <w:p>
+            <w:pPr>
+              <w:pStyle w:val="Normal"/>
+              <w:rPr>
+                <w:lang w:val="en-US"/>
+              </w:rPr>
+            </w:pPr>
+            <w:r>
+              <w:rPr>
+                <w:lang w:val="en-US"/>
+              </w:rPr>
+              <w:t xml:space="preserve">Url </w:t>
+            </w:r>
+          </w:p>
+        </w:tc>
+        <w:tc>
+          <w:tcPr>
+            <w:tcW w:w="6327" w:type="dxa"/>
+            <w:tcMar/>
+          </w:tcPr>
+          <w:p>
+            <w:pPr>
+              <w:pStyle w:val="Normal"/>
+              <w:rPr>
+                <w:lang w:val="en-US"/>
+              </w:rPr>
+            </w:pPr>
+            <w:r>
+              <w:rPr>
+                <w:lang w:val="en-US"/>
+              </w:rPr>
+              <w:t xml:space="preserve">The </w:t>
+            </w:r>
+            <w:proofErr w:type="spellStart"/>
+            <w:r>
+              <w:rPr>
+                <w:lang w:val="en-US"/>
+              </w:rPr>
+              <w:t>Url</w:t>
+            </w:r>
+            <w:proofErr w:type="spellEnd"/>
+            <w:r>
+              <w:rPr>
+                <w:lang w:val="en-US"/>
+              </w:rPr>
+              <w:t xml:space="preserve">  of provider that is appended after Hospital </w:t>
+            </w:r>
+            <w:proofErr w:type="spellStart"/>
+            <w:r>
+              <w:rPr>
+                <w:lang w:val="en-US"/>
+              </w:rPr>
+              <w:t>url</w:t>
+            </w:r>
+            <w:proofErr w:type="spellEnd"/>
+            <w:r>
+              <w:rPr>
+                <w:lang w:val="en-US"/>
+              </w:rPr>
+              <w:t xml:space="preserve"> and is visible in address bar to sort  out patients  depending on provider.</w:t>
+            </w:r>
+          </w:p>
+        </w:tc>
+      </w:tr>
+      <w:tr>
+        <w:tc>
+          <w:tcPr>
+            <w:tcW w:w="2689" w:type="dxa"/>
+            <w:tcMar/>
+          </w:tcPr>
+          <w:p>
+            <w:pPr>
+              <w:pStyle w:val="Normal"/>
+              <w:rPr>
+                <w:lang w:val="en-US"/>
+              </w:rPr>
+            </w:pPr>
+            <w:r>
+              <w:rPr>
+                <w:lang w:val="en-US"/>
+              </w:rPr>
+              <w:t xml:space="preserve">Logo Path </w:t>
+            </w:r>
+          </w:p>
+        </w:tc>
+        <w:tc>
+          <w:tcPr>
+            <w:tcW w:w="6327" w:type="dxa"/>
+            <w:tcMar/>
+          </w:tcPr>
+          <w:p>
+            <w:pPr>
+              <w:pStyle w:val="Normal"/>
+              <w:rPr>
+                <w:lang w:val="en-US"/>
+              </w:rPr>
+            </w:pPr>
+            <w:r>
+              <w:rPr>
+                <w:lang w:val="en-US"/>
+              </w:rPr>
+              <w:t>The file path of the Logo of  respective Practice  that is stored within project solution folder.</w:t>
+            </w:r>
+          </w:p>
+        </w:tc>
+      </w:tr>
+      <w:tr>
+        <w:tc>
+          <w:tcPr>
+            <w:tcW w:w="2689" w:type="dxa"/>
+            <w:tcMar/>
+          </w:tcPr>
+          <w:p>
+            <w:pPr>
+              <w:pStyle w:val="Normal"/>
+              <w:rPr>
+                <w:lang w:val="en-US"/>
+              </w:rPr>
+            </w:pPr>
+            <w:r>
+              <w:rPr>
+                <w:lang w:val="en-US"/>
+              </w:rPr>
+              <w:t xml:space="preserve">Email API Key </w:t>
+            </w:r>
+          </w:p>
+        </w:tc>
+        <w:tc>
+          <w:tcPr>
+            <w:tcW w:w="6327" w:type="dxa"/>
+            <w:tcMar/>
+          </w:tcPr>
+          <w:p>
+            <w:pPr>
+              <w:pStyle w:val="Normal"/>
+              <w:rPr>
+                <w:lang w:val="en-US"/>
+              </w:rPr>
+            </w:pPr>
+            <w:r>
+              <w:rPr>
+                <w:lang w:val="en-US"/>
+              </w:rPr>
+              <w:t xml:space="preserve">The Email API Key holds the value of Twilio API Key that is used to send Email Invitation to Patients. </w:t>
+            </w:r>
+          </w:p>
+        </w:tc>
+      </w:tr>
+      <w:tr>
+        <w:tc>
+          <w:tcPr>
+            <w:tcW w:w="2689" w:type="dxa"/>
+            <w:tcMar/>
+          </w:tcPr>
+          <w:p>
+            <w:pPr>
+              <w:pStyle w:val="Normal"/>
+              <w:rPr>
+                <w:lang w:val="en-US"/>
+              </w:rPr>
+            </w:pPr>
+            <w:r>
+              <w:rPr>
+                <w:lang w:val="en-US"/>
+              </w:rPr>
+              <w:t>Email API Name</w:t>
+            </w:r>
+          </w:p>
+        </w:tc>
+        <w:tc>
+          <w:tcPr>
+            <w:tcW w:w="6327" w:type="dxa"/>
+            <w:tcMar/>
+          </w:tcPr>
+          <w:p>
+            <w:pPr>
+              <w:pStyle w:val="Normal"/>
+              <w:rPr>
+                <w:lang w:val="en-US"/>
+              </w:rPr>
+            </w:pPr>
+            <w:r>
+              <w:rPr>
+                <w:lang w:val="en-US"/>
+              </w:rPr>
+              <w:t xml:space="preserve">The Email API Name </w:t>
+            </w:r>
+            <w:r>
+              <w:rPr>
+                <w:lang w:val="en-US"/>
+              </w:rPr>
+              <w:t>represents</w:t>
+            </w:r>
+            <w:r>
+              <w:rPr>
+                <w:lang w:val="en-US"/>
+              </w:rPr>
+              <w:t xml:space="preserve"> name of the Email that is sent as Invitation. </w:t>
+            </w:r>
+          </w:p>
+        </w:tc>
+      </w:tr>
+      <w:tr>
+        <w:tc>
+          <w:tcPr>
+            <w:tcW w:w="2689" w:type="dxa"/>
+            <w:tcMar/>
+          </w:tcPr>
+          <w:p>
+            <w:pPr>
+              <w:pStyle w:val="Normal"/>
+              <w:rPr>
+                <w:lang w:val="en-US"/>
+              </w:rPr>
+            </w:pPr>
+            <w:r>
+              <w:rPr>
+                <w:lang w:val="en-US"/>
+              </w:rPr>
+              <w:t xml:space="preserve">Email  Plain Body </w:t>
+            </w:r>
+          </w:p>
+        </w:tc>
+        <w:tc>
+          <w:tcPr>
+            <w:tcW w:w="6327" w:type="dxa"/>
+            <w:tcMar/>
+          </w:tcPr>
+          <w:p>
+            <w:pPr>
+              <w:pStyle w:val="Normal"/>
+              <w:rPr>
+                <w:lang w:val="en-US"/>
+              </w:rPr>
+            </w:pPr>
+          </w:p>
+        </w:tc>
+      </w:tr>
+      <w:tr>
+        <w:tc>
+          <w:tcPr>
+            <w:tcW w:w="2689" w:type="dxa"/>
+            <w:tcMar/>
+          </w:tcPr>
+          <w:p>
+            <w:pPr>
+              <w:pStyle w:val="Normal"/>
+              <w:rPr>
+                <w:lang w:val="en-US"/>
+              </w:rPr>
+            </w:pPr>
+            <w:r>
+              <w:rPr>
+                <w:lang w:val="en-US"/>
+              </w:rPr>
+              <w:t xml:space="preserve">Email Subject </w:t>
+            </w:r>
+          </w:p>
+        </w:tc>
+        <w:tc>
+          <w:tcPr>
+            <w:tcW w:w="6327" w:type="dxa"/>
+            <w:tcMar/>
+          </w:tcPr>
+          <w:p>
+            <w:pPr>
+              <w:pStyle w:val="Normal"/>
+              <w:rPr>
+                <w:lang w:val="en-US"/>
+              </w:rPr>
+            </w:pPr>
+            <w:r>
+              <w:rPr>
+                <w:lang w:val="en-US"/>
+              </w:rPr>
+              <w:t xml:space="preserve">The Email Subject </w:t>
+            </w:r>
+            <w:r>
+              <w:rPr>
+                <w:lang w:val="en-US"/>
+              </w:rPr>
+              <w:t>represents</w:t>
+            </w:r>
+            <w:r>
+              <w:rPr>
+                <w:lang w:val="en-US"/>
+              </w:rPr>
+              <w:t xml:space="preserve"> the Subject of the Email Content send as Invitation. </w:t>
+            </w:r>
+          </w:p>
+        </w:tc>
+      </w:tr>
+      <w:tr>
+        <w:tc>
+          <w:tcPr>
+            <w:tcW w:w="2689" w:type="dxa"/>
+            <w:tcMar/>
+          </w:tcPr>
+          <w:p>
+            <w:pPr>
+              <w:pStyle w:val="Normal"/>
+              <w:rPr>
+                <w:lang w:val="en-US"/>
+              </w:rPr>
+            </w:pPr>
+            <w:r>
+              <w:rPr>
+                <w:lang w:val="en-US"/>
+              </w:rPr>
+              <w:t xml:space="preserve">Email Html Body </w:t>
+            </w:r>
+          </w:p>
+        </w:tc>
+        <w:tc>
+          <w:tcPr>
+            <w:tcW w:w="6327" w:type="dxa"/>
+            <w:tcMar/>
+          </w:tcPr>
+          <w:p>
+            <w:pPr>
+              <w:pStyle w:val="Normal"/>
+              <w:rPr>
+                <w:lang w:val="en-US"/>
+              </w:rPr>
+            </w:pPr>
+            <w:r>
+              <w:rPr>
+                <w:lang w:val="en-US"/>
+              </w:rPr>
+              <w:t xml:space="preserve">The Email HTML Body </w:t>
+            </w:r>
+            <w:r>
+              <w:rPr>
+                <w:lang w:val="en-US"/>
+              </w:rPr>
+              <w:t>represents</w:t>
+            </w:r>
+            <w:r>
+              <w:rPr>
+                <w:lang w:val="en-US"/>
+              </w:rPr>
+              <w:t xml:space="preserve"> the body of the Email in HTML Format. </w:t>
+            </w:r>
+          </w:p>
+        </w:tc>
+      </w:tr>
+      <w:tr>
+        <w:tc>
+          <w:tcPr>
+            <w:tcW w:w="2689" w:type="dxa"/>
+            <w:tcMar/>
+          </w:tcPr>
+          <w:p>
+            <w:pPr>
+              <w:pStyle w:val="Normal"/>
+              <w:rPr>
+                <w:lang w:val="en-US"/>
+              </w:rPr>
+            </w:pPr>
+            <w:r>
+              <w:rPr>
+                <w:lang w:val="en-US"/>
+              </w:rPr>
+              <w:t xml:space="preserve">Email Additional Content </w:t>
+            </w:r>
+          </w:p>
+        </w:tc>
+        <w:tc>
+          <w:tcPr>
+            <w:tcW w:w="6327" w:type="dxa"/>
+            <w:tcMar/>
+          </w:tcPr>
+          <w:p>
+            <w:pPr>
+              <w:pStyle w:val="Normal"/>
+              <w:rPr>
+                <w:lang w:val="en-US"/>
+              </w:rPr>
+            </w:pPr>
+            <w:r>
+              <w:rPr>
+                <w:lang w:val="en-US"/>
+              </w:rPr>
+              <w:t xml:space="preserve">The Email Additional Content </w:t>
+            </w:r>
+            <w:r>
+              <w:rPr>
+                <w:lang w:val="en-US"/>
+              </w:rPr>
+              <w:t>represents</w:t>
+            </w:r>
+            <w:r>
+              <w:rPr>
+                <w:lang w:val="en-US"/>
+              </w:rPr>
+              <w:t xml:space="preserve"> the </w:t>
+            </w:r>
+            <w:r>
+              <w:rPr>
+                <w:lang w:val="en-US"/>
+              </w:rPr>
+              <w:t>additional</w:t>
+            </w:r>
+            <w:r>
+              <w:rPr>
+                <w:lang w:val="en-US"/>
+              </w:rPr>
+              <w:t xml:space="preserve"> content that should be displayed in Email Content apart from the HTML Body.</w:t>
+            </w:r>
+          </w:p>
+        </w:tc>
+      </w:tr>
+      <w:tr>
+        <w:tc>
+          <w:tcPr>
+            <w:tcW w:w="2689" w:type="dxa"/>
+            <w:tcMar/>
+          </w:tcPr>
+          <w:p>
+            <w:pPr>
+              <w:pStyle w:val="Normal"/>
+              <w:rPr>
+                <w:lang w:val="en-US"/>
+              </w:rPr>
+            </w:pPr>
+            <w:r>
+              <w:rPr>
+                <w:lang w:val="en-US"/>
+              </w:rPr>
+              <w:t xml:space="preserve">Email Message </w:t>
+            </w:r>
+          </w:p>
+        </w:tc>
+        <w:tc>
+          <w:tcPr>
+            <w:tcW w:w="6327" w:type="dxa"/>
+            <w:tcMar/>
+          </w:tcPr>
+          <w:p>
+            <w:pPr>
+              <w:pStyle w:val="Normal"/>
+              <w:rPr>
+                <w:lang w:val="en-US"/>
+              </w:rPr>
+            </w:pPr>
+          </w:p>
+        </w:tc>
+      </w:tr>
+      <w:tr>
+        <w:tc>
+          <w:tcPr>
+            <w:tcW w:w="2689" w:type="dxa"/>
+            <w:tcMar/>
+          </w:tcPr>
+          <w:p>
+            <w:pPr>
+              <w:pStyle w:val="Normal"/>
+              <w:rPr>
+                <w:lang w:val="en-US"/>
+              </w:rPr>
+            </w:pPr>
+            <w:r>
+              <w:rPr>
+                <w:lang w:val="en-US"/>
+              </w:rPr>
+              <w:t>SMS API  Account SID</w:t>
+            </w:r>
+          </w:p>
+        </w:tc>
+        <w:tc>
+          <w:tcPr>
+            <w:tcW w:w="6327" w:type="dxa"/>
+            <w:tcMar/>
+          </w:tcPr>
+          <w:p>
+            <w:pPr>
+              <w:pStyle w:val="Normal"/>
+              <w:rPr>
+                <w:lang w:val="en-US"/>
+              </w:rPr>
+            </w:pPr>
+            <w:r>
+              <w:rPr>
+                <w:lang w:val="en-US"/>
+              </w:rPr>
+              <w:t>The SMS API Account SID  represents the username which is available in  twilio console and is used to send SMS Invitation using Twilio API.</w:t>
+            </w:r>
+          </w:p>
+        </w:tc>
+      </w:tr>
+      <w:tr>
+        <w:tc>
+          <w:tcPr>
+            <w:tcW w:w="2689" w:type="dxa"/>
+            <w:tcMar/>
+          </w:tcPr>
+          <w:p>
+            <w:pPr>
+              <w:pStyle w:val="Normal"/>
+              <w:rPr>
+                <w:lang w:val="en-US"/>
+              </w:rPr>
+            </w:pPr>
+            <w:r>
+              <w:rPr>
+                <w:lang w:val="en-US"/>
+              </w:rPr>
+              <w:t xml:space="preserve">SMS API Auth Token </w:t>
+            </w:r>
+          </w:p>
+        </w:tc>
+        <w:tc>
+          <w:tcPr>
+            <w:tcW w:w="6327" w:type="dxa"/>
+            <w:tcMar/>
+          </w:tcPr>
+          <w:p>
+            <w:pPr>
+              <w:pStyle w:val="Normal"/>
+              <w:rPr>
+                <w:lang w:val="en-US"/>
+              </w:rPr>
+            </w:pPr>
+            <w:r>
+              <w:rPr>
+                <w:lang w:val="en-US"/>
+              </w:rPr>
+              <w:t xml:space="preserve">The SMS API Auth Token </w:t>
+            </w:r>
+            <w:r>
+              <w:rPr>
+                <w:lang w:val="en-US"/>
+              </w:rPr>
+              <w:t>represents</w:t>
+            </w:r>
+            <w:r>
+              <w:rPr>
+                <w:lang w:val="en-US"/>
+              </w:rPr>
+              <w:t xml:space="preserve"> the password which is available in  twilio console and is used to send SMS Invitation using Twilio API.</w:t>
+            </w:r>
+          </w:p>
+          <w:p>
+            <w:pPr>
+              <w:pStyle w:val="Normal"/>
+              <w:rPr>
+                <w:lang w:val="en-US"/>
+              </w:rPr>
+            </w:pPr>
+          </w:p>
+        </w:tc>
+      </w:tr>
+      <w:tr>
+        <w:tc>
+          <w:tcPr>
+            <w:tcW w:w="2689" w:type="dxa"/>
+            <w:tcMar/>
+          </w:tcPr>
+          <w:p>
+            <w:pPr>
+              <w:pStyle w:val="Normal"/>
+              <w:rPr>
+                <w:lang w:val="en-US"/>
+              </w:rPr>
+            </w:pPr>
+            <w:r>
+              <w:rPr>
+                <w:lang w:val="en-US"/>
+              </w:rPr>
+              <w:t xml:space="preserve">SMS  Phone Number </w:t>
+            </w:r>
+          </w:p>
+        </w:tc>
+        <w:tc>
+          <w:tcPr>
+            <w:tcW w:w="6327" w:type="dxa"/>
+            <w:tcMar/>
+          </w:tcPr>
+          <w:p>
+            <w:pPr>
+              <w:pStyle w:val="Normal"/>
+              <w:rPr>
+                <w:lang w:val="en-US"/>
+              </w:rPr>
+            </w:pPr>
+            <w:r>
+              <w:rPr>
+                <w:lang w:val="en-US"/>
+              </w:rPr>
+              <w:t xml:space="preserve">The SMS Phone Number </w:t>
+            </w:r>
+            <w:r>
+              <w:rPr>
+                <w:lang w:val="en-US"/>
+              </w:rPr>
+              <w:t>represents</w:t>
+            </w:r>
+            <w:r>
+              <w:rPr>
+                <w:lang w:val="en-US"/>
+              </w:rPr>
+              <w:t xml:space="preserve"> the contact number from which  SMS will be sent. </w:t>
+            </w:r>
+          </w:p>
+        </w:tc>
+      </w:tr>
+      <w:tr>
+        <w:tc>
+          <w:tcPr>
+            <w:tcW w:w="2689" w:type="dxa"/>
+            <w:tcMar/>
+          </w:tcPr>
+          <w:p>
+            <w:pPr>
+              <w:pStyle w:val="Normal"/>
+              <w:rPr>
+                <w:lang w:val="en-US"/>
+              </w:rPr>
+            </w:pPr>
+            <w:r>
+              <w:rPr>
+                <w:lang w:val="en-US"/>
+              </w:rPr>
+              <w:t xml:space="preserve">Server  Name </w:t>
+            </w:r>
+          </w:p>
+        </w:tc>
+        <w:tc>
+          <w:tcPr>
+            <w:tcW w:w="6327" w:type="dxa"/>
+            <w:tcMar/>
+          </w:tcPr>
+          <w:p>
+            <w:pPr>
+              <w:pStyle w:val="Normal"/>
+              <w:rPr>
+                <w:lang w:val="en-US"/>
+              </w:rPr>
+            </w:pPr>
+            <w:r>
+              <w:rPr>
+                <w:lang w:val="en-US"/>
+              </w:rPr>
+              <w:t xml:space="preserve">The </w:t>
+            </w:r>
+            <w:r>
+              <w:rPr>
+                <w:lang w:val="en-US"/>
+              </w:rPr>
+              <w:t>Server Name</w:t>
+            </w:r>
+            <w:r>
+              <w:rPr>
+                <w:lang w:val="en-US"/>
+              </w:rPr>
+              <w:t xml:space="preserve"> </w:t>
+            </w:r>
+            <w:r>
+              <w:rPr>
+                <w:lang w:val="en-US"/>
+              </w:rPr>
+              <w:t>represents</w:t>
+            </w:r>
+            <w:r>
+              <w:rPr>
+                <w:lang w:val="en-US"/>
+              </w:rPr>
+              <w:t xml:space="preserve"> name of server on which </w:t>
+            </w:r>
+            <w:proofErr w:type="spellStart"/>
+            <w:r>
+              <w:rPr>
+                <w:lang w:val="en-US"/>
+              </w:rPr>
+              <w:t>Fewa</w:t>
+            </w:r>
+            <w:proofErr w:type="spellEnd"/>
+            <w:r>
+              <w:rPr>
+                <w:lang w:val="en-US"/>
+              </w:rPr>
+              <w:t xml:space="preserve"> Application is running. </w:t>
+            </w:r>
           </w:p>
         </w:tc>
       </w:tr>
@@ -2312,25 +3180,52 @@
         <w:tc>
           <w:tcPr>
             <w:tcW w:w="2689" w:type="dxa"/>
-          </w:tcPr>
-          <w:p>
-            <w:pPr>
-              <w:rPr>
-                <w:lang w:val="en-US"/>
-              </w:rPr>
-            </w:pPr>
+            <w:tcMar/>
+          </w:tcPr>
+          <w:p>
+            <w:pPr>
+              <w:rPr>
+                <w:lang w:val="en-US"/>
+              </w:rPr>
+            </w:pPr>
+            <w:r>
+              <w:rPr>
+                <w:lang w:val="en-US"/>
+              </w:rPr>
+              <w:t xml:space="preserve">ProviderId </w:t>
+            </w:r>
           </w:p>
         </w:tc>
         <w:tc>
           <w:tcPr>
             <w:tcW w:w="6327" w:type="dxa"/>
-          </w:tcPr>
-          <w:p>
-            <w:pPr>
-              <w:rPr>
-                <w:lang w:val="en-US"/>
-              </w:rPr>
-            </w:pPr>
+            <w:tcMar/>
+          </w:tcPr>
+          <w:p>
+            <w:pPr>
+              <w:rPr>
+                <w:lang w:val="en-US"/>
+              </w:rPr>
+            </w:pPr>
+            <w:r>
+              <w:rPr>
+                <w:lang w:val="en-US"/>
+              </w:rPr>
+              <w:t>This is unique identifier in DB that stores  a specific provider details.</w:t>
+            </w:r>
+          </w:p>
+          <w:p>
+            <w:pPr>
+              <w:rPr>
+                <w:lang w:val="en-US"/>
+              </w:rPr>
+            </w:pPr>
+            <w:r>
+              <w:rPr>
+                <w:lang w:val="en-US"/>
+              </w:rPr>
+              <w:t xml:space="preserve"> </w:t>
+            </w:r>
           </w:p>
         </w:tc>
       </w:tr>
@@ -2338,25 +3233,39 @@
         <w:tc>
           <w:tcPr>
             <w:tcW w:w="2689" w:type="dxa"/>
-          </w:tcPr>
-          <w:p>
-            <w:pPr>
-              <w:rPr>
-                <w:lang w:val="en-US"/>
-              </w:rPr>
-            </w:pPr>
+            <w:tcMar/>
+          </w:tcPr>
+          <w:p>
+            <w:pPr>
+              <w:rPr>
+                <w:lang w:val="en-US"/>
+              </w:rPr>
+            </w:pPr>
+            <w:r>
+              <w:rPr>
+                <w:lang w:val="en-US"/>
+              </w:rPr>
+              <w:t xml:space="preserve">Username </w:t>
+            </w:r>
           </w:p>
         </w:tc>
         <w:tc>
           <w:tcPr>
             <w:tcW w:w="6327" w:type="dxa"/>
-          </w:tcPr>
-          <w:p>
-            <w:pPr>
-              <w:rPr>
-                <w:lang w:val="en-US"/>
-              </w:rPr>
-            </w:pPr>
+            <w:tcMar/>
+          </w:tcPr>
+          <w:p>
+            <w:pPr>
+              <w:rPr>
+                <w:lang w:val="en-US"/>
+              </w:rPr>
+            </w:pPr>
+            <w:r>
+              <w:rPr>
+                <w:lang w:val="en-US"/>
+              </w:rPr>
+              <w:t>The Username is the username of a specific provider  where provider can be doctor Name</w:t>
+            </w:r>
           </w:p>
         </w:tc>
       </w:tr>
@@ -2364,25 +3273,39 @@
         <w:tc>
           <w:tcPr>
             <w:tcW w:w="2689" w:type="dxa"/>
-          </w:tcPr>
-          <w:p>
-            <w:pPr>
-              <w:rPr>
-                <w:lang w:val="en-US"/>
-              </w:rPr>
-            </w:pPr>
+            <w:tcMar/>
+          </w:tcPr>
+          <w:p>
+            <w:pPr>
+              <w:rPr>
+                <w:lang w:val="en-US"/>
+              </w:rPr>
+            </w:pPr>
+            <w:r>
+              <w:rPr>
+                <w:lang w:val="en-US"/>
+              </w:rPr>
+              <w:t xml:space="preserve">Password </w:t>
+            </w:r>
           </w:p>
         </w:tc>
         <w:tc>
           <w:tcPr>
             <w:tcW w:w="6327" w:type="dxa"/>
-          </w:tcPr>
-          <w:p>
-            <w:pPr>
-              <w:rPr>
-                <w:lang w:val="en-US"/>
-              </w:rPr>
-            </w:pPr>
+            <w:tcMar/>
+          </w:tcPr>
+          <w:p>
+            <w:pPr>
+              <w:rPr>
+                <w:lang w:val="en-US"/>
+              </w:rPr>
+            </w:pPr>
+            <w:r>
+              <w:rPr>
+                <w:lang w:val="en-US"/>
+              </w:rPr>
+              <w:t>The password is the Password of  a specific provider.</w:t>
+            </w:r>
           </w:p>
         </w:tc>
       </w:tr>
@@ -2390,25 +3313,77 @@
         <w:tc>
           <w:tcPr>
             <w:tcW w:w="2689" w:type="dxa"/>
-          </w:tcPr>
-          <w:p>
-            <w:pPr>
-              <w:rPr>
-                <w:lang w:val="en-US"/>
-              </w:rPr>
-            </w:pPr>
+            <w:tcMar/>
+          </w:tcPr>
+          <w:p>
+            <w:pPr>
+              <w:rPr>
+                <w:lang w:val="en-US"/>
+              </w:rPr>
+            </w:pPr>
+            <w:r>
+              <w:rPr>
+                <w:lang w:val="en-US"/>
+              </w:rPr>
+              <w:t xml:space="preserve">NameTitle </w:t>
+            </w:r>
           </w:p>
         </w:tc>
         <w:tc>
           <w:tcPr>
             <w:tcW w:w="6327" w:type="dxa"/>
-          </w:tcPr>
-          <w:p>
-            <w:pPr>
-              <w:rPr>
-                <w:lang w:val="en-US"/>
-              </w:rPr>
-            </w:pPr>
+            <w:tcMar/>
+          </w:tcPr>
+          <w:p>
+            <w:pPr>
+              <w:rPr>
+                <w:lang w:val="en-US"/>
+              </w:rPr>
+            </w:pPr>
+            <w:r>
+              <w:rPr>
+                <w:lang w:val="en-US"/>
+              </w:rPr>
+              <w:t xml:space="preserve">The </w:t>
+            </w:r>
+            <w:proofErr w:type="spellStart"/>
+            <w:r>
+              <w:rPr>
+                <w:lang w:val="en-US"/>
+              </w:rPr>
+              <w:t>NameTitle</w:t>
+            </w:r>
+            <w:proofErr w:type="spellEnd"/>
+            <w:r>
+              <w:rPr>
+                <w:lang w:val="en-US"/>
+              </w:rPr>
+              <w:t xml:space="preserve"> </w:t>
+            </w:r>
+            <w:r>
+              <w:rPr>
+                <w:lang w:val="en-US"/>
+              </w:rPr>
+              <w:t>represents</w:t>
+            </w:r>
+            <w:r>
+              <w:rPr>
+                <w:lang w:val="en-US"/>
+              </w:rPr>
+              <w:t xml:space="preserve"> the first title of the  provider Name can be </w:t>
+            </w:r>
+            <w:r>
+              <w:rPr>
+                <w:lang w:val="en-US"/>
+              </w:rPr>
+              <w:t>Dr,Mr,Ms</w:t>
+            </w:r>
+            <w:r>
+              <w:rPr>
+                <w:lang w:val="en-US"/>
+              </w:rPr>
+              <w:t xml:space="preserve"> or Nurse. </w:t>
+            </w:r>
           </w:p>
         </w:tc>
       </w:tr>
@@ -2416,25 +3391,600 @@
         <w:tc>
           <w:tcPr>
             <w:tcW w:w="2689" w:type="dxa"/>
-          </w:tcPr>
-          <w:p>
-            <w:pPr>
-              <w:rPr>
-                <w:lang w:val="en-US"/>
-              </w:rPr>
-            </w:pPr>
+            <w:tcMar/>
+          </w:tcPr>
+          <w:p>
+            <w:pPr>
+              <w:rPr>
+                <w:lang w:val="en-US"/>
+              </w:rPr>
+            </w:pPr>
+            <w:r>
+              <w:rPr>
+                <w:lang w:val="en-US"/>
+              </w:rPr>
+              <w:t xml:space="preserve">Name </w:t>
+            </w:r>
           </w:p>
         </w:tc>
         <w:tc>
           <w:tcPr>
             <w:tcW w:w="6327" w:type="dxa"/>
-          </w:tcPr>
-          <w:p>
-            <w:pPr>
-              <w:rPr>
-                <w:lang w:val="en-US"/>
-              </w:rPr>
-            </w:pPr>
+            <w:tcMar/>
+          </w:tcPr>
+          <w:p>
+            <w:pPr>
+              <w:rPr>
+                <w:lang w:val="en-US"/>
+              </w:rPr>
+            </w:pPr>
+            <w:r>
+              <w:rPr>
+                <w:lang w:val="en-US"/>
+              </w:rPr>
+              <w:t xml:space="preserve">The Name </w:t>
+            </w:r>
+            <w:r>
+              <w:rPr>
+                <w:lang w:val="en-US"/>
+              </w:rPr>
+              <w:t>represents</w:t>
+            </w:r>
+            <w:r>
+              <w:rPr>
+                <w:lang w:val="en-US"/>
+              </w:rPr>
+              <w:t xml:space="preserve"> Name of Provider. </w:t>
+            </w:r>
+          </w:p>
+        </w:tc>
+      </w:tr>
+      <w:tr>
+        <w:tc>
+          <w:tcPr>
+            <w:tcW w:w="2689" w:type="dxa"/>
+            <w:tcMar/>
+          </w:tcPr>
+          <w:p>
+            <w:pPr>
+              <w:pStyle w:val="Normal"/>
+              <w:rPr>
+                <w:lang w:val="en-US"/>
+              </w:rPr>
+            </w:pPr>
+            <w:r>
+              <w:rPr>
+                <w:lang w:val="en-US"/>
+              </w:rPr>
+              <w:t xml:space="preserve">Email </w:t>
+            </w:r>
+          </w:p>
+        </w:tc>
+        <w:tc>
+          <w:tcPr>
+            <w:tcW w:w="6327" w:type="dxa"/>
+            <w:tcMar/>
+          </w:tcPr>
+          <w:p>
+            <w:pPr>
+              <w:pStyle w:val="Normal"/>
+              <w:rPr>
+                <w:lang w:val="en-US"/>
+              </w:rPr>
+            </w:pPr>
+            <w:r>
+              <w:rPr>
+                <w:lang w:val="en-US"/>
+              </w:rPr>
+              <w:t xml:space="preserve">The Email  Address represents Email of Provider. </w:t>
+            </w:r>
+          </w:p>
+        </w:tc>
+      </w:tr>
+      <w:tr>
+        <w:tc>
+          <w:tcPr>
+            <w:tcW w:w="2689" w:type="dxa"/>
+            <w:tcMar/>
+          </w:tcPr>
+          <w:p>
+            <w:pPr>
+              <w:pStyle w:val="Normal"/>
+              <w:rPr>
+                <w:lang w:val="en-US"/>
+              </w:rPr>
+            </w:pPr>
+            <w:r>
+              <w:rPr>
+                <w:lang w:val="en-US"/>
+              </w:rPr>
+              <w:t xml:space="preserve">Designation </w:t>
+            </w:r>
+          </w:p>
+        </w:tc>
+        <w:tc>
+          <w:tcPr>
+            <w:tcW w:w="6327" w:type="dxa"/>
+            <w:tcMar/>
+          </w:tcPr>
+          <w:p>
+            <w:pPr>
+              <w:pStyle w:val="Normal"/>
+              <w:rPr>
+                <w:lang w:val="en-US"/>
+              </w:rPr>
+            </w:pPr>
+            <w:r>
+              <w:rPr>
+                <w:lang w:val="en-US"/>
+              </w:rPr>
+              <w:t xml:space="preserve">The Designation </w:t>
+            </w:r>
+            <w:r>
+              <w:rPr>
+                <w:lang w:val="en-US"/>
+              </w:rPr>
+              <w:t>represents</w:t>
+            </w:r>
+            <w:r>
+              <w:rPr>
+                <w:lang w:val="en-US"/>
+              </w:rPr>
+              <w:t xml:space="preserve"> Designation of the Provider. </w:t>
+            </w:r>
+          </w:p>
+        </w:tc>
+      </w:tr>
+      <w:tr>
+        <w:tc>
+          <w:tcPr>
+            <w:tcW w:w="2689" w:type="dxa"/>
+            <w:tcMar/>
+          </w:tcPr>
+          <w:p>
+            <w:pPr>
+              <w:pStyle w:val="Normal"/>
+              <w:rPr>
+                <w:lang w:val="en-US"/>
+              </w:rPr>
+            </w:pPr>
+            <w:r>
+              <w:rPr>
+                <w:lang w:val="en-US"/>
+              </w:rPr>
+              <w:t xml:space="preserve">MedicalDegree </w:t>
+            </w:r>
+          </w:p>
+        </w:tc>
+        <w:tc>
+          <w:tcPr>
+            <w:tcW w:w="6327" w:type="dxa"/>
+            <w:tcMar/>
+          </w:tcPr>
+          <w:p>
+            <w:pPr>
+              <w:pStyle w:val="Normal"/>
+              <w:rPr>
+                <w:lang w:val="en-US"/>
+              </w:rPr>
+            </w:pPr>
+            <w:r>
+              <w:rPr>
+                <w:lang w:val="en-US"/>
+              </w:rPr>
+              <w:t xml:space="preserve">The </w:t>
+            </w:r>
+            <w:proofErr w:type="spellStart"/>
+            <w:r>
+              <w:rPr>
+                <w:lang w:val="en-US"/>
+              </w:rPr>
+              <w:t>MedicalDegree</w:t>
+            </w:r>
+            <w:proofErr w:type="spellEnd"/>
+            <w:r>
+              <w:rPr>
+                <w:lang w:val="en-US"/>
+              </w:rPr>
+              <w:t xml:space="preserve"> is a string represented by </w:t>
+            </w:r>
+            <w:r>
+              <w:rPr>
+                <w:noProof w:val="0"/>
+                <w:lang w:val="en-IN"/>
+              </w:rPr>
+              <w:t>MedicalDegree</w:t>
+            </w:r>
+            <w:r>
+              <w:rPr>
+                <w:lang w:val="en-US"/>
+              </w:rPr>
+              <w:t xml:space="preserve"> of Provider. </w:t>
+            </w:r>
+          </w:p>
+        </w:tc>
+      </w:tr>
+      <w:tr>
+        <w:tc>
+          <w:tcPr>
+            <w:tcW w:w="2689" w:type="dxa"/>
+            <w:tcMar/>
+          </w:tcPr>
+          <w:p>
+            <w:pPr>
+              <w:pStyle w:val="Normal"/>
+              <w:rPr>
+                <w:lang w:val="en-US"/>
+              </w:rPr>
+            </w:pPr>
+            <w:r>
+              <w:rPr>
+                <w:lang w:val="en-US"/>
+              </w:rPr>
+              <w:t xml:space="preserve">Mobile Number </w:t>
+            </w:r>
+          </w:p>
+        </w:tc>
+        <w:tc>
+          <w:tcPr>
+            <w:tcW w:w="6327" w:type="dxa"/>
+            <w:tcMar/>
+          </w:tcPr>
+          <w:p>
+            <w:pPr>
+              <w:pStyle w:val="Normal"/>
+              <w:rPr>
+                <w:lang w:val="en-US"/>
+              </w:rPr>
+            </w:pPr>
+            <w:r>
+              <w:rPr>
+                <w:lang w:val="en-US"/>
+              </w:rPr>
+              <w:t xml:space="preserve">The Mobile Number </w:t>
+            </w:r>
+            <w:r>
+              <w:rPr>
+                <w:lang w:val="en-US"/>
+              </w:rPr>
+              <w:t>represents</w:t>
+            </w:r>
+            <w:r>
+              <w:rPr>
+                <w:lang w:val="en-US"/>
+              </w:rPr>
+              <w:t xml:space="preserve"> mobile number of the provider. </w:t>
+            </w:r>
+          </w:p>
+        </w:tc>
+      </w:tr>
+      <w:tr>
+        <w:tc>
+          <w:tcPr>
+            <w:tcW w:w="2689" w:type="dxa"/>
+            <w:tcMar/>
+          </w:tcPr>
+          <w:p>
+            <w:pPr>
+              <w:pStyle w:val="Normal"/>
+              <w:rPr>
+                <w:lang w:val="en-US"/>
+              </w:rPr>
+            </w:pPr>
+            <w:r>
+              <w:rPr>
+                <w:lang w:val="en-US"/>
+              </w:rPr>
+              <w:t xml:space="preserve">Image </w:t>
+            </w:r>
+          </w:p>
+        </w:tc>
+        <w:tc>
+          <w:tcPr>
+            <w:tcW w:w="6327" w:type="dxa"/>
+            <w:tcMar/>
+          </w:tcPr>
+          <w:p>
+            <w:pPr>
+              <w:pStyle w:val="Normal"/>
+              <w:rPr>
+                <w:lang w:val="en-US"/>
+              </w:rPr>
+            </w:pPr>
+            <w:r>
+              <w:rPr>
+                <w:lang w:val="en-US"/>
+              </w:rPr>
+              <w:t xml:space="preserve">The Image  field stores Image  </w:t>
+            </w:r>
+            <w:proofErr w:type="spellStart"/>
+            <w:r>
+              <w:rPr>
+                <w:lang w:val="en-US"/>
+              </w:rPr>
+              <w:t>ie</w:t>
+            </w:r>
+            <w:proofErr w:type="spellEnd"/>
+            <w:r>
+              <w:rPr>
+                <w:lang w:val="en-US"/>
+              </w:rPr>
+              <w:t xml:space="preserve"> Profile Picture of the Provider in byte format .</w:t>
+            </w:r>
+          </w:p>
+        </w:tc>
+      </w:tr>
+      <w:tr>
+        <w:tc>
+          <w:tcPr>
+            <w:tcW w:w="2689" w:type="dxa"/>
+            <w:tcMar/>
+          </w:tcPr>
+          <w:p>
+            <w:pPr>
+              <w:pStyle w:val="Normal"/>
+              <w:rPr>
+                <w:lang w:val="en-US"/>
+              </w:rPr>
+            </w:pPr>
+            <w:r>
+              <w:rPr>
+                <w:lang w:val="en-US"/>
+              </w:rPr>
+              <w:t xml:space="preserve">Room Name </w:t>
+            </w:r>
+          </w:p>
+        </w:tc>
+        <w:tc>
+          <w:tcPr>
+            <w:tcW w:w="6327" w:type="dxa"/>
+            <w:tcMar/>
+          </w:tcPr>
+          <w:p>
+            <w:pPr>
+              <w:pStyle w:val="Normal"/>
+              <w:rPr>
+                <w:lang w:val="en-US"/>
+              </w:rPr>
+            </w:pPr>
+            <w:r>
+              <w:rPr>
+                <w:lang w:val="en-US"/>
+              </w:rPr>
+              <w:t xml:space="preserve">The Room Name </w:t>
+            </w:r>
+            <w:r>
+              <w:rPr>
+                <w:lang w:val="en-US"/>
+              </w:rPr>
+              <w:t>represents</w:t>
+            </w:r>
+            <w:r>
+              <w:rPr>
+                <w:lang w:val="en-US"/>
+              </w:rPr>
+              <w:t xml:space="preserve"> name of the Jitsi Room of  Provider.</w:t>
+            </w:r>
+          </w:p>
+        </w:tc>
+      </w:tr>
+      <w:tr>
+        <w:tc>
+          <w:tcPr>
+            <w:tcW w:w="2689" w:type="dxa"/>
+            <w:tcMar/>
+          </w:tcPr>
+          <w:p>
+            <w:pPr>
+              <w:pStyle w:val="Normal"/>
+              <w:rPr>
+                <w:lang w:val="en-US"/>
+              </w:rPr>
+            </w:pPr>
+            <w:r>
+              <w:rPr>
+                <w:lang w:val="en-US"/>
+              </w:rPr>
+              <w:t xml:space="preserve">Room Key </w:t>
+            </w:r>
+          </w:p>
+        </w:tc>
+        <w:tc>
+          <w:tcPr>
+            <w:tcW w:w="6327" w:type="dxa"/>
+            <w:tcMar/>
+          </w:tcPr>
+          <w:p>
+            <w:pPr>
+              <w:pStyle w:val="Normal"/>
+              <w:rPr>
+                <w:lang w:val="en-US"/>
+              </w:rPr>
+            </w:pPr>
+            <w:r>
+              <w:rPr>
+                <w:lang w:val="en-US"/>
+              </w:rPr>
+              <w:t xml:space="preserve">The Room Key </w:t>
+            </w:r>
+            <w:r>
+              <w:rPr>
+                <w:lang w:val="en-US"/>
+              </w:rPr>
+              <w:t>represents</w:t>
+            </w:r>
+            <w:r>
+              <w:rPr>
+                <w:lang w:val="en-US"/>
+              </w:rPr>
+              <w:t xml:space="preserve"> Key of the Room of Jitsi Video Platform. </w:t>
+            </w:r>
+          </w:p>
+        </w:tc>
+      </w:tr>
+      <w:tr>
+        <w:tc>
+          <w:tcPr>
+            <w:tcW w:w="2689" w:type="dxa"/>
+            <w:tcMar/>
+          </w:tcPr>
+          <w:p>
+            <w:pPr>
+              <w:pStyle w:val="Normal"/>
+              <w:rPr>
+                <w:lang w:val="en-US"/>
+              </w:rPr>
+            </w:pPr>
+            <w:r>
+              <w:rPr>
+                <w:lang w:val="en-US"/>
+              </w:rPr>
+              <w:t xml:space="preserve">Url </w:t>
+            </w:r>
+          </w:p>
+        </w:tc>
+        <w:tc>
+          <w:tcPr>
+            <w:tcW w:w="6327" w:type="dxa"/>
+            <w:tcMar/>
+          </w:tcPr>
+          <w:p>
+            <w:pPr>
+              <w:pStyle w:val="Normal"/>
+              <w:rPr>
+                <w:lang w:val="en-US"/>
+              </w:rPr>
+            </w:pPr>
+            <w:r>
+              <w:rPr>
+                <w:lang w:val="en-US"/>
+              </w:rPr>
+              <w:t xml:space="preserve">The </w:t>
+            </w:r>
+            <w:proofErr w:type="spellStart"/>
+            <w:r>
+              <w:rPr>
+                <w:lang w:val="en-US"/>
+              </w:rPr>
+              <w:t>Url</w:t>
+            </w:r>
+            <w:proofErr w:type="spellEnd"/>
+            <w:r>
+              <w:rPr>
+                <w:lang w:val="en-US"/>
+              </w:rPr>
+              <w:t xml:space="preserve"> </w:t>
+            </w:r>
+            <w:r>
+              <w:rPr>
+                <w:lang w:val="en-US"/>
+              </w:rPr>
+              <w:t>represents</w:t>
+            </w:r>
+            <w:r>
+              <w:rPr>
+                <w:lang w:val="en-US"/>
+              </w:rPr>
+              <w:t xml:space="preserve"> </w:t>
+            </w:r>
+            <w:proofErr w:type="spellStart"/>
+            <w:r>
+              <w:rPr>
+                <w:lang w:val="en-US"/>
+              </w:rPr>
+              <w:t>Url</w:t>
+            </w:r>
+            <w:proofErr w:type="spellEnd"/>
+            <w:r>
+              <w:rPr>
+                <w:lang w:val="en-US"/>
+              </w:rPr>
+              <w:t xml:space="preserve">  Parameter (</w:t>
+            </w:r>
+            <w:proofErr w:type="spellStart"/>
+            <w:r>
+              <w:rPr>
+                <w:lang w:val="en-US"/>
+              </w:rPr>
+              <w:t>ie</w:t>
+            </w:r>
+            <w:proofErr w:type="spellEnd"/>
+            <w:r>
+              <w:rPr>
+                <w:lang w:val="en-US"/>
+              </w:rPr>
+              <w:t xml:space="preserve"> Default provider Name) that is to be appended to Application </w:t>
+            </w:r>
+            <w:proofErr w:type="spellStart"/>
+            <w:r>
+              <w:rPr>
+                <w:lang w:val="en-US"/>
+              </w:rPr>
+              <w:t>Url</w:t>
+            </w:r>
+            <w:proofErr w:type="spellEnd"/>
+            <w:r>
+              <w:rPr>
+                <w:lang w:val="en-US"/>
+              </w:rPr>
+              <w:t xml:space="preserve"> .</w:t>
+            </w:r>
+          </w:p>
+        </w:tc>
+      </w:tr>
+      <w:tr>
+        <w:tc>
+          <w:tcPr>
+            <w:tcW w:w="2689" w:type="dxa"/>
+            <w:tcMar/>
+          </w:tcPr>
+          <w:p>
+            <w:pPr>
+              <w:pStyle w:val="Normal"/>
+              <w:rPr>
+                <w:lang w:val="en-US"/>
+              </w:rPr>
+            </w:pPr>
+            <w:r>
+              <w:rPr>
+                <w:lang w:val="en-US"/>
+              </w:rPr>
+              <w:t xml:space="preserve">PracticeId </w:t>
+            </w:r>
+          </w:p>
+        </w:tc>
+        <w:tc>
+          <w:tcPr>
+            <w:tcW w:w="6327" w:type="dxa"/>
+            <w:tcMar/>
+          </w:tcPr>
+          <w:p>
+            <w:pPr>
+              <w:pStyle w:val="Normal"/>
+              <w:rPr>
+                <w:lang w:val="en-US"/>
+              </w:rPr>
+            </w:pPr>
+            <w:r>
+              <w:rPr>
+                <w:lang w:val="en-US"/>
+              </w:rPr>
+              <w:t xml:space="preserve">The </w:t>
+            </w:r>
+            <w:proofErr w:type="spellStart"/>
+            <w:r>
+              <w:rPr>
+                <w:lang w:val="en-US"/>
+              </w:rPr>
+              <w:t>PracticeId</w:t>
+            </w:r>
+            <w:proofErr w:type="spellEnd"/>
+            <w:r>
+              <w:rPr>
+                <w:lang w:val="en-US"/>
+              </w:rPr>
+              <w:t xml:space="preserve">  is a foreign key relationship that maps every provider with a specific Practice.</w:t>
+            </w:r>
           </w:p>
         </w:tc>
       </w:tr>
@@ -2461,10 +4011,324 @@
     </w:p>
     <w:p>
       <w:pPr>
-        <w:rPr>
-          <w:lang w:val="en-US"/>
-        </w:rPr>
-      </w:pPr>
+        <w:pStyle w:val="Normal"/>
+        <w:rPr>
+          <w:lang w:val="en-US"/>
+        </w:rPr>
+      </w:pPr>
+    </w:p>
+    <w:tbl>
+      <w:tblPr>
+        <w:tblStyle w:val="TableGrid"/>
+        <w:tblW w:w="0" w:type="auto"/>
+        <w:tblLayout w:type="fixed"/>
+        <w:tblLook w:val="06A0" w:firstRow="1" w:lastRow="0" w:firstColumn="1" w:lastColumn="0" w:noHBand="1" w:noVBand="1"/>
+      </w:tblPr>
+      <w:tblGrid>
+        <w:gridCol w:w="2685"/>
+        <w:gridCol w:w="6341"/>
+      </w:tblGrid>
+      <w:tr>
+        <w:tc>
+          <w:tcPr>
+            <w:tcW w:w="2685" w:type="dxa"/>
+            <w:tcMar/>
+          </w:tcPr>
+          <w:p>
+            <w:pPr>
+              <w:pStyle w:val="Normal"/>
+              <w:rPr>
+                <w:lang w:val="en-US"/>
+              </w:rPr>
+            </w:pPr>
+            <w:r>
+              <w:rPr>
+                <w:lang w:val="en-US"/>
+              </w:rPr>
+              <w:t xml:space="preserve">PatientId </w:t>
+            </w:r>
+          </w:p>
+        </w:tc>
+        <w:tc>
+          <w:tcPr>
+            <w:tcW w:w="6341" w:type="dxa"/>
+            <w:tcMar/>
+          </w:tcPr>
+          <w:p>
+            <w:pPr>
+              <w:pStyle w:val="Normal"/>
+              <w:rPr>
+                <w:lang w:val="en-US"/>
+              </w:rPr>
+            </w:pPr>
+            <w:r>
+              <w:rPr>
+                <w:lang w:val="en-US"/>
+              </w:rPr>
+              <w:t xml:space="preserve">This is a unique identifier in DB for a specific patient. </w:t>
+            </w:r>
+          </w:p>
+        </w:tc>
+      </w:tr>
+      <w:tr>
+        <w:tc>
+          <w:tcPr>
+            <w:tcW w:w="2685" w:type="dxa"/>
+            <w:tcMar/>
+          </w:tcPr>
+          <w:p>
+            <w:pPr>
+              <w:pStyle w:val="Normal"/>
+              <w:rPr>
+                <w:lang w:val="en-US"/>
+              </w:rPr>
+            </w:pPr>
+            <w:r>
+              <w:rPr>
+                <w:lang w:val="en-US"/>
+              </w:rPr>
+              <w:t xml:space="preserve">Appointment Date </w:t>
+            </w:r>
+          </w:p>
+        </w:tc>
+        <w:tc>
+          <w:tcPr>
+            <w:tcW w:w="6341" w:type="dxa"/>
+            <w:tcMar/>
+          </w:tcPr>
+          <w:p>
+            <w:pPr>
+              <w:pStyle w:val="Normal"/>
+              <w:rPr>
+                <w:lang w:val="en-US"/>
+              </w:rPr>
+            </w:pPr>
+            <w:r>
+              <w:rPr>
+                <w:lang w:val="en-US"/>
+              </w:rPr>
+              <w:t>The Appointment Date is a Date field that stores the Date of Appointment.</w:t>
+            </w:r>
+          </w:p>
+        </w:tc>
+      </w:tr>
+      <w:tr>
+        <w:tc>
+          <w:tcPr>
+            <w:tcW w:w="2685" w:type="dxa"/>
+            <w:tcMar/>
+          </w:tcPr>
+          <w:p>
+            <w:pPr>
+              <w:pStyle w:val="Normal"/>
+              <w:rPr>
+                <w:lang w:val="en-US"/>
+              </w:rPr>
+            </w:pPr>
+            <w:r>
+              <w:rPr>
+                <w:lang w:val="en-US"/>
+              </w:rPr>
+              <w:t xml:space="preserve">Start Time </w:t>
+            </w:r>
+          </w:p>
+        </w:tc>
+        <w:tc>
+          <w:tcPr>
+            <w:tcW w:w="6341" w:type="dxa"/>
+            <w:tcMar/>
+          </w:tcPr>
+          <w:p>
+            <w:pPr>
+              <w:pStyle w:val="Normal"/>
+              <w:rPr>
+                <w:lang w:val="en-US"/>
+              </w:rPr>
+            </w:pPr>
+            <w:r>
+              <w:rPr>
+                <w:lang w:val="en-US"/>
+              </w:rPr>
+              <w:t xml:space="preserve">The Start Time stores the time when video conferencing of patient and doctor starts. </w:t>
+            </w:r>
+          </w:p>
+        </w:tc>
+      </w:tr>
+      <w:tr>
+        <w:tc>
+          <w:tcPr>
+            <w:tcW w:w="2685" w:type="dxa"/>
+            <w:tcMar/>
+          </w:tcPr>
+          <w:p>
+            <w:pPr>
+              <w:pStyle w:val="Normal"/>
+              <w:rPr>
+                <w:lang w:val="en-US"/>
+              </w:rPr>
+            </w:pPr>
+            <w:r>
+              <w:rPr>
+                <w:lang w:val="en-US"/>
+              </w:rPr>
+              <w:t xml:space="preserve">End Time </w:t>
+            </w:r>
+          </w:p>
+        </w:tc>
+        <w:tc>
+          <w:tcPr>
+            <w:tcW w:w="6341" w:type="dxa"/>
+            <w:tcMar/>
+          </w:tcPr>
+          <w:p>
+            <w:pPr>
+              <w:pStyle w:val="Normal"/>
+              <w:rPr>
+                <w:lang w:val="en-US"/>
+              </w:rPr>
+            </w:pPr>
+            <w:r>
+              <w:rPr>
+                <w:lang w:val="en-US"/>
+              </w:rPr>
+              <w:t>The End Time stores the time when video conferencing  of doctor and patient ends.</w:t>
+            </w:r>
+          </w:p>
+        </w:tc>
+      </w:tr>
+      <w:tr>
+        <w:tc>
+          <w:tcPr>
+            <w:tcW w:w="2685" w:type="dxa"/>
+            <w:tcMar/>
+          </w:tcPr>
+          <w:p>
+            <w:pPr>
+              <w:pStyle w:val="Normal"/>
+              <w:rPr>
+                <w:lang w:val="en-US"/>
+              </w:rPr>
+            </w:pPr>
+            <w:r>
+              <w:rPr>
+                <w:lang w:val="en-US"/>
+              </w:rPr>
+              <w:t xml:space="preserve">Url </w:t>
+            </w:r>
+          </w:p>
+        </w:tc>
+        <w:tc>
+          <w:tcPr>
+            <w:tcW w:w="6341" w:type="dxa"/>
+            <w:tcMar/>
+          </w:tcPr>
+          <w:p>
+            <w:pPr>
+              <w:pStyle w:val="Normal"/>
+              <w:rPr>
+                <w:lang w:val="en-US"/>
+              </w:rPr>
+            </w:pPr>
+            <w:r>
+              <w:rPr>
+                <w:lang w:val="en-US"/>
+              </w:rPr>
+              <w:t xml:space="preserve">The </w:t>
+            </w:r>
+            <w:proofErr w:type="spellStart"/>
+            <w:r>
+              <w:rPr>
+                <w:lang w:val="en-US"/>
+              </w:rPr>
+              <w:t>Url</w:t>
+            </w:r>
+            <w:proofErr w:type="spellEnd"/>
+            <w:r>
+              <w:rPr>
+                <w:lang w:val="en-US"/>
+              </w:rPr>
+              <w:t xml:space="preserve"> consists of </w:t>
+            </w:r>
+            <w:proofErr w:type="spellStart"/>
+            <w:r>
+              <w:rPr>
+                <w:lang w:val="en-US"/>
+              </w:rPr>
+              <w:t>Url</w:t>
+            </w:r>
+            <w:proofErr w:type="spellEnd"/>
+            <w:r>
+              <w:rPr>
+                <w:lang w:val="en-US"/>
+              </w:rPr>
+              <w:t xml:space="preserve"> parameter (Name of Attending Doctor) that is appended to application Url.</w:t>
+            </w:r>
+          </w:p>
+        </w:tc>
+      </w:tr>
+      <w:tr>
+        <w:tc>
+          <w:tcPr>
+            <w:tcW w:w="2685" w:type="dxa"/>
+            <w:tcMar/>
+          </w:tcPr>
+          <w:p>
+            <w:pPr>
+              <w:pStyle w:val="Normal"/>
+              <w:rPr>
+                <w:lang w:val="en-US"/>
+              </w:rPr>
+            </w:pPr>
+            <w:r>
+              <w:rPr>
+                <w:lang w:val="en-US"/>
+              </w:rPr>
+              <w:t xml:space="preserve">ProviderId </w:t>
+            </w:r>
+          </w:p>
+        </w:tc>
+        <w:tc>
+          <w:tcPr>
+            <w:tcW w:w="6341" w:type="dxa"/>
+            <w:tcMar/>
+          </w:tcPr>
+          <w:p>
+            <w:pPr>
+              <w:pStyle w:val="Normal"/>
+              <w:rPr>
+                <w:lang w:val="en-US"/>
+              </w:rPr>
+            </w:pPr>
+            <w:r>
+              <w:rPr>
+                <w:lang w:val="en-US"/>
+              </w:rPr>
+              <w:t>This is foreign Key relationship that  maps patients to a particular provider with the help of providerId.</w:t>
+            </w:r>
+          </w:p>
+        </w:tc>
+      </w:tr>
+    </w:tbl>
+    <w:p>
+      <w:pPr>
+        <w:pStyle w:val="Normal"/>
+        <w:rPr>
+          <w:lang w:val="en-US"/>
+        </w:rPr>
+      </w:pPr>
+    </w:p>
+    <w:p>
+      <w:pPr>
+        <w:rPr>
+          <w:lang w:val="en-US"/>
+        </w:rPr>
+      </w:pPr>
+      <w:r>
+        <w:rPr>
+          <w:lang w:val="en-US"/>
+        </w:rPr>
+        <w:t xml:space="preserve"> </w:t>
+      </w:r>
     </w:p>
     <w:p>
       <w:pPr>
@@ -2487,7 +4351,7 @@
           <w:lang w:val="en-US"/>
         </w:rPr>
       </w:pPr>
-      <w:bookmarkStart w:id="6" w:name="_Toc47708372"/>
+      <w:bookmarkStart w:name="_Toc47708372" w:id="6"/>
       <w:r>
         <w:rPr>
           <w:lang w:val="en-US"/>
@@ -2819,7 +4683,7 @@
           <w:lang w:val="en-US"/>
         </w:rPr>
       </w:pPr>
-      <w:bookmarkStart w:id="7" w:name="_Toc47708374"/>
+      <w:bookmarkStart w:name="_Toc47708374" w:id="7"/>
       <w:r>
         <w:rPr>
           <w:lang w:val="en-US"/>
@@ -2849,7 +4713,7 @@
           <w:lang w:val="en-US"/>
         </w:rPr>
       </w:pPr>
-      <w:bookmarkStart w:id="8" w:name="_Toc47708375"/>
+      <w:bookmarkStart w:name="_Toc47708375" w:id="8"/>
       <w:r>
         <w:rPr>
           <w:lang w:val="en-US"/>
@@ -2886,7 +4750,7 @@
       </w:pPr>
     </w:p>
     <w:sectPr>
-      <w:pgSz w:w="11906" w:h="16838"/>
+      <w:pgSz w:w="11906" w:h="16838" w:orient="portrait"/>
       <w:pgMar w:top="1440" w:right="1440" w:bottom="1440" w:left="1440" w:header="708" w:footer="708" w:gutter="0"/>
       <w:cols w:space="708"/>
       <w:docGrid w:linePitch="360"/>
@@ -2910,7 +4774,7 @@
         <w:ind w:left="720" w:hanging="360"/>
       </w:pPr>
       <w:rPr>
-        <w:rFonts w:ascii="Symbol" w:hAnsi="Symbol" w:hint="default"/>
+        <w:rFonts w:hint="default" w:ascii="Symbol" w:hAnsi="Symbol"/>
       </w:rPr>
     </w:lvl>
     <w:lvl w:ilvl="1" w:tplc="40090003" w:tentative="1">
@@ -2922,7 +4786,7 @@
         <w:ind w:left="1440" w:hanging="360"/>
       </w:pPr>
       <w:rPr>
-        <w:rFonts w:ascii="Courier New" w:hAnsi="Courier New" w:cs="Courier New" w:hint="default"/>
+        <w:rFonts w:hint="default" w:ascii="Courier New" w:hAnsi="Courier New" w:cs="Courier New"/>
       </w:rPr>
     </w:lvl>
     <w:lvl w:ilvl="2" w:tplc="40090005" w:tentative="1">
@@ -2934,7 +4798,7 @@
         <w:ind w:left="2160" w:hanging="360"/>
       </w:pPr>
       <w:rPr>
-        <w:rFonts w:ascii="Wingdings" w:hAnsi="Wingdings" w:hint="default"/>
+        <w:rFonts w:hint="default" w:ascii="Wingdings" w:hAnsi="Wingdings"/>
       </w:rPr>
     </w:lvl>
     <w:lvl w:ilvl="3" w:tplc="40090001" w:tentative="1">
@@ -2946,7 +4810,7 @@
         <w:ind w:left="2880" w:hanging="360"/>
       </w:pPr>
       <w:rPr>
-        <w:rFonts w:ascii="Symbol" w:hAnsi="Symbol" w:hint="default"/>
+        <w:rFonts w:hint="default" w:ascii="Symbol" w:hAnsi="Symbol"/>
       </w:rPr>
     </w:lvl>
     <w:lvl w:ilvl="4" w:tplc="40090003" w:tentative="1">
@@ -2958,7 +4822,7 @@
         <w:ind w:left="3600" w:hanging="360"/>
       </w:pPr>
       <w:rPr>
-        <w:rFonts w:ascii="Courier New" w:hAnsi="Courier New" w:cs="Courier New" w:hint="default"/>
+        <w:rFonts w:hint="default" w:ascii="Courier New" w:hAnsi="Courier New" w:cs="Courier New"/>
       </w:rPr>
     </w:lvl>
     <w:lvl w:ilvl="5" w:tplc="40090005" w:tentative="1">
@@ -2970,7 +4834,7 @@
         <w:ind w:left="4320" w:hanging="360"/>
       </w:pPr>
       <w:rPr>
-        <w:rFonts w:ascii="Wingdings" w:hAnsi="Wingdings" w:hint="default"/>
+        <w:rFonts w:hint="default" w:ascii="Wingdings" w:hAnsi="Wingdings"/>
       </w:rPr>
     </w:lvl>
     <w:lvl w:ilvl="6" w:tplc="40090001" w:tentative="1">
@@ -2982,7 +4846,7 @@
         <w:ind w:left="5040" w:hanging="360"/>
       </w:pPr>
       <w:rPr>
-        <w:rFonts w:ascii="Symbol" w:hAnsi="Symbol" w:hint="default"/>
+        <w:rFonts w:hint="default" w:ascii="Symbol" w:hAnsi="Symbol"/>
       </w:rPr>
     </w:lvl>
     <w:lvl w:ilvl="7" w:tplc="40090003" w:tentative="1">
@@ -2994,7 +4858,7 @@
         <w:ind w:left="5760" w:hanging="360"/>
       </w:pPr>
       <w:rPr>
-        <w:rFonts w:ascii="Courier New" w:hAnsi="Courier New" w:cs="Courier New" w:hint="default"/>
+        <w:rFonts w:hint="default" w:ascii="Courier New" w:hAnsi="Courier New" w:cs="Courier New"/>
       </w:rPr>
     </w:lvl>
     <w:lvl w:ilvl="8" w:tplc="40090005" w:tentative="1">
@@ -3006,7 +4870,7 @@
         <w:ind w:left="6480" w:hanging="360"/>
       </w:pPr>
       <w:rPr>
-        <w:rFonts w:ascii="Wingdings" w:hAnsi="Wingdings" w:hint="default"/>
+        <w:rFonts w:hint="default" w:ascii="Wingdings" w:hAnsi="Wingdings"/>
       </w:rPr>
     </w:lvl>
   </w:abstractNum>
@@ -3098,7 +4962,7 @@
   </w:abstractNum>
   <w:abstractNum w:abstractNumId="2" w15:restartNumberingAfterBreak="0">
     <w:nsid w:val="6AD94A4A"/>
-    <w:multiLevelType w:val="multilevel"/>
+    <w:multiLevelType w:val="hybridMultilevel"/>
     <w:tmpl w:val="57EEE214"/>
     <w:lvl w:ilvl="0">
       <w:start w:val="1"/>
@@ -3280,7 +5144,7 @@
   <w:docDefaults>
     <w:rPrDefault>
       <w:rPr>
-        <w:rFonts w:asciiTheme="minorHAnsi" w:eastAsiaTheme="minorHAnsi" w:hAnsiTheme="minorHAnsi" w:cstheme="minorBidi"/>
+        <w:rFonts w:asciiTheme="minorHAnsi" w:hAnsiTheme="minorHAnsi" w:eastAsiaTheme="minorHAnsi" w:cstheme="minorBidi"/>
         <w:sz w:val="22"/>
         <w:szCs w:val="22"/>
         <w:lang w:val="en-IN" w:eastAsia="en-US" w:bidi="ar-SA"/>
@@ -3295,14 +5159,14 @@
   <w:latentStyles w:defLockedState="0" w:defUIPriority="99" w:defSemiHidden="0" w:defUnhideWhenUsed="0" w:defQFormat="0" w:count="376">
     <w:lsdException w:name="Normal" w:uiPriority="0" w:qFormat="1"/>
     <w:lsdException w:name="heading 1" w:uiPriority="9" w:qFormat="1"/>
-    <w:lsdException w:name="heading 2" w:semiHidden="1" w:uiPriority="9" w:unhideWhenUsed="1" w:qFormat="1"/>
-    <w:lsdException w:name="heading 3" w:semiHidden="1" w:uiPriority="9" w:unhideWhenUsed="1" w:qFormat="1"/>
-    <w:lsdException w:name="heading 4" w:semiHidden="1" w:uiPriority="9" w:unhideWhenUsed="1" w:qFormat="1"/>
-    <w:lsdException w:name="heading 5" w:semiHidden="1" w:uiPriority="9" w:unhideWhenUsed="1" w:qFormat="1"/>
-    <w:lsdException w:name="heading 6" w:semiHidden="1" w:uiPriority="9" w:unhideWhenUsed="1" w:qFormat="1"/>
-    <w:lsdException w:name="heading 7" w:semiHidden="1" w:uiPriority="9" w:unhideWhenUsed="1" w:qFormat="1"/>
-    <w:lsdException w:name="heading 8" w:semiHidden="1" w:uiPriority="9" w:unhideWhenUsed="1" w:qFormat="1"/>
-    <w:lsdException w:name="heading 9" w:semiHidden="1" w:uiPriority="9" w:unhideWhenUsed="1" w:qFormat="1"/>
+    <w:lsdException w:name="heading 2" w:uiPriority="9" w:semiHidden="1" w:unhideWhenUsed="1" w:qFormat="1"/>
+    <w:lsdException w:name="heading 3" w:uiPriority="9" w:semiHidden="1" w:unhideWhenUsed="1" w:qFormat="1"/>
+    <w:lsdException w:name="heading 4" w:uiPriority="9" w:semiHidden="1" w:unhideWhenUsed="1" w:qFormat="1"/>
+    <w:lsdException w:name="heading 5" w:uiPriority="9" w:semiHidden="1" w:unhideWhenUsed="1" w:qFormat="1"/>
+    <w:lsdException w:name="heading 6" w:uiPriority="9" w:semiHidden="1" w:unhideWhenUsed="1" w:qFormat="1"/>
+    <w:lsdException w:name="heading 7" w:uiPriority="9" w:semiHidden="1" w:unhideWhenUsed="1" w:qFormat="1"/>
+    <w:lsdException w:name="heading 8" w:uiPriority="9" w:semiHidden="1" w:unhideWhenUsed="1" w:qFormat="1"/>
+    <w:lsdException w:name="heading 9" w:uiPriority="9" w:semiHidden="1" w:unhideWhenUsed="1" w:qFormat="1"/>
     <w:lsdException w:name="index 1" w:semiHidden="1" w:unhideWhenUsed="1"/>
     <w:lsdException w:name="index 2" w:semiHidden="1" w:unhideWhenUsed="1"/>
     <w:lsdException w:name="index 3" w:semiHidden="1" w:unhideWhenUsed="1"/>
@@ -3312,22 +5176,22 @@
     <w:lsdException w:name="index 7" w:semiHidden="1" w:unhideWhenUsed="1"/>
     <w:lsdException w:name="index 8" w:semiHidden="1" w:unhideWhenUsed="1"/>
     <w:lsdException w:name="index 9" w:semiHidden="1" w:unhideWhenUsed="1"/>
-    <w:lsdException w:name="toc 1" w:semiHidden="1" w:uiPriority="39" w:unhideWhenUsed="1"/>
-    <w:lsdException w:name="toc 2" w:semiHidden="1" w:uiPriority="39" w:unhideWhenUsed="1"/>
-    <w:lsdException w:name="toc 3" w:semiHidden="1" w:uiPriority="39" w:unhideWhenUsed="1"/>
-    <w:lsdException w:name="toc 4" w:semiHidden="1" w:uiPriority="39" w:unhideWhenUsed="1"/>
-    <w:lsdException w:name="toc 5" w:semiHidden="1" w:uiPriority="39" w:unhideWhenUsed="1"/>
-    <w:lsdException w:name="toc 6" w:semiHidden="1" w:uiPriority="39" w:unhideWhenUsed="1"/>
-    <w:lsdException w:name="toc 7" w:semiHidden="1" w:uiPriority="39" w:unhideWhenUsed="1"/>
-    <w:lsdException w:name="toc 8" w:semiHidden="1" w:uiPriority="39" w:unhideWhenUsed="1"/>
-    <w:lsdException w:name="toc 9" w:semiHidden="1" w:uiPriority="39" w:unhideWhenUsed="1"/>
+    <w:lsdException w:name="toc 1" w:uiPriority="39" w:semiHidden="1" w:unhideWhenUsed="1"/>
+    <w:lsdException w:name="toc 2" w:uiPriority="39" w:semiHidden="1" w:unhideWhenUsed="1"/>
+    <w:lsdException w:name="toc 3" w:uiPriority="39" w:semiHidden="1" w:unhideWhenUsed="1"/>
+    <w:lsdException w:name="toc 4" w:uiPriority="39" w:semiHidden="1" w:unhideWhenUsed="1"/>
+    <w:lsdException w:name="toc 5" w:uiPriority="39" w:semiHidden="1" w:unhideWhenUsed="1"/>
+    <w:lsdException w:name="toc 6" w:uiPriority="39" w:semiHidden="1" w:unhideWhenUsed="1"/>
+    <w:lsdException w:name="toc 7" w:uiPriority="39" w:semiHidden="1" w:unhideWhenUsed="1"/>
+    <w:lsdException w:name="toc 8" w:uiPriority="39" w:semiHidden="1" w:unhideWhenUsed="1"/>
+    <w:lsdException w:name="toc 9" w:uiPriority="39" w:semiHidden="1" w:unhideWhenUsed="1"/>
     <w:lsdException w:name="Normal Indent" w:semiHidden="1" w:unhideWhenUsed="1"/>
     <w:lsdException w:name="footnote text" w:semiHidden="1" w:unhideWhenUsed="1"/>
     <w:lsdException w:name="annotation text" w:semiHidden="1" w:unhideWhenUsed="1"/>
     <w:lsdException w:name="header" w:semiHidden="1" w:unhideWhenUsed="1"/>
     <w:lsdException w:name="footer" w:semiHidden="1" w:unhideWhenUsed="1"/>
     <w:lsdException w:name="index heading" w:semiHidden="1" w:unhideWhenUsed="1"/>
-    <w:lsdException w:name="caption" w:semiHidden="1" w:uiPriority="35" w:unhideWhenUsed="1" w:qFormat="1"/>
+    <w:lsdException w:name="caption" w:uiPriority="35" w:semiHidden="1" w:unhideWhenUsed="1" w:qFormat="1"/>
     <w:lsdException w:name="table of figures" w:semiHidden="1" w:unhideWhenUsed="1"/>
     <w:lsdException w:name="envelope address" w:semiHidden="1" w:unhideWhenUsed="1"/>
     <w:lsdException w:name="envelope return" w:semiHidden="1" w:unhideWhenUsed="1"/>
@@ -3358,7 +5222,7 @@
     <w:lsdException w:name="Title" w:uiPriority="10" w:qFormat="1"/>
     <w:lsdException w:name="Closing" w:semiHidden="1" w:unhideWhenUsed="1"/>
     <w:lsdException w:name="Signature" w:semiHidden="1" w:unhideWhenUsed="1"/>
-    <w:lsdException w:name="Default Paragraph Font" w:semiHidden="1" w:uiPriority="1" w:unhideWhenUsed="1"/>
+    <w:lsdException w:name="Default Paragraph Font" w:uiPriority="1" w:semiHidden="1" w:unhideWhenUsed="1"/>
     <w:lsdException w:name="Body Text" w:semiHidden="1" w:unhideWhenUsed="1"/>
     <w:lsdException w:name="Body Text Indent" w:semiHidden="1" w:unhideWhenUsed="1"/>
     <w:lsdException w:name="List Continue" w:semiHidden="1" w:unhideWhenUsed="1"/>
@@ -3558,8 +5422,8 @@
     <w:lsdException w:name="Subtle Reference" w:uiPriority="31" w:qFormat="1"/>
     <w:lsdException w:name="Intense Reference" w:uiPriority="32" w:qFormat="1"/>
     <w:lsdException w:name="Book Title" w:uiPriority="33" w:qFormat="1"/>
-    <w:lsdException w:name="Bibliography" w:semiHidden="1" w:uiPriority="37" w:unhideWhenUsed="1"/>
-    <w:lsdException w:name="TOC Heading" w:semiHidden="1" w:uiPriority="39" w:unhideWhenUsed="1" w:qFormat="1"/>
+    <w:lsdException w:name="Bibliography" w:uiPriority="37" w:semiHidden="1" w:unhideWhenUsed="1"/>
+    <w:lsdException w:name="TOC Heading" w:uiPriority="39" w:semiHidden="1" w:unhideWhenUsed="1" w:qFormat="1"/>
     <w:lsdException w:name="Plain Table 1" w:uiPriority="41"/>
     <w:lsdException w:name="Plain Table 2" w:uiPriority="42"/>
     <w:lsdException w:name="Plain Table 3" w:uiPriority="43"/>
@@ -3670,7 +5534,7 @@
     <w:lsdException w:name="Unresolved Mention" w:semiHidden="1" w:unhideWhenUsed="1"/>
     <w:lsdException w:name="Smart Link" w:semiHidden="1" w:unhideWhenUsed="1"/>
   </w:latentStyles>
-  <w:style w:type="paragraph" w:default="1" w:styleId="Normal">
+  <w:style w:type="paragraph" w:styleId="Normal" w:default="1">
     <w:name w:val="Normal"/>
     <w:qFormat/>
   </w:style>
@@ -3689,7 +5553,7 @@
       <w:outlineLvl w:val="0"/>
     </w:pPr>
     <w:rPr>
-      <w:rFonts w:asciiTheme="majorHAnsi" w:eastAsiaTheme="majorEastAsia" w:hAnsiTheme="majorHAnsi" w:cstheme="majorBidi"/>
+      <w:rFonts w:asciiTheme="majorHAnsi" w:hAnsiTheme="majorHAnsi" w:eastAsiaTheme="majorEastAsia" w:cstheme="majorBidi"/>
       <w:color w:val="2F5496" w:themeColor="accent1" w:themeShade="BF"/>
       <w:sz w:val="32"/>
       <w:szCs w:val="32"/>
@@ -3711,19 +5575,19 @@
       <w:outlineLvl w:val="1"/>
     </w:pPr>
     <w:rPr>
-      <w:rFonts w:asciiTheme="majorHAnsi" w:eastAsiaTheme="majorEastAsia" w:hAnsiTheme="majorHAnsi" w:cstheme="majorBidi"/>
+      <w:rFonts w:asciiTheme="majorHAnsi" w:hAnsiTheme="majorHAnsi" w:eastAsiaTheme="majorEastAsia" w:cstheme="majorBidi"/>
       <w:color w:val="2F5496" w:themeColor="accent1" w:themeShade="BF"/>
       <w:sz w:val="26"/>
       <w:szCs w:val="26"/>
     </w:rPr>
   </w:style>
-  <w:style w:type="character" w:default="1" w:styleId="DefaultParagraphFont">
+  <w:style w:type="character" w:styleId="DefaultParagraphFont" w:default="1">
     <w:name w:val="Default Paragraph Font"/>
     <w:uiPriority w:val="1"/>
     <w:semiHidden/>
     <w:unhideWhenUsed/>
   </w:style>
-  <w:style w:type="table" w:default="1" w:styleId="TableNormal">
+  <w:style w:type="table" w:styleId="TableNormal" w:default="1">
     <w:name w:val="Normal Table"/>
     <w:uiPriority w:val="99"/>
     <w:semiHidden/>
@@ -3738,33 +5602,33 @@
       </w:tblCellMar>
     </w:tblPr>
   </w:style>
-  <w:style w:type="numbering" w:default="1" w:styleId="NoList">
+  <w:style w:type="numbering" w:styleId="NoList" w:default="1">
     <w:name w:val="No List"/>
     <w:uiPriority w:val="99"/>
     <w:semiHidden/>
     <w:unhideWhenUsed/>
   </w:style>
-  <w:style w:type="character" w:customStyle="1" w:styleId="Heading2Char">
+  <w:style w:type="character" w:styleId="Heading2Char" w:customStyle="1">
     <w:name w:val="Heading 2 Char"/>
     <w:basedOn w:val="DefaultParagraphFont"/>
     <w:link w:val="Heading2"/>
     <w:uiPriority w:val="9"/>
     <w:rsid w:val="00635E62"/>
     <w:rPr>
-      <w:rFonts w:asciiTheme="majorHAnsi" w:eastAsiaTheme="majorEastAsia" w:hAnsiTheme="majorHAnsi" w:cstheme="majorBidi"/>
+      <w:rFonts w:asciiTheme="majorHAnsi" w:hAnsiTheme="majorHAnsi" w:eastAsiaTheme="majorEastAsia" w:cstheme="majorBidi"/>
       <w:color w:val="2F5496" w:themeColor="accent1" w:themeShade="BF"/>
       <w:sz w:val="26"/>
       <w:szCs w:val="26"/>
     </w:rPr>
   </w:style>
-  <w:style w:type="character" w:customStyle="1" w:styleId="Heading1Char">
+  <w:style w:type="character" w:styleId="Heading1Char" w:customStyle="1">
     <w:name w:val="Heading 1 Char"/>
     <w:basedOn w:val="DefaultParagraphFont"/>
     <w:link w:val="Heading1"/>
     <w:uiPriority w:val="9"/>
     <w:rsid w:val="00E041F0"/>
     <w:rPr>
-      <w:rFonts w:asciiTheme="majorHAnsi" w:eastAsiaTheme="majorEastAsia" w:hAnsiTheme="majorHAnsi" w:cstheme="majorBidi"/>
+      <w:rFonts w:asciiTheme="majorHAnsi" w:hAnsiTheme="majorHAnsi" w:eastAsiaTheme="majorEastAsia" w:cstheme="majorBidi"/>
       <w:color w:val="2F5496" w:themeColor="accent1" w:themeShade="BF"/>
       <w:sz w:val="32"/>
       <w:szCs w:val="32"/>
@@ -3830,16 +5694,49 @@
     </w:pPr>
     <w:tblPr>
       <w:tblBorders>
-        <w:top w:val="single" w:sz="4" w:space="0" w:color="auto"/>
-        <w:left w:val="single" w:sz="4" w:space="0" w:color="auto"/>
-        <w:bottom w:val="single" w:sz="4" w:space="0" w:color="auto"/>
-        <w:right w:val="single" w:sz="4" w:space="0" w:color="auto"/>
-        <w:insideH w:val="single" w:sz="4" w:space="0" w:color="auto"/>
-        <w:insideV w:val="single" w:sz="4" w:space="0" w:color="auto"/>
+        <w:top w:val="single" w:color="auto" w:sz="4" w:space="0"/>
+        <w:left w:val="single" w:color="auto" w:sz="4" w:space="0"/>
+        <w:bottom w:val="single" w:color="auto" w:sz="4" w:space="0"/>
+        <w:right w:val="single" w:color="auto" w:sz="4" w:space="0"/>
+        <w:insideH w:val="single" w:color="auto" w:sz="4" w:space="0"/>
+        <w:insideV w:val="single" w:color="auto" w:sz="4" w:space="0"/>
       </w:tblBorders>
     </w:tblPr>
   </w:style>
 </w:styles>
+</file>
+
+<file path=word/glossary/document.xml><?xml version="1.0" encoding="utf-8"?>
+<w:glossaryDocument xmlns:w14="http://schemas.microsoft.com/office/word/2010/wordml" xmlns:w="http://schemas.openxmlformats.org/wordprocessingml/2006/main">
+  <w:docParts>
+    <w:docPart>
+      <w:docPartPr>
+        <w:name w:val="DefaultPlaceholder_1081868574"/>
+        <w:category>
+          <w:name w:val="General"/>
+          <w:gallery w:val="placeholder"/>
+        </w:category>
+        <w:types>
+          <w:type w:val="bbPlcHdr"/>
+        </w:types>
+        <w:behaviors>
+          <w:behavior w:val="content"/>
+        </w:behaviors>
+        <w:guid w:val="{a483ffdd-0325-486e-898b-98ed7ac2baf2}"/>
+      </w:docPartPr>
+      <w:docPartBody>
+        <w:p>
+          <w:r>
+            <w:rPr>
+              <w:rStyle w:val="PlaceholderText"/>
+            </w:rPr>
+            <w:t/>
+          </w:r>
+        </w:p>
+      </w:docPartBody>
+    </w:docPart>
+  </w:docParts>
+</w:glossaryDocument>
 </file>
 
 <file path=word/theme/theme1.xml><?xml version="1.0" encoding="utf-8"?>

</xml_diff>

<commit_message>
Sending Chat Message Sequence Flow
</commit_message>
<xml_diff>
--- a/FewTechDoc.docx
+++ b/FewTechDoc.docx
@@ -2780,7 +2780,7 @@
         <w:rPr>
           <w:lang w:val="en-US"/>
         </w:rPr>
-        <w:t xml:space="preserve"> 1) OnConnected Event : </w:t>
+        <w:t xml:space="preserve"> Step 1 : OnConnected Event : </w:t>
       </w:r>
     </w:p>
     <w:p>
@@ -3124,7 +3124,21 @@
         <w:rPr>
           <w:lang w:val="en-US"/>
         </w:rPr>
-        <w:t xml:space="preserve">And Thirdly, If logged in user is provider then provider list is also updated and sent to </w:t>
+        <w:t xml:space="preserve">And Thirdly, </w:t>
+      </w:r>
+      <w:proofErr w:type="gramStart"/>
+      <w:r>
+        <w:rPr>
+          <w:lang w:val="en-US"/>
+        </w:rPr>
+        <w:t>If</w:t>
+      </w:r>
+      <w:proofErr w:type="gramEnd"/>
+      <w:r>
+        <w:rPr>
+          <w:lang w:val="en-US"/>
+        </w:rPr>
+        <w:t xml:space="preserve"> logged in user is provider then provider list is also updated and sent to </w:t>
       </w:r>
       <w:r>
         <w:br/>
@@ -3134,6 +3148,654 @@
           <w:lang w:val="en-US"/>
         </w:rPr>
         <w:t>all patients who are logged in.</w:t>
+      </w:r>
+    </w:p>
+    <w:p>
+      <w:pPr>
+        <w:pStyle w:val="Normal"/>
+        <w:ind w:left="0"/>
+        <w:rPr>
+          <w:lang w:val="en-US"/>
+        </w:rPr>
+      </w:pPr>
+      <w:r>
+        <w:rPr>
+          <w:lang w:val="en-US"/>
+        </w:rPr>
+        <w:t xml:space="preserve"> </w:t>
+      </w:r>
+    </w:p>
+    <w:p>
+      <w:pPr>
+        <w:pStyle w:val="Normal"/>
+        <w:ind w:left="0"/>
+        <w:rPr>
+          <w:lang w:val="en-US"/>
+        </w:rPr>
+      </w:pPr>
+    </w:p>
+    <w:p>
+      <w:pPr>
+        <w:pStyle w:val="Normal"/>
+        <w:ind w:left="0"/>
+        <w:rPr>
+          <w:lang w:val="en-US"/>
+        </w:rPr>
+      </w:pPr>
+    </w:p>
+    <w:p>
+      <w:pPr>
+        <w:pStyle w:val="Normal"/>
+        <w:ind w:left="0"/>
+        <w:rPr>
+          <w:lang w:val="en-US"/>
+        </w:rPr>
+      </w:pPr>
+      <w:r>
+        <w:rPr>
+          <w:lang w:val="en-US"/>
+        </w:rPr>
+        <w:t xml:space="preserve">Step </w:t>
+      </w:r>
+      <w:proofErr w:type="gramStart"/>
+      <w:r>
+        <w:rPr>
+          <w:lang w:val="en-US"/>
+        </w:rPr>
+        <w:t>2 :</w:t>
+      </w:r>
+      <w:proofErr w:type="gramEnd"/>
+      <w:r>
+        <w:rPr>
+          <w:lang w:val="en-US"/>
+        </w:rPr>
+        <w:t xml:space="preserve"> Sending and Receiving Chat Messages.</w:t>
+      </w:r>
+      <w:r>
+        <w:br/>
+      </w:r>
+      <w:r>
+        <w:rPr>
+          <w:lang w:val="en-US"/>
+        </w:rPr>
+        <w:t xml:space="preserve"> </w:t>
+      </w:r>
+    </w:p>
+    <w:p>
+      <w:pPr>
+        <w:pStyle w:val="Normal"/>
+        <w:ind w:left="0"/>
+        <w:rPr>
+          <w:lang w:val="en-US"/>
+        </w:rPr>
+      </w:pPr>
+      <w:r>
+        <w:drawing>
+          <wp:inline wp14:editId="3AF0625D" wp14:anchorId="5F3C9C53">
+            <wp:extent cx="6036916" cy="4032355"/>
+            <wp:effectExtent l="114300" t="114300" r="97790" b="120650"/>
+            <wp:docPr id="1134870731" name="" title=""/>
+            <wp:cNvGraphicFramePr>
+              <a:graphicFrameLocks noChangeAspect="1"/>
+            </wp:cNvGraphicFramePr>
+            <a:graphic>
+              <a:graphicData uri="http://schemas.openxmlformats.org/drawingml/2006/picture">
+                <pic:pic>
+                  <pic:nvPicPr>
+                    <pic:cNvPr id="0" name=""/>
+                    <pic:cNvPicPr/>
+                  </pic:nvPicPr>
+                  <pic:blipFill>
+                    <a:blip r:embed="R5e602c2047484a40">
+                      <a:extLst>
+                        <a:ext xmlns:a="http://schemas.openxmlformats.org/drawingml/2006/main" uri="{28A0092B-C50C-407E-A947-70E740481C1C}">
+                          <a14:useLocalDpi val="0"/>
+                        </a:ext>
+                      </a:extLst>
+                    </a:blip>
+                    <a:srcRect l="0" t="0" r="0" b="0"/>
+                    <a:stretch>
+                      <a:fillRect/>
+                    </a:stretch>
+                  </pic:blipFill>
+                  <pic:spPr xmlns:pic="http://schemas.openxmlformats.org/drawingml/2006/picture">
+                    <a:xfrm xmlns:a="http://schemas.openxmlformats.org/drawingml/2006/main" rot="0" flipH="0" flipV="0">
+                      <a:off x="0" y="0"/>
+                      <a:ext cx="6036916" cy="4032355"/>
+                    </a:xfrm>
+                    <a:prstGeom xmlns:a="http://schemas.openxmlformats.org/drawingml/2006/main" prst="rect">
+                      <a:avLst/>
+                    </a:prstGeom>
+                    <a:solidFill xmlns:a="http://schemas.openxmlformats.org/drawingml/2006/main">
+                      <a:srgbClr val="FFFFFF">
+                        <a:shade val="85000"/>
+                      </a:srgbClr>
+                    </a:solidFill>
+                    <a:ln xmlns:a="http://schemas.openxmlformats.org/drawingml/2006/main" w="88900" cap="sq">
+                      <a:solidFill>
+                        <a:srgbClr val="FFFFFF"/>
+                      </a:solidFill>
+                      <a:miter lim="800000"/>
+                    </a:ln>
+                    <a:effectLst xmlns:a="http://schemas.openxmlformats.org/drawingml/2006/main">
+                      <a:outerShdw blurRad="55000" dist="18000" dir="5400000" algn="tl" rotWithShape="0">
+                        <a:srgbClr val="000000">
+                          <a:alpha val="40000"/>
+                        </a:srgbClr>
+                      </a:outerShdw>
+                    </a:effectLst>
+                    <a:scene3d xmlns:a="http://schemas.openxmlformats.org/drawingml/2006/main">
+                      <a:camera prst="orthographicFront"/>
+                      <a:lightRig rig="twoPt" dir="t">
+                        <a:rot lat="0" lon="0" rev="7200000"/>
+                      </a:lightRig>
+                    </a:scene3d>
+                    <a:sp3d xmlns:a="http://schemas.openxmlformats.org/drawingml/2006/main">
+                      <a:bevelT w="25400" h="19050"/>
+                      <a:contourClr>
+                        <a:srgbClr val="FFFFFF"/>
+                      </a:contourClr>
+                    </a:sp3d>
+                  </pic:spPr>
+                </pic:pic>
+              </a:graphicData>
+            </a:graphic>
+          </wp:inline>
+        </w:drawing>
+      </w:r>
+    </w:p>
+    <w:p>
+      <w:pPr>
+        <w:pStyle w:val="Heading4"/>
+        <w:ind w:left="0"/>
+        <w:rPr>
+          <w:lang w:val="en-US"/>
+        </w:rPr>
+      </w:pPr>
+      <w:r>
+        <w:rPr>
+          <w:lang w:val="en-US"/>
+        </w:rPr>
+        <w:t xml:space="preserve">   Explanation:</w:t>
+      </w:r>
+    </w:p>
+    <w:p>
+      <w:pPr>
+        <w:pStyle w:val="Heading4"/>
+        <w:numPr>
+          <w:ilvl w:val="0"/>
+          <w:numId w:val="19"/>
+        </w:numPr>
+        <w:rPr>
+          <w:rFonts w:ascii="Calibri Light" w:hAnsi="Calibri Light" w:eastAsia="Calibri Light" w:cs="Calibri Light" w:asciiTheme="majorAscii" w:hAnsiTheme="majorAscii" w:eastAsiaTheme="majorAscii" w:cstheme="majorAscii"/>
+          <w:i w:val="0"/>
+          <w:iCs w:val="0"/>
+          <w:color w:val="auto"/>
+          <w:sz w:val="22"/>
+          <w:szCs w:val="22"/>
+          <w:lang w:val="en-US"/>
+        </w:rPr>
+      </w:pPr>
+      <w:r>
+        <w:rPr>
+          <w:rFonts w:ascii="Calibri" w:hAnsi="Calibri" w:eastAsia="Calibri" w:cs="Calibri" w:asciiTheme="minorAscii" w:hAnsiTheme="minorAscii" w:eastAsiaTheme="minorAscii" w:cstheme="minorAscii"/>
+          <w:i w:val="0"/>
+          <w:iCs w:val="0"/>
+          <w:color w:val="auto"/>
+        </w:rPr>
+        <w:t xml:space="preserve">After successfully connection to </w:t>
+      </w:r>
+      <w:proofErr w:type="spellStart"/>
+      <w:r>
+        <w:rPr>
+          <w:rFonts w:ascii="Calibri" w:hAnsi="Calibri" w:eastAsia="Calibri" w:cs="Calibri" w:asciiTheme="minorAscii" w:hAnsiTheme="minorAscii" w:eastAsiaTheme="minorAscii" w:cstheme="minorAscii"/>
+          <w:i w:val="0"/>
+          <w:iCs w:val="0"/>
+          <w:color w:val="auto"/>
+        </w:rPr>
+        <w:t>SignalR</w:t>
+      </w:r>
+      <w:proofErr w:type="spellEnd"/>
+      <w:r>
+        <w:rPr>
+          <w:rFonts w:ascii="Calibri" w:hAnsi="Calibri" w:eastAsia="Calibri" w:cs="Calibri" w:asciiTheme="minorAscii" w:hAnsiTheme="minorAscii" w:eastAsiaTheme="minorAscii" w:cstheme="minorAscii"/>
+          <w:i w:val="0"/>
+          <w:iCs w:val="0"/>
+          <w:color w:val="auto"/>
+        </w:rPr>
+        <w:t xml:space="preserve"> ,  Sender selects receiver from dropdown</w:t>
+      </w:r>
+      <w:r>
+        <w:br/>
+      </w:r>
+      <w:r>
+        <w:rPr>
+          <w:rFonts w:ascii="Calibri" w:hAnsi="Calibri" w:eastAsia="Calibri" w:cs="Calibri" w:asciiTheme="minorAscii" w:hAnsiTheme="minorAscii" w:eastAsiaTheme="minorAscii" w:cstheme="minorAscii"/>
+          <w:i w:val="0"/>
+          <w:iCs w:val="0"/>
+          <w:color w:val="auto"/>
+        </w:rPr>
+        <w:t>list ,Enters message to be sent  and clicks on send button.</w:t>
+      </w:r>
+    </w:p>
+    <w:p>
+      <w:pPr>
+        <w:pStyle w:val="Heading4"/>
+        <w:numPr>
+          <w:ilvl w:val="0"/>
+          <w:numId w:val="19"/>
+        </w:numPr>
+        <w:rPr>
+          <w:i w:val="0"/>
+          <w:iCs w:val="0"/>
+          <w:color w:val="auto"/>
+          <w:sz w:val="22"/>
+          <w:szCs w:val="22"/>
+          <w:lang w:val="en-US"/>
+        </w:rPr>
+      </w:pPr>
+      <w:r>
+        <w:rPr>
+          <w:rFonts w:ascii="Calibri" w:hAnsi="Calibri" w:eastAsia="Calibri" w:cs="Calibri" w:asciiTheme="minorAscii" w:hAnsiTheme="minorAscii" w:eastAsiaTheme="minorAscii" w:cstheme="minorAscii"/>
+          <w:i w:val="0"/>
+          <w:iCs w:val="0"/>
+          <w:color w:val="auto"/>
+        </w:rPr>
+        <w:t xml:space="preserve">Then Call is made to </w:t>
+      </w:r>
+      <w:proofErr w:type="spellStart"/>
+      <w:r>
+        <w:rPr>
+          <w:rFonts w:ascii="Calibri" w:hAnsi="Calibri" w:eastAsia="Calibri" w:cs="Calibri" w:asciiTheme="minorAscii" w:hAnsiTheme="minorAscii" w:eastAsiaTheme="minorAscii" w:cstheme="minorAscii"/>
+          <w:i w:val="0"/>
+          <w:iCs w:val="0"/>
+          <w:color w:val="auto"/>
+        </w:rPr>
+        <w:t>SendChatMsg</w:t>
+      </w:r>
+      <w:proofErr w:type="spellEnd"/>
+      <w:r>
+        <w:rPr>
+          <w:rFonts w:ascii="Calibri" w:hAnsi="Calibri" w:eastAsia="Calibri" w:cs="Calibri" w:asciiTheme="minorAscii" w:hAnsiTheme="minorAscii" w:eastAsiaTheme="minorAscii" w:cstheme="minorAscii"/>
+          <w:i w:val="0"/>
+          <w:iCs w:val="0"/>
+          <w:color w:val="auto"/>
+        </w:rPr>
+        <w:t xml:space="preserve"> method present in  component  where chat UI </w:t>
+      </w:r>
+      <w:r>
+        <w:br/>
+      </w:r>
+      <w:r>
+        <w:rPr>
+          <w:rFonts w:ascii="Calibri" w:hAnsi="Calibri" w:eastAsia="Calibri" w:cs="Calibri" w:asciiTheme="minorAscii" w:hAnsiTheme="minorAscii" w:eastAsiaTheme="minorAscii" w:cstheme="minorAscii"/>
+          <w:i w:val="0"/>
+          <w:iCs w:val="0"/>
+          <w:color w:val="auto"/>
+        </w:rPr>
+        <w:t>is present.</w:t>
+      </w:r>
+    </w:p>
+    <w:p>
+      <w:pPr>
+        <w:pStyle w:val="Heading4"/>
+        <w:numPr>
+          <w:ilvl w:val="0"/>
+          <w:numId w:val="19"/>
+        </w:numPr>
+        <w:rPr>
+          <w:i w:val="0"/>
+          <w:iCs w:val="0"/>
+          <w:color w:val="auto"/>
+          <w:sz w:val="22"/>
+          <w:szCs w:val="22"/>
+          <w:lang w:val="en-US"/>
+        </w:rPr>
+      </w:pPr>
+      <w:r>
+        <w:rPr>
+          <w:rFonts w:ascii="Calibri" w:hAnsi="Calibri" w:eastAsia="Calibri" w:cs="Calibri" w:asciiTheme="minorAscii" w:hAnsiTheme="minorAscii" w:eastAsiaTheme="minorAscii" w:cstheme="minorAscii"/>
+          <w:i w:val="0"/>
+          <w:iCs w:val="0"/>
+          <w:color w:val="auto"/>
+        </w:rPr>
+        <w:t xml:space="preserve">The </w:t>
+      </w:r>
+      <w:proofErr w:type="spellStart"/>
+      <w:r>
+        <w:rPr>
+          <w:rFonts w:ascii="Calibri" w:hAnsi="Calibri" w:eastAsia="Calibri" w:cs="Calibri" w:asciiTheme="minorAscii" w:hAnsiTheme="minorAscii" w:eastAsiaTheme="minorAscii" w:cstheme="minorAscii"/>
+          <w:i w:val="0"/>
+          <w:iCs w:val="0"/>
+          <w:color w:val="auto"/>
+        </w:rPr>
+        <w:t>SendChatMsg</w:t>
+      </w:r>
+      <w:proofErr w:type="spellEnd"/>
+      <w:r>
+        <w:rPr>
+          <w:rFonts w:ascii="Calibri" w:hAnsi="Calibri" w:eastAsia="Calibri" w:cs="Calibri" w:asciiTheme="minorAscii" w:hAnsiTheme="minorAscii" w:eastAsiaTheme="minorAscii" w:cstheme="minorAscii"/>
+          <w:i w:val="0"/>
+          <w:iCs w:val="0"/>
+          <w:color w:val="auto"/>
+        </w:rPr>
+        <w:t xml:space="preserve"> method saves the name of receiver and chat message in a chat </w:t>
+      </w:r>
+      <w:r>
+        <w:br/>
+      </w:r>
+      <w:proofErr w:type="gramStart"/>
+      <w:r>
+        <w:rPr>
+          <w:rFonts w:ascii="Calibri" w:hAnsi="Calibri" w:eastAsia="Calibri" w:cs="Calibri" w:asciiTheme="minorAscii" w:hAnsiTheme="minorAscii" w:eastAsiaTheme="minorAscii" w:cstheme="minorAscii"/>
+          <w:i w:val="0"/>
+          <w:iCs w:val="0"/>
+          <w:color w:val="auto"/>
+        </w:rPr>
+        <w:t>message  object</w:t>
+      </w:r>
+      <w:proofErr w:type="gramEnd"/>
+      <w:r>
+        <w:rPr>
+          <w:rFonts w:ascii="Calibri" w:hAnsi="Calibri" w:eastAsia="Calibri" w:cs="Calibri" w:asciiTheme="minorAscii" w:hAnsiTheme="minorAscii" w:eastAsiaTheme="minorAscii" w:cstheme="minorAscii"/>
+          <w:i w:val="0"/>
+          <w:iCs w:val="0"/>
+          <w:color w:val="auto"/>
+        </w:rPr>
+        <w:t xml:space="preserve">  and makes call to </w:t>
+      </w:r>
+      <w:proofErr w:type="spellStart"/>
+      <w:r>
+        <w:rPr>
+          <w:rFonts w:ascii="Calibri" w:hAnsi="Calibri" w:eastAsia="Calibri" w:cs="Calibri" w:asciiTheme="minorAscii" w:hAnsiTheme="minorAscii" w:eastAsiaTheme="minorAscii" w:cstheme="minorAscii"/>
+          <w:i w:val="0"/>
+          <w:iCs w:val="0"/>
+          <w:color w:val="auto"/>
+        </w:rPr>
+        <w:t>SendChatMessage</w:t>
+      </w:r>
+      <w:proofErr w:type="spellEnd"/>
+      <w:r>
+        <w:rPr>
+          <w:rFonts w:ascii="Calibri" w:hAnsi="Calibri" w:eastAsia="Calibri" w:cs="Calibri" w:asciiTheme="minorAscii" w:hAnsiTheme="minorAscii" w:eastAsiaTheme="minorAscii" w:cstheme="minorAscii"/>
+          <w:i w:val="0"/>
+          <w:iCs w:val="0"/>
+          <w:color w:val="auto"/>
+        </w:rPr>
+        <w:t xml:space="preserve"> method of notification service</w:t>
+      </w:r>
+      <w:r>
+        <w:br/>
+      </w:r>
+      <w:r>
+        <w:rPr>
+          <w:rFonts w:ascii="Calibri" w:hAnsi="Calibri" w:eastAsia="Calibri" w:cs="Calibri" w:asciiTheme="minorAscii" w:hAnsiTheme="minorAscii" w:eastAsiaTheme="minorAscii" w:cstheme="minorAscii"/>
+          <w:i w:val="0"/>
+          <w:iCs w:val="0"/>
+          <w:color w:val="auto"/>
+        </w:rPr>
+        <w:t xml:space="preserve"> and display the sent message on Chat UI of sender.</w:t>
+      </w:r>
+    </w:p>
+    <w:p>
+      <w:pPr>
+        <w:pStyle w:val="Heading4"/>
+        <w:numPr>
+          <w:ilvl w:val="0"/>
+          <w:numId w:val="19"/>
+        </w:numPr>
+        <w:rPr>
+          <w:i w:val="0"/>
+          <w:iCs w:val="0"/>
+          <w:color w:val="auto"/>
+          <w:sz w:val="22"/>
+          <w:szCs w:val="22"/>
+          <w:lang w:val="en-US"/>
+        </w:rPr>
+      </w:pPr>
+      <w:r>
+        <w:rPr>
+          <w:rFonts w:ascii="Calibri" w:hAnsi="Calibri" w:eastAsia="Calibri" w:cs="Calibri" w:asciiTheme="minorAscii" w:hAnsiTheme="minorAscii" w:eastAsiaTheme="minorAscii" w:cstheme="minorAscii"/>
+          <w:i w:val="0"/>
+          <w:iCs w:val="0"/>
+          <w:color w:val="auto"/>
+        </w:rPr>
+        <w:t xml:space="preserve">The </w:t>
+      </w:r>
+      <w:proofErr w:type="spellStart"/>
+      <w:r>
+        <w:rPr>
+          <w:rFonts w:ascii="Calibri" w:hAnsi="Calibri" w:eastAsia="Calibri" w:cs="Calibri" w:asciiTheme="minorAscii" w:hAnsiTheme="minorAscii" w:eastAsiaTheme="minorAscii" w:cstheme="minorAscii"/>
+          <w:i w:val="0"/>
+          <w:iCs w:val="0"/>
+          <w:color w:val="auto"/>
+        </w:rPr>
+        <w:t>SendChatMessage</w:t>
+      </w:r>
+      <w:proofErr w:type="spellEnd"/>
+      <w:r>
+        <w:rPr>
+          <w:rFonts w:ascii="Calibri" w:hAnsi="Calibri" w:eastAsia="Calibri" w:cs="Calibri" w:asciiTheme="minorAscii" w:hAnsiTheme="minorAscii" w:eastAsiaTheme="minorAscii" w:cstheme="minorAscii"/>
+          <w:i w:val="0"/>
+          <w:iCs w:val="0"/>
+          <w:color w:val="auto"/>
+        </w:rPr>
+        <w:t xml:space="preserve"> of notification service calls the server side </w:t>
+      </w:r>
+      <w:proofErr w:type="spellStart"/>
+      <w:r>
+        <w:rPr>
+          <w:rFonts w:ascii="Calibri" w:hAnsi="Calibri" w:eastAsia="Calibri" w:cs="Calibri" w:asciiTheme="minorAscii" w:hAnsiTheme="minorAscii" w:eastAsiaTheme="minorAscii" w:cstheme="minorAscii"/>
+          <w:i w:val="0"/>
+          <w:iCs w:val="0"/>
+          <w:color w:val="auto"/>
+        </w:rPr>
+        <w:t>SendMessage</w:t>
+      </w:r>
+      <w:proofErr w:type="spellEnd"/>
+      <w:r>
+        <w:rPr>
+          <w:rFonts w:ascii="Calibri" w:hAnsi="Calibri" w:eastAsia="Calibri" w:cs="Calibri" w:asciiTheme="minorAscii" w:hAnsiTheme="minorAscii" w:eastAsiaTheme="minorAscii" w:cstheme="minorAscii"/>
+          <w:i w:val="0"/>
+          <w:iCs w:val="0"/>
+          <w:color w:val="auto"/>
+        </w:rPr>
+        <w:t xml:space="preserve"> in </w:t>
+      </w:r>
+      <w:r>
+        <w:br/>
+      </w:r>
+      <w:r>
+        <w:rPr>
+          <w:rFonts w:ascii="Calibri" w:hAnsi="Calibri" w:eastAsia="Calibri" w:cs="Calibri" w:asciiTheme="minorAscii" w:hAnsiTheme="minorAscii" w:eastAsiaTheme="minorAscii" w:cstheme="minorAscii"/>
+          <w:i w:val="0"/>
+          <w:iCs w:val="0"/>
+          <w:color w:val="auto"/>
+        </w:rPr>
+        <w:t>Notification Hub.</w:t>
+      </w:r>
+    </w:p>
+    <w:p>
+      <w:pPr>
+        <w:pStyle w:val="Heading4"/>
+        <w:numPr>
+          <w:ilvl w:val="0"/>
+          <w:numId w:val="19"/>
+        </w:numPr>
+        <w:rPr>
+          <w:i w:val="0"/>
+          <w:iCs w:val="0"/>
+          <w:color w:val="auto"/>
+          <w:sz w:val="22"/>
+          <w:szCs w:val="22"/>
+          <w:lang w:val="en-US"/>
+        </w:rPr>
+      </w:pPr>
+      <w:r>
+        <w:rPr>
+          <w:rFonts w:ascii="Calibri" w:hAnsi="Calibri" w:eastAsia="Calibri" w:cs="Calibri" w:asciiTheme="minorAscii" w:hAnsiTheme="minorAscii" w:eastAsiaTheme="minorAscii" w:cstheme="minorAscii"/>
+          <w:i w:val="0"/>
+          <w:iCs w:val="0"/>
+          <w:color w:val="auto"/>
+        </w:rPr>
+        <w:t xml:space="preserve">This further depending on User who had sent message sets the Name Value of Chat Message with that of Sender and </w:t>
+      </w:r>
+      <w:proofErr w:type="spellStart"/>
+      <w:r>
+        <w:rPr>
+          <w:rFonts w:ascii="Calibri" w:hAnsi="Calibri" w:eastAsia="Calibri" w:cs="Calibri" w:asciiTheme="minorAscii" w:hAnsiTheme="minorAscii" w:eastAsiaTheme="minorAscii" w:cstheme="minorAscii"/>
+          <w:i w:val="0"/>
+          <w:iCs w:val="0"/>
+          <w:color w:val="auto"/>
+        </w:rPr>
+        <w:t>ChatMessage</w:t>
+      </w:r>
+      <w:proofErr w:type="spellEnd"/>
+      <w:r>
+        <w:rPr>
+          <w:rFonts w:ascii="Calibri" w:hAnsi="Calibri" w:eastAsia="Calibri" w:cs="Calibri" w:asciiTheme="minorAscii" w:hAnsiTheme="minorAscii" w:eastAsiaTheme="minorAscii" w:cstheme="minorAscii"/>
+          <w:i w:val="0"/>
+          <w:iCs w:val="0"/>
+          <w:color w:val="auto"/>
+        </w:rPr>
+        <w:t xml:space="preserve"> value with Message Text and Sends it to receiver of Message using </w:t>
+      </w:r>
+      <w:proofErr w:type="spellStart"/>
+      <w:r>
+        <w:rPr>
+          <w:rFonts w:ascii="Calibri" w:hAnsi="Calibri" w:eastAsia="Calibri" w:cs="Calibri" w:asciiTheme="minorAscii" w:hAnsiTheme="minorAscii" w:eastAsiaTheme="minorAscii" w:cstheme="minorAscii"/>
+          <w:i w:val="0"/>
+          <w:iCs w:val="0"/>
+          <w:color w:val="auto"/>
+        </w:rPr>
+        <w:t>SignalR</w:t>
+      </w:r>
+      <w:proofErr w:type="spellEnd"/>
+      <w:r>
+        <w:rPr>
+          <w:rFonts w:ascii="Calibri" w:hAnsi="Calibri" w:eastAsia="Calibri" w:cs="Calibri" w:asciiTheme="minorAscii" w:hAnsiTheme="minorAscii" w:eastAsiaTheme="minorAscii" w:cstheme="minorAscii"/>
+          <w:i w:val="0"/>
+          <w:iCs w:val="0"/>
+          <w:color w:val="auto"/>
+        </w:rPr>
+        <w:t xml:space="preserve"> .</w:t>
+      </w:r>
+    </w:p>
+    <w:p>
+      <w:pPr>
+        <w:pStyle w:val="Heading4"/>
+        <w:numPr>
+          <w:ilvl w:val="0"/>
+          <w:numId w:val="19"/>
+        </w:numPr>
+        <w:rPr>
+          <w:i w:val="0"/>
+          <w:iCs w:val="0"/>
+          <w:color w:val="auto"/>
+          <w:sz w:val="22"/>
+          <w:szCs w:val="22"/>
+          <w:lang w:val="en-US"/>
+        </w:rPr>
+      </w:pPr>
+      <w:r>
+        <w:rPr>
+          <w:rFonts w:ascii="Calibri" w:hAnsi="Calibri" w:eastAsia="Calibri" w:cs="Calibri" w:asciiTheme="minorAscii" w:hAnsiTheme="minorAscii" w:eastAsiaTheme="minorAscii" w:cstheme="minorAscii"/>
+          <w:i w:val="0"/>
+          <w:iCs w:val="0"/>
+          <w:color w:val="auto"/>
+        </w:rPr>
+        <w:t xml:space="preserve">Later, Register On Server Events  method of Angular catches this Server-Side Call and Stores the data returned from Server as </w:t>
+      </w:r>
+      <w:proofErr w:type="spellStart"/>
+      <w:r>
+        <w:rPr>
+          <w:rFonts w:ascii="Calibri" w:hAnsi="Calibri" w:eastAsia="Calibri" w:cs="Calibri" w:asciiTheme="minorAscii" w:hAnsiTheme="minorAscii" w:eastAsiaTheme="minorAscii" w:cstheme="minorAscii"/>
+          <w:i w:val="0"/>
+          <w:iCs w:val="0"/>
+          <w:color w:val="auto"/>
+        </w:rPr>
+        <w:t>Javascript</w:t>
+      </w:r>
+      <w:proofErr w:type="spellEnd"/>
+      <w:r>
+        <w:rPr>
+          <w:rFonts w:ascii="Calibri" w:hAnsi="Calibri" w:eastAsia="Calibri" w:cs="Calibri" w:asciiTheme="minorAscii" w:hAnsiTheme="minorAscii" w:eastAsiaTheme="minorAscii" w:cstheme="minorAscii"/>
+          <w:i w:val="0"/>
+          <w:iCs w:val="0"/>
+          <w:color w:val="auto"/>
+        </w:rPr>
+        <w:t xml:space="preserve"> Object.</w:t>
+      </w:r>
+    </w:p>
+    <w:p>
+      <w:pPr>
+        <w:pStyle w:val="Heading4"/>
+        <w:numPr>
+          <w:ilvl w:val="0"/>
+          <w:numId w:val="19"/>
+        </w:numPr>
+        <w:rPr>
+          <w:i w:val="0"/>
+          <w:iCs w:val="0"/>
+          <w:color w:val="auto"/>
+          <w:sz w:val="22"/>
+          <w:szCs w:val="22"/>
+          <w:lang w:val="en-US"/>
+        </w:rPr>
+      </w:pPr>
+      <w:r>
+        <w:rPr>
+          <w:rFonts w:ascii="Calibri" w:hAnsi="Calibri" w:eastAsia="Calibri" w:cs="Calibri" w:asciiTheme="minorAscii" w:hAnsiTheme="minorAscii" w:eastAsiaTheme="minorAscii" w:cstheme="minorAscii"/>
+          <w:i w:val="0"/>
+          <w:iCs w:val="0"/>
+          <w:color w:val="auto"/>
+        </w:rPr>
+        <w:t>This then Calls the Chat Component of receiver and sets the name value with sender name and  message text and Displays it to the Receiver at Chat UI.</w:t>
+      </w:r>
+      <w:r>
+        <w:br/>
+      </w:r>
+      <w:r>
+        <w:rPr>
+          <w:rFonts w:ascii="Calibri" w:hAnsi="Calibri" w:eastAsia="Calibri" w:cs="Calibri" w:asciiTheme="minorAscii" w:hAnsiTheme="minorAscii" w:eastAsiaTheme="minorAscii" w:cstheme="minorAscii"/>
+          <w:i w:val="0"/>
+          <w:iCs w:val="0"/>
+          <w:color w:val="auto"/>
+        </w:rPr>
+        <w:t xml:space="preserve"> </w:t>
+      </w:r>
+      <w:r>
+        <w:br/>
+      </w:r>
+      <w:r>
+        <w:rPr>
+          <w:lang w:val="en-US"/>
+        </w:rPr>
+        <w:t xml:space="preserve">      </w:t>
+      </w:r>
+      <w:r>
+        <w:rPr>
+          <w:i w:val="0"/>
+          <w:iCs w:val="0"/>
+          <w:color w:val="auto"/>
+          <w:lang w:val="en-US"/>
+        </w:rPr>
+        <w:t xml:space="preserve">       </w:t>
+      </w:r>
+    </w:p>
+    <w:p>
+      <w:pPr>
+        <w:pStyle w:val="Normal"/>
+        <w:ind w:left="0"/>
+        <w:rPr>
+          <w:lang w:val="en-US"/>
+        </w:rPr>
+      </w:pPr>
+      <w:r>
+        <w:rPr>
+          <w:lang w:val="en-US"/>
+        </w:rPr>
+        <w:t xml:space="preserve"> </w:t>
       </w:r>
     </w:p>
     <w:p>
@@ -7926,6 +8588,930 @@
 
 <file path=word/numbering.xml><?xml version="1.0" encoding="utf-8"?>
 <w:numbering xmlns:wpc="http://schemas.microsoft.com/office/word/2010/wordprocessingCanvas" xmlns:cx="http://schemas.microsoft.com/office/drawing/2014/chartex" xmlns:cx1="http://schemas.microsoft.com/office/drawing/2015/9/8/chartex" xmlns:cx2="http://schemas.microsoft.com/office/drawing/2015/10/21/chartex" xmlns:cx3="http://schemas.microsoft.com/office/drawing/2016/5/9/chartex" xmlns:cx4="http://schemas.microsoft.com/office/drawing/2016/5/10/chartex" xmlns:cx5="http://schemas.microsoft.com/office/drawing/2016/5/11/chartex" xmlns:cx6="http://schemas.microsoft.com/office/drawing/2016/5/12/chartex" xmlns:cx7="http://schemas.microsoft.com/office/drawing/2016/5/13/chartex" xmlns:cx8="http://schemas.microsoft.com/office/drawing/2016/5/14/chartex" xmlns:mc="http://schemas.openxmlformats.org/markup-compatibility/2006" xmlns:aink="http://schemas.microsoft.com/office/drawing/2016/ink" xmlns:am3d="http://schemas.microsoft.com/office/drawing/2017/model3d" xmlns:o="urn:schemas-microsoft-com:office:office" xmlns:r="http://schemas.openxmlformats.org/officeDocument/2006/relationships" xmlns:m="http://schemas.openxmlformats.org/officeDocument/2006/math" xmlns:v="urn:schemas-microsoft-com:vml" xmlns:wp14="http://schemas.microsoft.com/office/word/2010/wordprocessingDrawing" xmlns:wp="http://schemas.openxmlformats.org/drawingml/2006/wordprocessingDrawing" xmlns:w10="urn:schemas-microsoft-com:office:word" xmlns:w="http://schemas.openxmlformats.org/wordprocessingml/2006/main" xmlns:w14="http://schemas.microsoft.com/office/word/2010/wordml" xmlns:w15="http://schemas.microsoft.com/office/word/2012/wordml" xmlns:w16cex="http://schemas.microsoft.com/office/word/2018/wordml/cex" xmlns:w16cid="http://schemas.microsoft.com/office/word/2016/wordml/cid" xmlns:w16="http://schemas.microsoft.com/office/word/2018/wordml" xmlns:w16se="http://schemas.microsoft.com/office/word/2015/wordml/symex" xmlns:wpg="http://schemas.microsoft.com/office/word/2010/wordprocessingGroup" xmlns:wpi="http://schemas.microsoft.com/office/word/2010/wordprocessingInk" xmlns:wne="http://schemas.microsoft.com/office/word/2006/wordml" xmlns:wps="http://schemas.microsoft.com/office/word/2010/wordprocessingShape" mc:Ignorable="w14 w15 w16se w16cid w16 w16cex wp14">
+  <w:abstractNum xmlns:w="http://schemas.openxmlformats.org/wordprocessingml/2006/main" w:abstractNumId="18">
+    <w:multiLevelType xmlns:w="http://schemas.openxmlformats.org/wordprocessingml/2006/main" w:val="hybridMultilevel"/>
+    <w:lvl xmlns:w="http://schemas.openxmlformats.org/wordprocessingml/2006/main" w:ilvl="0">
+      <w:start w:val="1"/>
+      <w:numFmt w:val="decimal"/>
+      <w:lvlText w:val="%1."/>
+      <w:lvlJc w:val="left"/>
+      <w:pPr>
+        <w:ind w:left="720" w:hanging="360"/>
+      </w:pPr>
+    </w:lvl>
+    <w:lvl xmlns:w="http://schemas.openxmlformats.org/wordprocessingml/2006/main" w:ilvl="1">
+      <w:start w:val="1"/>
+      <w:numFmt w:val="lowerLetter"/>
+      <w:lvlText w:val="%2."/>
+      <w:lvlJc w:val="left"/>
+      <w:pPr>
+        <w:ind w:left="1440" w:hanging="360"/>
+      </w:pPr>
+    </w:lvl>
+    <w:lvl xmlns:w="http://schemas.openxmlformats.org/wordprocessingml/2006/main" w:ilvl="2">
+      <w:start w:val="1"/>
+      <w:numFmt w:val="lowerRoman"/>
+      <w:lvlText w:val="%3."/>
+      <w:lvlJc w:val="right"/>
+      <w:pPr>
+        <w:ind w:left="2160" w:hanging="180"/>
+      </w:pPr>
+    </w:lvl>
+    <w:lvl xmlns:w="http://schemas.openxmlformats.org/wordprocessingml/2006/main" w:ilvl="3">
+      <w:start w:val="1"/>
+      <w:numFmt w:val="decimal"/>
+      <w:lvlText w:val="%4."/>
+      <w:lvlJc w:val="left"/>
+      <w:pPr>
+        <w:ind w:left="2880" w:hanging="360"/>
+      </w:pPr>
+    </w:lvl>
+    <w:lvl xmlns:w="http://schemas.openxmlformats.org/wordprocessingml/2006/main" w:ilvl="4">
+      <w:start w:val="1"/>
+      <w:numFmt w:val="lowerLetter"/>
+      <w:lvlText w:val="%5."/>
+      <w:lvlJc w:val="left"/>
+      <w:pPr>
+        <w:ind w:left="3600" w:hanging="360"/>
+      </w:pPr>
+    </w:lvl>
+    <w:lvl xmlns:w="http://schemas.openxmlformats.org/wordprocessingml/2006/main" w:ilvl="5">
+      <w:start w:val="1"/>
+      <w:numFmt w:val="lowerRoman"/>
+      <w:lvlText w:val="%6."/>
+      <w:lvlJc w:val="right"/>
+      <w:pPr>
+        <w:ind w:left="4320" w:hanging="180"/>
+      </w:pPr>
+    </w:lvl>
+    <w:lvl xmlns:w="http://schemas.openxmlformats.org/wordprocessingml/2006/main" w:ilvl="6">
+      <w:start w:val="1"/>
+      <w:numFmt w:val="decimal"/>
+      <w:lvlText w:val="%7."/>
+      <w:lvlJc w:val="left"/>
+      <w:pPr>
+        <w:ind w:left="5040" w:hanging="360"/>
+      </w:pPr>
+    </w:lvl>
+    <w:lvl xmlns:w="http://schemas.openxmlformats.org/wordprocessingml/2006/main" w:ilvl="7">
+      <w:start w:val="1"/>
+      <w:numFmt w:val="lowerLetter"/>
+      <w:lvlText w:val="%8."/>
+      <w:lvlJc w:val="left"/>
+      <w:pPr>
+        <w:ind w:left="5760" w:hanging="360"/>
+      </w:pPr>
+    </w:lvl>
+    <w:lvl xmlns:w="http://schemas.openxmlformats.org/wordprocessingml/2006/main" w:ilvl="8">
+      <w:start w:val="1"/>
+      <w:numFmt w:val="lowerRoman"/>
+      <w:lvlText w:val="%9."/>
+      <w:lvlJc w:val="right"/>
+      <w:pPr>
+        <w:ind w:left="6480" w:hanging="180"/>
+      </w:pPr>
+    </w:lvl>
+  </w:abstractNum>
+  <w:abstractNum xmlns:w="http://schemas.openxmlformats.org/wordprocessingml/2006/main" w:abstractNumId="17">
+    <w:multiLevelType xmlns:w="http://schemas.openxmlformats.org/wordprocessingml/2006/main" w:val="hybridMultilevel"/>
+    <w:lvl xmlns:w="http://schemas.openxmlformats.org/wordprocessingml/2006/main" w:ilvl="0">
+      <w:start w:val="1"/>
+      <w:numFmt w:val="decimal"/>
+      <w:lvlText w:val="%1."/>
+      <w:lvlJc w:val="left"/>
+      <w:pPr>
+        <w:ind w:left="720" w:hanging="360"/>
+      </w:pPr>
+    </w:lvl>
+    <w:lvl xmlns:w="http://schemas.openxmlformats.org/wordprocessingml/2006/main" w:ilvl="1">
+      <w:start w:val="1"/>
+      <w:numFmt w:val="lowerLetter"/>
+      <w:lvlText w:val="%2."/>
+      <w:lvlJc w:val="left"/>
+      <w:pPr>
+        <w:ind w:left="1440" w:hanging="360"/>
+      </w:pPr>
+    </w:lvl>
+    <w:lvl xmlns:w="http://schemas.openxmlformats.org/wordprocessingml/2006/main" w:ilvl="2">
+      <w:start w:val="1"/>
+      <w:numFmt w:val="lowerRoman"/>
+      <w:lvlText w:val="%3."/>
+      <w:lvlJc w:val="right"/>
+      <w:pPr>
+        <w:ind w:left="2160" w:hanging="180"/>
+      </w:pPr>
+    </w:lvl>
+    <w:lvl xmlns:w="http://schemas.openxmlformats.org/wordprocessingml/2006/main" w:ilvl="3">
+      <w:start w:val="1"/>
+      <w:numFmt w:val="decimal"/>
+      <w:lvlText w:val="%4."/>
+      <w:lvlJc w:val="left"/>
+      <w:pPr>
+        <w:ind w:left="2880" w:hanging="360"/>
+      </w:pPr>
+    </w:lvl>
+    <w:lvl xmlns:w="http://schemas.openxmlformats.org/wordprocessingml/2006/main" w:ilvl="4">
+      <w:start w:val="1"/>
+      <w:numFmt w:val="lowerLetter"/>
+      <w:lvlText w:val="%5."/>
+      <w:lvlJc w:val="left"/>
+      <w:pPr>
+        <w:ind w:left="3600" w:hanging="360"/>
+      </w:pPr>
+    </w:lvl>
+    <w:lvl xmlns:w="http://schemas.openxmlformats.org/wordprocessingml/2006/main" w:ilvl="5">
+      <w:start w:val="1"/>
+      <w:numFmt w:val="lowerRoman"/>
+      <w:lvlText w:val="%6."/>
+      <w:lvlJc w:val="right"/>
+      <w:pPr>
+        <w:ind w:left="4320" w:hanging="180"/>
+      </w:pPr>
+    </w:lvl>
+    <w:lvl xmlns:w="http://schemas.openxmlformats.org/wordprocessingml/2006/main" w:ilvl="6">
+      <w:start w:val="1"/>
+      <w:numFmt w:val="decimal"/>
+      <w:lvlText w:val="%7."/>
+      <w:lvlJc w:val="left"/>
+      <w:pPr>
+        <w:ind w:left="5040" w:hanging="360"/>
+      </w:pPr>
+    </w:lvl>
+    <w:lvl xmlns:w="http://schemas.openxmlformats.org/wordprocessingml/2006/main" w:ilvl="7">
+      <w:start w:val="1"/>
+      <w:numFmt w:val="lowerLetter"/>
+      <w:lvlText w:val="%8."/>
+      <w:lvlJc w:val="left"/>
+      <w:pPr>
+        <w:ind w:left="5760" w:hanging="360"/>
+      </w:pPr>
+    </w:lvl>
+    <w:lvl xmlns:w="http://schemas.openxmlformats.org/wordprocessingml/2006/main" w:ilvl="8">
+      <w:start w:val="1"/>
+      <w:numFmt w:val="lowerRoman"/>
+      <w:lvlText w:val="%9."/>
+      <w:lvlJc w:val="right"/>
+      <w:pPr>
+        <w:ind w:left="6480" w:hanging="180"/>
+      </w:pPr>
+    </w:lvl>
+  </w:abstractNum>
+  <w:abstractNum xmlns:w="http://schemas.openxmlformats.org/wordprocessingml/2006/main" w:abstractNumId="16">
+    <w:multiLevelType xmlns:w="http://schemas.openxmlformats.org/wordprocessingml/2006/main" w:val="hybridMultilevel"/>
+    <w:lvl xmlns:w="http://schemas.openxmlformats.org/wordprocessingml/2006/main" w:ilvl="0">
+      <w:start w:val="1"/>
+      <w:numFmt w:val="decimal"/>
+      <w:lvlText w:val="%1."/>
+      <w:lvlJc w:val="left"/>
+      <w:pPr>
+        <w:ind w:left="720" w:hanging="360"/>
+      </w:pPr>
+    </w:lvl>
+    <w:lvl xmlns:w="http://schemas.openxmlformats.org/wordprocessingml/2006/main" w:ilvl="1">
+      <w:start w:val="1"/>
+      <w:numFmt w:val="lowerLetter"/>
+      <w:lvlText w:val="%2."/>
+      <w:lvlJc w:val="left"/>
+      <w:pPr>
+        <w:ind w:left="1440" w:hanging="360"/>
+      </w:pPr>
+    </w:lvl>
+    <w:lvl xmlns:w="http://schemas.openxmlformats.org/wordprocessingml/2006/main" w:ilvl="2">
+      <w:start w:val="1"/>
+      <w:numFmt w:val="lowerRoman"/>
+      <w:lvlText w:val="%3."/>
+      <w:lvlJc w:val="right"/>
+      <w:pPr>
+        <w:ind w:left="2160" w:hanging="180"/>
+      </w:pPr>
+    </w:lvl>
+    <w:lvl xmlns:w="http://schemas.openxmlformats.org/wordprocessingml/2006/main" w:ilvl="3">
+      <w:start w:val="1"/>
+      <w:numFmt w:val="decimal"/>
+      <w:lvlText w:val="%4."/>
+      <w:lvlJc w:val="left"/>
+      <w:pPr>
+        <w:ind w:left="2880" w:hanging="360"/>
+      </w:pPr>
+    </w:lvl>
+    <w:lvl xmlns:w="http://schemas.openxmlformats.org/wordprocessingml/2006/main" w:ilvl="4">
+      <w:start w:val="1"/>
+      <w:numFmt w:val="lowerLetter"/>
+      <w:lvlText w:val="%5."/>
+      <w:lvlJc w:val="left"/>
+      <w:pPr>
+        <w:ind w:left="3600" w:hanging="360"/>
+      </w:pPr>
+    </w:lvl>
+    <w:lvl xmlns:w="http://schemas.openxmlformats.org/wordprocessingml/2006/main" w:ilvl="5">
+      <w:start w:val="1"/>
+      <w:numFmt w:val="lowerRoman"/>
+      <w:lvlText w:val="%6."/>
+      <w:lvlJc w:val="right"/>
+      <w:pPr>
+        <w:ind w:left="4320" w:hanging="180"/>
+      </w:pPr>
+    </w:lvl>
+    <w:lvl xmlns:w="http://schemas.openxmlformats.org/wordprocessingml/2006/main" w:ilvl="6">
+      <w:start w:val="1"/>
+      <w:numFmt w:val="decimal"/>
+      <w:lvlText w:val="%7."/>
+      <w:lvlJc w:val="left"/>
+      <w:pPr>
+        <w:ind w:left="5040" w:hanging="360"/>
+      </w:pPr>
+    </w:lvl>
+    <w:lvl xmlns:w="http://schemas.openxmlformats.org/wordprocessingml/2006/main" w:ilvl="7">
+      <w:start w:val="1"/>
+      <w:numFmt w:val="lowerLetter"/>
+      <w:lvlText w:val="%8."/>
+      <w:lvlJc w:val="left"/>
+      <w:pPr>
+        <w:ind w:left="5760" w:hanging="360"/>
+      </w:pPr>
+    </w:lvl>
+    <w:lvl xmlns:w="http://schemas.openxmlformats.org/wordprocessingml/2006/main" w:ilvl="8">
+      <w:start w:val="1"/>
+      <w:numFmt w:val="lowerRoman"/>
+      <w:lvlText w:val="%9."/>
+      <w:lvlJc w:val="right"/>
+      <w:pPr>
+        <w:ind w:left="6480" w:hanging="180"/>
+      </w:pPr>
+    </w:lvl>
+  </w:abstractNum>
+  <w:abstractNum xmlns:w="http://schemas.openxmlformats.org/wordprocessingml/2006/main" w:abstractNumId="15">
+    <w:multiLevelType xmlns:w="http://schemas.openxmlformats.org/wordprocessingml/2006/main" w:val="hybridMultilevel"/>
+    <w:lvl xmlns:w="http://schemas.openxmlformats.org/wordprocessingml/2006/main" w:ilvl="0">
+      <w:start w:val="1"/>
+      <w:numFmt w:val="decimal"/>
+      <w:lvlText w:val="%1."/>
+      <w:lvlJc w:val="left"/>
+      <w:pPr>
+        <w:ind w:left="720" w:hanging="360"/>
+      </w:pPr>
+    </w:lvl>
+    <w:lvl xmlns:w="http://schemas.openxmlformats.org/wordprocessingml/2006/main" w:ilvl="1">
+      <w:start w:val="1"/>
+      <w:numFmt w:val="lowerLetter"/>
+      <w:lvlText w:val="%2."/>
+      <w:lvlJc w:val="left"/>
+      <w:pPr>
+        <w:ind w:left="1440" w:hanging="360"/>
+      </w:pPr>
+    </w:lvl>
+    <w:lvl xmlns:w="http://schemas.openxmlformats.org/wordprocessingml/2006/main" w:ilvl="2">
+      <w:start w:val="1"/>
+      <w:numFmt w:val="lowerRoman"/>
+      <w:lvlText w:val="%3."/>
+      <w:lvlJc w:val="right"/>
+      <w:pPr>
+        <w:ind w:left="2160" w:hanging="180"/>
+      </w:pPr>
+    </w:lvl>
+    <w:lvl xmlns:w="http://schemas.openxmlformats.org/wordprocessingml/2006/main" w:ilvl="3">
+      <w:start w:val="1"/>
+      <w:numFmt w:val="decimal"/>
+      <w:lvlText w:val="%4."/>
+      <w:lvlJc w:val="left"/>
+      <w:pPr>
+        <w:ind w:left="2880" w:hanging="360"/>
+      </w:pPr>
+    </w:lvl>
+    <w:lvl xmlns:w="http://schemas.openxmlformats.org/wordprocessingml/2006/main" w:ilvl="4">
+      <w:start w:val="1"/>
+      <w:numFmt w:val="lowerLetter"/>
+      <w:lvlText w:val="%5."/>
+      <w:lvlJc w:val="left"/>
+      <w:pPr>
+        <w:ind w:left="3600" w:hanging="360"/>
+      </w:pPr>
+    </w:lvl>
+    <w:lvl xmlns:w="http://schemas.openxmlformats.org/wordprocessingml/2006/main" w:ilvl="5">
+      <w:start w:val="1"/>
+      <w:numFmt w:val="lowerRoman"/>
+      <w:lvlText w:val="%6."/>
+      <w:lvlJc w:val="right"/>
+      <w:pPr>
+        <w:ind w:left="4320" w:hanging="180"/>
+      </w:pPr>
+    </w:lvl>
+    <w:lvl xmlns:w="http://schemas.openxmlformats.org/wordprocessingml/2006/main" w:ilvl="6">
+      <w:start w:val="1"/>
+      <w:numFmt w:val="decimal"/>
+      <w:lvlText w:val="%7."/>
+      <w:lvlJc w:val="left"/>
+      <w:pPr>
+        <w:ind w:left="5040" w:hanging="360"/>
+      </w:pPr>
+    </w:lvl>
+    <w:lvl xmlns:w="http://schemas.openxmlformats.org/wordprocessingml/2006/main" w:ilvl="7">
+      <w:start w:val="1"/>
+      <w:numFmt w:val="lowerLetter"/>
+      <w:lvlText w:val="%8."/>
+      <w:lvlJc w:val="left"/>
+      <w:pPr>
+        <w:ind w:left="5760" w:hanging="360"/>
+      </w:pPr>
+    </w:lvl>
+    <w:lvl xmlns:w="http://schemas.openxmlformats.org/wordprocessingml/2006/main" w:ilvl="8">
+      <w:start w:val="1"/>
+      <w:numFmt w:val="lowerRoman"/>
+      <w:lvlText w:val="%9."/>
+      <w:lvlJc w:val="right"/>
+      <w:pPr>
+        <w:ind w:left="6480" w:hanging="180"/>
+      </w:pPr>
+    </w:lvl>
+  </w:abstractNum>
+  <w:abstractNum xmlns:w="http://schemas.openxmlformats.org/wordprocessingml/2006/main" w:abstractNumId="14">
+    <w:multiLevelType xmlns:w="http://schemas.openxmlformats.org/wordprocessingml/2006/main" w:val="hybridMultilevel"/>
+    <w:lvl xmlns:w="http://schemas.openxmlformats.org/wordprocessingml/2006/main" w:ilvl="0">
+      <w:start w:val="1"/>
+      <w:numFmt w:val="decimal"/>
+      <w:lvlText w:val="%1."/>
+      <w:lvlJc w:val="left"/>
+      <w:pPr>
+        <w:ind w:left="720" w:hanging="360"/>
+      </w:pPr>
+    </w:lvl>
+    <w:lvl xmlns:w="http://schemas.openxmlformats.org/wordprocessingml/2006/main" w:ilvl="1">
+      <w:start w:val="1"/>
+      <w:numFmt w:val="lowerLetter"/>
+      <w:lvlText w:val="%2."/>
+      <w:lvlJc w:val="left"/>
+      <w:pPr>
+        <w:ind w:left="1440" w:hanging="360"/>
+      </w:pPr>
+    </w:lvl>
+    <w:lvl xmlns:w="http://schemas.openxmlformats.org/wordprocessingml/2006/main" w:ilvl="2">
+      <w:start w:val="1"/>
+      <w:numFmt w:val="lowerRoman"/>
+      <w:lvlText w:val="%3."/>
+      <w:lvlJc w:val="right"/>
+      <w:pPr>
+        <w:ind w:left="2160" w:hanging="180"/>
+      </w:pPr>
+    </w:lvl>
+    <w:lvl xmlns:w="http://schemas.openxmlformats.org/wordprocessingml/2006/main" w:ilvl="3">
+      <w:start w:val="1"/>
+      <w:numFmt w:val="decimal"/>
+      <w:lvlText w:val="%4."/>
+      <w:lvlJc w:val="left"/>
+      <w:pPr>
+        <w:ind w:left="2880" w:hanging="360"/>
+      </w:pPr>
+    </w:lvl>
+    <w:lvl xmlns:w="http://schemas.openxmlformats.org/wordprocessingml/2006/main" w:ilvl="4">
+      <w:start w:val="1"/>
+      <w:numFmt w:val="lowerLetter"/>
+      <w:lvlText w:val="%5."/>
+      <w:lvlJc w:val="left"/>
+      <w:pPr>
+        <w:ind w:left="3600" w:hanging="360"/>
+      </w:pPr>
+    </w:lvl>
+    <w:lvl xmlns:w="http://schemas.openxmlformats.org/wordprocessingml/2006/main" w:ilvl="5">
+      <w:start w:val="1"/>
+      <w:numFmt w:val="lowerRoman"/>
+      <w:lvlText w:val="%6."/>
+      <w:lvlJc w:val="right"/>
+      <w:pPr>
+        <w:ind w:left="4320" w:hanging="180"/>
+      </w:pPr>
+    </w:lvl>
+    <w:lvl xmlns:w="http://schemas.openxmlformats.org/wordprocessingml/2006/main" w:ilvl="6">
+      <w:start w:val="1"/>
+      <w:numFmt w:val="decimal"/>
+      <w:lvlText w:val="%7."/>
+      <w:lvlJc w:val="left"/>
+      <w:pPr>
+        <w:ind w:left="5040" w:hanging="360"/>
+      </w:pPr>
+    </w:lvl>
+    <w:lvl xmlns:w="http://schemas.openxmlformats.org/wordprocessingml/2006/main" w:ilvl="7">
+      <w:start w:val="1"/>
+      <w:numFmt w:val="lowerLetter"/>
+      <w:lvlText w:val="%8."/>
+      <w:lvlJc w:val="left"/>
+      <w:pPr>
+        <w:ind w:left="5760" w:hanging="360"/>
+      </w:pPr>
+    </w:lvl>
+    <w:lvl xmlns:w="http://schemas.openxmlformats.org/wordprocessingml/2006/main" w:ilvl="8">
+      <w:start w:val="1"/>
+      <w:numFmt w:val="lowerRoman"/>
+      <w:lvlText w:val="%9."/>
+      <w:lvlJc w:val="right"/>
+      <w:pPr>
+        <w:ind w:left="6480" w:hanging="180"/>
+      </w:pPr>
+    </w:lvl>
+  </w:abstractNum>
+  <w:abstractNum xmlns:w="http://schemas.openxmlformats.org/wordprocessingml/2006/main" w:abstractNumId="13">
+    <w:multiLevelType xmlns:w="http://schemas.openxmlformats.org/wordprocessingml/2006/main" w:val="hybridMultilevel"/>
+    <w:lvl xmlns:w="http://schemas.openxmlformats.org/wordprocessingml/2006/main" w:ilvl="0">
+      <w:start w:val="1"/>
+      <w:numFmt w:val="decimal"/>
+      <w:lvlText w:val="%1."/>
+      <w:lvlJc w:val="left"/>
+      <w:pPr>
+        <w:ind w:left="720" w:hanging="360"/>
+      </w:pPr>
+    </w:lvl>
+    <w:lvl xmlns:w="http://schemas.openxmlformats.org/wordprocessingml/2006/main" w:ilvl="1">
+      <w:start w:val="1"/>
+      <w:numFmt w:val="lowerLetter"/>
+      <w:lvlText w:val="%2."/>
+      <w:lvlJc w:val="left"/>
+      <w:pPr>
+        <w:ind w:left="1440" w:hanging="360"/>
+      </w:pPr>
+    </w:lvl>
+    <w:lvl xmlns:w="http://schemas.openxmlformats.org/wordprocessingml/2006/main" w:ilvl="2">
+      <w:start w:val="1"/>
+      <w:numFmt w:val="lowerRoman"/>
+      <w:lvlText w:val="%3."/>
+      <w:lvlJc w:val="right"/>
+      <w:pPr>
+        <w:ind w:left="2160" w:hanging="180"/>
+      </w:pPr>
+    </w:lvl>
+    <w:lvl xmlns:w="http://schemas.openxmlformats.org/wordprocessingml/2006/main" w:ilvl="3">
+      <w:start w:val="1"/>
+      <w:numFmt w:val="decimal"/>
+      <w:lvlText w:val="%4."/>
+      <w:lvlJc w:val="left"/>
+      <w:pPr>
+        <w:ind w:left="2880" w:hanging="360"/>
+      </w:pPr>
+    </w:lvl>
+    <w:lvl xmlns:w="http://schemas.openxmlformats.org/wordprocessingml/2006/main" w:ilvl="4">
+      <w:start w:val="1"/>
+      <w:numFmt w:val="lowerLetter"/>
+      <w:lvlText w:val="%5."/>
+      <w:lvlJc w:val="left"/>
+      <w:pPr>
+        <w:ind w:left="3600" w:hanging="360"/>
+      </w:pPr>
+    </w:lvl>
+    <w:lvl xmlns:w="http://schemas.openxmlformats.org/wordprocessingml/2006/main" w:ilvl="5">
+      <w:start w:val="1"/>
+      <w:numFmt w:val="lowerRoman"/>
+      <w:lvlText w:val="%6."/>
+      <w:lvlJc w:val="right"/>
+      <w:pPr>
+        <w:ind w:left="4320" w:hanging="180"/>
+      </w:pPr>
+    </w:lvl>
+    <w:lvl xmlns:w="http://schemas.openxmlformats.org/wordprocessingml/2006/main" w:ilvl="6">
+      <w:start w:val="1"/>
+      <w:numFmt w:val="decimal"/>
+      <w:lvlText w:val="%7."/>
+      <w:lvlJc w:val="left"/>
+      <w:pPr>
+        <w:ind w:left="5040" w:hanging="360"/>
+      </w:pPr>
+    </w:lvl>
+    <w:lvl xmlns:w="http://schemas.openxmlformats.org/wordprocessingml/2006/main" w:ilvl="7">
+      <w:start w:val="1"/>
+      <w:numFmt w:val="lowerLetter"/>
+      <w:lvlText w:val="%8."/>
+      <w:lvlJc w:val="left"/>
+      <w:pPr>
+        <w:ind w:left="5760" w:hanging="360"/>
+      </w:pPr>
+    </w:lvl>
+    <w:lvl xmlns:w="http://schemas.openxmlformats.org/wordprocessingml/2006/main" w:ilvl="8">
+      <w:start w:val="1"/>
+      <w:numFmt w:val="lowerRoman"/>
+      <w:lvlText w:val="%9."/>
+      <w:lvlJc w:val="right"/>
+      <w:pPr>
+        <w:ind w:left="6480" w:hanging="180"/>
+      </w:pPr>
+    </w:lvl>
+  </w:abstractNum>
+  <w:abstractNum xmlns:w="http://schemas.openxmlformats.org/wordprocessingml/2006/main" w:abstractNumId="12">
+    <w:multiLevelType xmlns:w="http://schemas.openxmlformats.org/wordprocessingml/2006/main" w:val="hybridMultilevel"/>
+    <w:lvl xmlns:w="http://schemas.openxmlformats.org/wordprocessingml/2006/main" w:ilvl="0">
+      <w:start w:val="1"/>
+      <w:numFmt w:val="decimal"/>
+      <w:lvlText w:val="%1."/>
+      <w:lvlJc w:val="left"/>
+      <w:pPr>
+        <w:ind w:left="720" w:hanging="360"/>
+      </w:pPr>
+    </w:lvl>
+    <w:lvl xmlns:w="http://schemas.openxmlformats.org/wordprocessingml/2006/main" w:ilvl="1">
+      <w:start w:val="1"/>
+      <w:numFmt w:val="lowerLetter"/>
+      <w:lvlText w:val="%2."/>
+      <w:lvlJc w:val="left"/>
+      <w:pPr>
+        <w:ind w:left="1440" w:hanging="360"/>
+      </w:pPr>
+    </w:lvl>
+    <w:lvl xmlns:w="http://schemas.openxmlformats.org/wordprocessingml/2006/main" w:ilvl="2">
+      <w:start w:val="1"/>
+      <w:numFmt w:val="lowerRoman"/>
+      <w:lvlText w:val="%3."/>
+      <w:lvlJc w:val="right"/>
+      <w:pPr>
+        <w:ind w:left="2160" w:hanging="180"/>
+      </w:pPr>
+    </w:lvl>
+    <w:lvl xmlns:w="http://schemas.openxmlformats.org/wordprocessingml/2006/main" w:ilvl="3">
+      <w:start w:val="1"/>
+      <w:numFmt w:val="decimal"/>
+      <w:lvlText w:val="%4."/>
+      <w:lvlJc w:val="left"/>
+      <w:pPr>
+        <w:ind w:left="2880" w:hanging="360"/>
+      </w:pPr>
+    </w:lvl>
+    <w:lvl xmlns:w="http://schemas.openxmlformats.org/wordprocessingml/2006/main" w:ilvl="4">
+      <w:start w:val="1"/>
+      <w:numFmt w:val="lowerLetter"/>
+      <w:lvlText w:val="%5."/>
+      <w:lvlJc w:val="left"/>
+      <w:pPr>
+        <w:ind w:left="3600" w:hanging="360"/>
+      </w:pPr>
+    </w:lvl>
+    <w:lvl xmlns:w="http://schemas.openxmlformats.org/wordprocessingml/2006/main" w:ilvl="5">
+      <w:start w:val="1"/>
+      <w:numFmt w:val="lowerRoman"/>
+      <w:lvlText w:val="%6."/>
+      <w:lvlJc w:val="right"/>
+      <w:pPr>
+        <w:ind w:left="4320" w:hanging="180"/>
+      </w:pPr>
+    </w:lvl>
+    <w:lvl xmlns:w="http://schemas.openxmlformats.org/wordprocessingml/2006/main" w:ilvl="6">
+      <w:start w:val="1"/>
+      <w:numFmt w:val="decimal"/>
+      <w:lvlText w:val="%7."/>
+      <w:lvlJc w:val="left"/>
+      <w:pPr>
+        <w:ind w:left="5040" w:hanging="360"/>
+      </w:pPr>
+    </w:lvl>
+    <w:lvl xmlns:w="http://schemas.openxmlformats.org/wordprocessingml/2006/main" w:ilvl="7">
+      <w:start w:val="1"/>
+      <w:numFmt w:val="lowerLetter"/>
+      <w:lvlText w:val="%8."/>
+      <w:lvlJc w:val="left"/>
+      <w:pPr>
+        <w:ind w:left="5760" w:hanging="360"/>
+      </w:pPr>
+    </w:lvl>
+    <w:lvl xmlns:w="http://schemas.openxmlformats.org/wordprocessingml/2006/main" w:ilvl="8">
+      <w:start w:val="1"/>
+      <w:numFmt w:val="lowerRoman"/>
+      <w:lvlText w:val="%9."/>
+      <w:lvlJc w:val="right"/>
+      <w:pPr>
+        <w:ind w:left="6480" w:hanging="180"/>
+      </w:pPr>
+    </w:lvl>
+  </w:abstractNum>
+  <w:abstractNum xmlns:w="http://schemas.openxmlformats.org/wordprocessingml/2006/main" w:abstractNumId="11">
+    <w:multiLevelType xmlns:w="http://schemas.openxmlformats.org/wordprocessingml/2006/main" w:val="hybridMultilevel"/>
+    <w:lvl xmlns:w="http://schemas.openxmlformats.org/wordprocessingml/2006/main" w:ilvl="0">
+      <w:start w:val="1"/>
+      <w:numFmt w:val="decimal"/>
+      <w:lvlText w:val="%1."/>
+      <w:lvlJc w:val="left"/>
+      <w:pPr>
+        <w:ind w:left="720" w:hanging="360"/>
+      </w:pPr>
+    </w:lvl>
+    <w:lvl xmlns:w="http://schemas.openxmlformats.org/wordprocessingml/2006/main" w:ilvl="1">
+      <w:start w:val="1"/>
+      <w:numFmt w:val="lowerLetter"/>
+      <w:lvlText w:val="%2."/>
+      <w:lvlJc w:val="left"/>
+      <w:pPr>
+        <w:ind w:left="1440" w:hanging="360"/>
+      </w:pPr>
+    </w:lvl>
+    <w:lvl xmlns:w="http://schemas.openxmlformats.org/wordprocessingml/2006/main" w:ilvl="2">
+      <w:start w:val="1"/>
+      <w:numFmt w:val="lowerRoman"/>
+      <w:lvlText w:val="%3."/>
+      <w:lvlJc w:val="right"/>
+      <w:pPr>
+        <w:ind w:left="2160" w:hanging="180"/>
+      </w:pPr>
+    </w:lvl>
+    <w:lvl xmlns:w="http://schemas.openxmlformats.org/wordprocessingml/2006/main" w:ilvl="3">
+      <w:start w:val="1"/>
+      <w:numFmt w:val="decimal"/>
+      <w:lvlText w:val="%4."/>
+      <w:lvlJc w:val="left"/>
+      <w:pPr>
+        <w:ind w:left="2880" w:hanging="360"/>
+      </w:pPr>
+    </w:lvl>
+    <w:lvl xmlns:w="http://schemas.openxmlformats.org/wordprocessingml/2006/main" w:ilvl="4">
+      <w:start w:val="1"/>
+      <w:numFmt w:val="lowerLetter"/>
+      <w:lvlText w:val="%5."/>
+      <w:lvlJc w:val="left"/>
+      <w:pPr>
+        <w:ind w:left="3600" w:hanging="360"/>
+      </w:pPr>
+    </w:lvl>
+    <w:lvl xmlns:w="http://schemas.openxmlformats.org/wordprocessingml/2006/main" w:ilvl="5">
+      <w:start w:val="1"/>
+      <w:numFmt w:val="lowerRoman"/>
+      <w:lvlText w:val="%6."/>
+      <w:lvlJc w:val="right"/>
+      <w:pPr>
+        <w:ind w:left="4320" w:hanging="180"/>
+      </w:pPr>
+    </w:lvl>
+    <w:lvl xmlns:w="http://schemas.openxmlformats.org/wordprocessingml/2006/main" w:ilvl="6">
+      <w:start w:val="1"/>
+      <w:numFmt w:val="decimal"/>
+      <w:lvlText w:val="%7."/>
+      <w:lvlJc w:val="left"/>
+      <w:pPr>
+        <w:ind w:left="5040" w:hanging="360"/>
+      </w:pPr>
+    </w:lvl>
+    <w:lvl xmlns:w="http://schemas.openxmlformats.org/wordprocessingml/2006/main" w:ilvl="7">
+      <w:start w:val="1"/>
+      <w:numFmt w:val="lowerLetter"/>
+      <w:lvlText w:val="%8."/>
+      <w:lvlJc w:val="left"/>
+      <w:pPr>
+        <w:ind w:left="5760" w:hanging="360"/>
+      </w:pPr>
+    </w:lvl>
+    <w:lvl xmlns:w="http://schemas.openxmlformats.org/wordprocessingml/2006/main" w:ilvl="8">
+      <w:start w:val="1"/>
+      <w:numFmt w:val="lowerRoman"/>
+      <w:lvlText w:val="%9."/>
+      <w:lvlJc w:val="right"/>
+      <w:pPr>
+        <w:ind w:left="6480" w:hanging="180"/>
+      </w:pPr>
+    </w:lvl>
+  </w:abstractNum>
+  <w:abstractNum xmlns:w="http://schemas.openxmlformats.org/wordprocessingml/2006/main" w:abstractNumId="10">
+    <w:multiLevelType xmlns:w="http://schemas.openxmlformats.org/wordprocessingml/2006/main" w:val="hybridMultilevel"/>
+    <w:lvl xmlns:w="http://schemas.openxmlformats.org/wordprocessingml/2006/main" w:ilvl="0">
+      <w:start w:val="1"/>
+      <w:numFmt w:val="decimal"/>
+      <w:lvlText w:val="%1."/>
+      <w:lvlJc w:val="left"/>
+      <w:pPr>
+        <w:ind w:left="720" w:hanging="360"/>
+      </w:pPr>
+    </w:lvl>
+    <w:lvl xmlns:w="http://schemas.openxmlformats.org/wordprocessingml/2006/main" w:ilvl="1">
+      <w:start w:val="1"/>
+      <w:numFmt w:val="lowerLetter"/>
+      <w:lvlText w:val="%2."/>
+      <w:lvlJc w:val="left"/>
+      <w:pPr>
+        <w:ind w:left="1440" w:hanging="360"/>
+      </w:pPr>
+    </w:lvl>
+    <w:lvl xmlns:w="http://schemas.openxmlformats.org/wordprocessingml/2006/main" w:ilvl="2">
+      <w:start w:val="1"/>
+      <w:numFmt w:val="lowerRoman"/>
+      <w:lvlText w:val="%3."/>
+      <w:lvlJc w:val="right"/>
+      <w:pPr>
+        <w:ind w:left="2160" w:hanging="180"/>
+      </w:pPr>
+    </w:lvl>
+    <w:lvl xmlns:w="http://schemas.openxmlformats.org/wordprocessingml/2006/main" w:ilvl="3">
+      <w:start w:val="1"/>
+      <w:numFmt w:val="decimal"/>
+      <w:lvlText w:val="%4."/>
+      <w:lvlJc w:val="left"/>
+      <w:pPr>
+        <w:ind w:left="2880" w:hanging="360"/>
+      </w:pPr>
+    </w:lvl>
+    <w:lvl xmlns:w="http://schemas.openxmlformats.org/wordprocessingml/2006/main" w:ilvl="4">
+      <w:start w:val="1"/>
+      <w:numFmt w:val="lowerLetter"/>
+      <w:lvlText w:val="%5."/>
+      <w:lvlJc w:val="left"/>
+      <w:pPr>
+        <w:ind w:left="3600" w:hanging="360"/>
+      </w:pPr>
+    </w:lvl>
+    <w:lvl xmlns:w="http://schemas.openxmlformats.org/wordprocessingml/2006/main" w:ilvl="5">
+      <w:start w:val="1"/>
+      <w:numFmt w:val="lowerRoman"/>
+      <w:lvlText w:val="%6."/>
+      <w:lvlJc w:val="right"/>
+      <w:pPr>
+        <w:ind w:left="4320" w:hanging="180"/>
+      </w:pPr>
+    </w:lvl>
+    <w:lvl xmlns:w="http://schemas.openxmlformats.org/wordprocessingml/2006/main" w:ilvl="6">
+      <w:start w:val="1"/>
+      <w:numFmt w:val="decimal"/>
+      <w:lvlText w:val="%7."/>
+      <w:lvlJc w:val="left"/>
+      <w:pPr>
+        <w:ind w:left="5040" w:hanging="360"/>
+      </w:pPr>
+    </w:lvl>
+    <w:lvl xmlns:w="http://schemas.openxmlformats.org/wordprocessingml/2006/main" w:ilvl="7">
+      <w:start w:val="1"/>
+      <w:numFmt w:val="lowerLetter"/>
+      <w:lvlText w:val="%8."/>
+      <w:lvlJc w:val="left"/>
+      <w:pPr>
+        <w:ind w:left="5760" w:hanging="360"/>
+      </w:pPr>
+    </w:lvl>
+    <w:lvl xmlns:w="http://schemas.openxmlformats.org/wordprocessingml/2006/main" w:ilvl="8">
+      <w:start w:val="1"/>
+      <w:numFmt w:val="lowerRoman"/>
+      <w:lvlText w:val="%9."/>
+      <w:lvlJc w:val="right"/>
+      <w:pPr>
+        <w:ind w:left="6480" w:hanging="180"/>
+      </w:pPr>
+    </w:lvl>
+  </w:abstractNum>
+  <w:abstractNum xmlns:w="http://schemas.openxmlformats.org/wordprocessingml/2006/main" w:abstractNumId="9">
+    <w:multiLevelType xmlns:w="http://schemas.openxmlformats.org/wordprocessingml/2006/main" w:val="hybridMultilevel"/>
+    <w:lvl xmlns:w="http://schemas.openxmlformats.org/wordprocessingml/2006/main" w:ilvl="0">
+      <w:start w:val="1"/>
+      <w:numFmt w:val="decimal"/>
+      <w:lvlText w:val="%1."/>
+      <w:lvlJc w:val="left"/>
+      <w:pPr>
+        <w:ind w:left="720" w:hanging="360"/>
+      </w:pPr>
+    </w:lvl>
+    <w:lvl xmlns:w="http://schemas.openxmlformats.org/wordprocessingml/2006/main" w:ilvl="1">
+      <w:start w:val="1"/>
+      <w:numFmt w:val="lowerLetter"/>
+      <w:lvlText w:val="%2."/>
+      <w:lvlJc w:val="left"/>
+      <w:pPr>
+        <w:ind w:left="1440" w:hanging="360"/>
+      </w:pPr>
+    </w:lvl>
+    <w:lvl xmlns:w="http://schemas.openxmlformats.org/wordprocessingml/2006/main" w:ilvl="2">
+      <w:start w:val="1"/>
+      <w:numFmt w:val="lowerRoman"/>
+      <w:lvlText w:val="%3."/>
+      <w:lvlJc w:val="right"/>
+      <w:pPr>
+        <w:ind w:left="2160" w:hanging="180"/>
+      </w:pPr>
+    </w:lvl>
+    <w:lvl xmlns:w="http://schemas.openxmlformats.org/wordprocessingml/2006/main" w:ilvl="3">
+      <w:start w:val="1"/>
+      <w:numFmt w:val="decimal"/>
+      <w:lvlText w:val="%4."/>
+      <w:lvlJc w:val="left"/>
+      <w:pPr>
+        <w:ind w:left="2880" w:hanging="360"/>
+      </w:pPr>
+    </w:lvl>
+    <w:lvl xmlns:w="http://schemas.openxmlformats.org/wordprocessingml/2006/main" w:ilvl="4">
+      <w:start w:val="1"/>
+      <w:numFmt w:val="lowerLetter"/>
+      <w:lvlText w:val="%5."/>
+      <w:lvlJc w:val="left"/>
+      <w:pPr>
+        <w:ind w:left="3600" w:hanging="360"/>
+      </w:pPr>
+    </w:lvl>
+    <w:lvl xmlns:w="http://schemas.openxmlformats.org/wordprocessingml/2006/main" w:ilvl="5">
+      <w:start w:val="1"/>
+      <w:numFmt w:val="lowerRoman"/>
+      <w:lvlText w:val="%6."/>
+      <w:lvlJc w:val="right"/>
+      <w:pPr>
+        <w:ind w:left="4320" w:hanging="180"/>
+      </w:pPr>
+    </w:lvl>
+    <w:lvl xmlns:w="http://schemas.openxmlformats.org/wordprocessingml/2006/main" w:ilvl="6">
+      <w:start w:val="1"/>
+      <w:numFmt w:val="decimal"/>
+      <w:lvlText w:val="%7."/>
+      <w:lvlJc w:val="left"/>
+      <w:pPr>
+        <w:ind w:left="5040" w:hanging="360"/>
+      </w:pPr>
+    </w:lvl>
+    <w:lvl xmlns:w="http://schemas.openxmlformats.org/wordprocessingml/2006/main" w:ilvl="7">
+      <w:start w:val="1"/>
+      <w:numFmt w:val="lowerLetter"/>
+      <w:lvlText w:val="%8."/>
+      <w:lvlJc w:val="left"/>
+      <w:pPr>
+        <w:ind w:left="5760" w:hanging="360"/>
+      </w:pPr>
+    </w:lvl>
+    <w:lvl xmlns:w="http://schemas.openxmlformats.org/wordprocessingml/2006/main" w:ilvl="8">
+      <w:start w:val="1"/>
+      <w:numFmt w:val="lowerRoman"/>
+      <w:lvlText w:val="%9."/>
+      <w:lvlJc w:val="right"/>
+      <w:pPr>
+        <w:ind w:left="6480" w:hanging="180"/>
+      </w:pPr>
+    </w:lvl>
+  </w:abstractNum>
+  <w:abstractNum xmlns:w="http://schemas.openxmlformats.org/wordprocessingml/2006/main" w:abstractNumId="8">
+    <w:multiLevelType xmlns:w="http://schemas.openxmlformats.org/wordprocessingml/2006/main" w:val="hybridMultilevel"/>
+    <w:lvl xmlns:w="http://schemas.openxmlformats.org/wordprocessingml/2006/main" w:ilvl="0">
+      <w:start w:val="1"/>
+      <w:numFmt w:val="decimal"/>
+      <w:lvlText w:val="%1."/>
+      <w:lvlJc w:val="left"/>
+      <w:pPr>
+        <w:ind w:left="720" w:hanging="360"/>
+      </w:pPr>
+    </w:lvl>
+    <w:lvl xmlns:w="http://schemas.openxmlformats.org/wordprocessingml/2006/main" w:ilvl="1">
+      <w:start w:val="1"/>
+      <w:numFmt w:val="lowerLetter"/>
+      <w:lvlText w:val="%2."/>
+      <w:lvlJc w:val="left"/>
+      <w:pPr>
+        <w:ind w:left="1440" w:hanging="360"/>
+      </w:pPr>
+    </w:lvl>
+    <w:lvl xmlns:w="http://schemas.openxmlformats.org/wordprocessingml/2006/main" w:ilvl="2">
+      <w:start w:val="1"/>
+      <w:numFmt w:val="lowerRoman"/>
+      <w:lvlText w:val="%3."/>
+      <w:lvlJc w:val="right"/>
+      <w:pPr>
+        <w:ind w:left="2160" w:hanging="180"/>
+      </w:pPr>
+    </w:lvl>
+    <w:lvl xmlns:w="http://schemas.openxmlformats.org/wordprocessingml/2006/main" w:ilvl="3">
+      <w:start w:val="1"/>
+      <w:numFmt w:val="decimal"/>
+      <w:lvlText w:val="%4."/>
+      <w:lvlJc w:val="left"/>
+      <w:pPr>
+        <w:ind w:left="2880" w:hanging="360"/>
+      </w:pPr>
+    </w:lvl>
+    <w:lvl xmlns:w="http://schemas.openxmlformats.org/wordprocessingml/2006/main" w:ilvl="4">
+      <w:start w:val="1"/>
+      <w:numFmt w:val="lowerLetter"/>
+      <w:lvlText w:val="%5."/>
+      <w:lvlJc w:val="left"/>
+      <w:pPr>
+        <w:ind w:left="3600" w:hanging="360"/>
+      </w:pPr>
+    </w:lvl>
+    <w:lvl xmlns:w="http://schemas.openxmlformats.org/wordprocessingml/2006/main" w:ilvl="5">
+      <w:start w:val="1"/>
+      <w:numFmt w:val="lowerRoman"/>
+      <w:lvlText w:val="%6."/>
+      <w:lvlJc w:val="right"/>
+      <w:pPr>
+        <w:ind w:left="4320" w:hanging="180"/>
+      </w:pPr>
+    </w:lvl>
+    <w:lvl xmlns:w="http://schemas.openxmlformats.org/wordprocessingml/2006/main" w:ilvl="6">
+      <w:start w:val="1"/>
+      <w:numFmt w:val="decimal"/>
+      <w:lvlText w:val="%7."/>
+      <w:lvlJc w:val="left"/>
+      <w:pPr>
+        <w:ind w:left="5040" w:hanging="360"/>
+      </w:pPr>
+    </w:lvl>
+    <w:lvl xmlns:w="http://schemas.openxmlformats.org/wordprocessingml/2006/main" w:ilvl="7">
+      <w:start w:val="1"/>
+      <w:numFmt w:val="lowerLetter"/>
+      <w:lvlText w:val="%8."/>
+      <w:lvlJc w:val="left"/>
+      <w:pPr>
+        <w:ind w:left="5760" w:hanging="360"/>
+      </w:pPr>
+    </w:lvl>
+    <w:lvl xmlns:w="http://schemas.openxmlformats.org/wordprocessingml/2006/main" w:ilvl="8">
+      <w:start w:val="1"/>
+      <w:numFmt w:val="lowerRoman"/>
+      <w:lvlText w:val="%9."/>
+      <w:lvlJc w:val="right"/>
+      <w:pPr>
+        <w:ind w:left="6480" w:hanging="180"/>
+      </w:pPr>
+    </w:lvl>
+  </w:abstractNum>
   <w:abstractNum xmlns:w="http://schemas.openxmlformats.org/wordprocessingml/2006/main" w:abstractNumId="7">
     <w:multiLevelType xmlns:w="http://schemas.openxmlformats.org/wordprocessingml/2006/main" w:val="hybridMultilevel"/>
     <w:lvl xmlns:w="http://schemas.openxmlformats.org/wordprocessingml/2006/main" w:ilvl="0">
@@ -8716,6 +10302,39 @@
       </w:rPr>
     </w:lvl>
   </w:abstractNum>
+  <w:num w:numId="19">
+    <w:abstractNumId w:val="18"/>
+  </w:num>
+  <w:num w:numId="18">
+    <w:abstractNumId w:val="17"/>
+  </w:num>
+  <w:num w:numId="17">
+    <w:abstractNumId w:val="16"/>
+  </w:num>
+  <w:num w:numId="16">
+    <w:abstractNumId w:val="15"/>
+  </w:num>
+  <w:num w:numId="15">
+    <w:abstractNumId w:val="14"/>
+  </w:num>
+  <w:num w:numId="14">
+    <w:abstractNumId w:val="13"/>
+  </w:num>
+  <w:num w:numId="13">
+    <w:abstractNumId w:val="12"/>
+  </w:num>
+  <w:num w:numId="12">
+    <w:abstractNumId w:val="11"/>
+  </w:num>
+  <w:num w:numId="11">
+    <w:abstractNumId w:val="10"/>
+  </w:num>
+  <w:num w:numId="10">
+    <w:abstractNumId w:val="9"/>
+  </w:num>
+  <w:num w:numId="9">
+    <w:abstractNumId w:val="8"/>
+  </w:num>
   <w:num w:numId="8">
     <w:abstractNumId w:val="7"/>
   </w:num>

</xml_diff>

<commit_message>
Chat Message Disconnection Sequence Flow
</commit_message>
<xml_diff>
--- a/FewTechDoc.docx
+++ b/FewTechDoc.docx
@@ -3191,6 +3191,15 @@
           <w:lang w:val="en-US"/>
         </w:rPr>
       </w:pPr>
+    </w:p>
+    <w:p>
+      <w:pPr>
+        <w:pStyle w:val="Normal"/>
+        <w:ind w:left="0"/>
+        <w:rPr>
+          <w:lang w:val="en-US"/>
+        </w:rPr>
+      </w:pPr>
       <w:r>
         <w:rPr>
           <w:lang w:val="en-US"/>
@@ -3791,26 +3800,780 @@
           <w:lang w:val="en-US"/>
         </w:rPr>
       </w:pPr>
-      <w:r>
-        <w:rPr>
-          <w:lang w:val="en-US"/>
-        </w:rPr>
-        <w:t xml:space="preserve"> </w:t>
-      </w:r>
-    </w:p>
-    <w:p>
-      <w:pPr>
-        <w:pStyle w:val="Heading3"/>
-        <w:rPr>
-          <w:lang w:val="en-US"/>
-        </w:rPr>
-      </w:pPr>
-      <w:r>
-        <w:rPr>
-          <w:lang w:val="en-US"/>
-        </w:rPr>
-        <w:t>3)Waiting ...</w:t>
-      </w:r>
+    </w:p>
+    <w:p>
+      <w:pPr>
+        <w:pStyle w:val="Normal"/>
+        <w:ind w:left="0"/>
+        <w:rPr>
+          <w:lang w:val="en-US"/>
+        </w:rPr>
+      </w:pPr>
+    </w:p>
+    <w:p>
+      <w:pPr>
+        <w:pStyle w:val="Normal"/>
+        <w:ind w:left="0"/>
+        <w:rPr>
+          <w:lang w:val="en-US"/>
+        </w:rPr>
+      </w:pPr>
+      <w:r>
+        <w:rPr>
+          <w:lang w:val="en-US"/>
+        </w:rPr>
+        <w:t xml:space="preserve">Step </w:t>
+      </w:r>
+      <w:proofErr w:type="gramStart"/>
+      <w:r>
+        <w:rPr>
+          <w:lang w:val="en-US"/>
+        </w:rPr>
+        <w:t>3 :</w:t>
+      </w:r>
+      <w:proofErr w:type="gramEnd"/>
+      <w:r>
+        <w:rPr>
+          <w:lang w:val="en-US"/>
+        </w:rPr>
+        <w:t xml:space="preserve">  User </w:t>
+      </w:r>
+      <w:proofErr w:type="gramStart"/>
+      <w:r>
+        <w:rPr>
+          <w:lang w:val="en-US"/>
+        </w:rPr>
+        <w:t>On</w:t>
+      </w:r>
+      <w:proofErr w:type="gramEnd"/>
+      <w:r>
+        <w:rPr>
+          <w:lang w:val="en-US"/>
+        </w:rPr>
+        <w:t xml:space="preserve"> Disconnected </w:t>
+      </w:r>
+      <w:r>
+        <w:rPr>
+          <w:lang w:val="en-US"/>
+        </w:rPr>
+        <w:t>Event :</w:t>
+      </w:r>
+    </w:p>
+    <w:p>
+      <w:pPr>
+        <w:pStyle w:val="Normal"/>
+        <w:ind w:left="0"/>
+        <w:rPr>
+          <w:lang w:val="en-US"/>
+        </w:rPr>
+      </w:pPr>
+      <w:r>
+        <w:drawing>
+          <wp:inline wp14:editId="3884175B" wp14:anchorId="7E5FD22C">
+            <wp:extent cx="6086715" cy="4441657"/>
+            <wp:effectExtent l="133350" t="114300" r="85725" b="130810"/>
+            <wp:docPr id="189693657" name="" title=""/>
+            <wp:cNvGraphicFramePr>
+              <a:graphicFrameLocks noChangeAspect="1"/>
+            </wp:cNvGraphicFramePr>
+            <a:graphic>
+              <a:graphicData uri="http://schemas.openxmlformats.org/drawingml/2006/picture">
+                <pic:pic>
+                  <pic:nvPicPr>
+                    <pic:cNvPr id="0" name=""/>
+                    <pic:cNvPicPr/>
+                  </pic:nvPicPr>
+                  <pic:blipFill>
+                    <a:blip r:embed="R05c6ae039486492d">
+                      <a:extLst>
+                        <a:ext xmlns:a="http://schemas.openxmlformats.org/drawingml/2006/main" uri="{28A0092B-C50C-407E-A947-70E740481C1C}">
+                          <a14:useLocalDpi val="0"/>
+                        </a:ext>
+                      </a:extLst>
+                    </a:blip>
+                    <a:srcRect l="0" t="0" r="0" b="0"/>
+                    <a:stretch>
+                      <a:fillRect/>
+                    </a:stretch>
+                  </pic:blipFill>
+                  <pic:spPr xmlns:pic="http://schemas.openxmlformats.org/drawingml/2006/picture">
+                    <a:xfrm xmlns:a="http://schemas.openxmlformats.org/drawingml/2006/main" rot="0" flipH="0" flipV="0">
+                      <a:off x="0" y="0"/>
+                      <a:ext cx="6086715" cy="4441657"/>
+                    </a:xfrm>
+                    <a:prstGeom xmlns:a="http://schemas.openxmlformats.org/drawingml/2006/main" prst="rect">
+                      <a:avLst/>
+                    </a:prstGeom>
+                    <a:solidFill xmlns:a="http://schemas.openxmlformats.org/drawingml/2006/main">
+                      <a:srgbClr val="FFFFFF">
+                        <a:shade val="85000"/>
+                      </a:srgbClr>
+                    </a:solidFill>
+                    <a:ln xmlns:a="http://schemas.openxmlformats.org/drawingml/2006/main" w="88900" cap="sq">
+                      <a:solidFill>
+                        <a:srgbClr val="FFFFFF"/>
+                      </a:solidFill>
+                      <a:miter lim="800000"/>
+                    </a:ln>
+                    <a:effectLst xmlns:a="http://schemas.openxmlformats.org/drawingml/2006/main">
+                      <a:outerShdw blurRad="55000" dist="18000" dir="5400000" algn="tl" rotWithShape="0">
+                        <a:srgbClr val="000000">
+                          <a:alpha val="40000"/>
+                        </a:srgbClr>
+                      </a:outerShdw>
+                    </a:effectLst>
+                    <a:scene3d xmlns:a="http://schemas.openxmlformats.org/drawingml/2006/main">
+                      <a:camera prst="orthographicFront"/>
+                      <a:lightRig rig="twoPt" dir="t">
+                        <a:rot lat="0" lon="0" rev="7200000"/>
+                      </a:lightRig>
+                    </a:scene3d>
+                    <a:sp3d xmlns:a="http://schemas.openxmlformats.org/drawingml/2006/main">
+                      <a:bevelT w="25400" h="19050"/>
+                      <a:contourClr>
+                        <a:srgbClr val="FFFFFF"/>
+                      </a:contourClr>
+                    </a:sp3d>
+                  </pic:spPr>
+                </pic:pic>
+              </a:graphicData>
+            </a:graphic>
+          </wp:inline>
+        </w:drawing>
+      </w:r>
+    </w:p>
+    <w:p>
+      <w:pPr>
+        <w:pStyle w:val="Normal"/>
+        <w:ind w:left="0" w:firstLine="0"/>
+        <w:rPr>
+          <w:lang w:val="en-US"/>
+        </w:rPr>
+      </w:pPr>
+      <w:r>
+        <w:rPr>
+          <w:lang w:val="en-US"/>
+        </w:rPr>
+        <w:t xml:space="preserve">      </w:t>
+      </w:r>
+      <w:proofErr w:type="gramStart"/>
+      <w:r>
+        <w:rPr>
+          <w:rStyle w:val="Heading4Char"/>
+          <w:lang w:val="en-US"/>
+        </w:rPr>
+        <w:t>Explanation :</w:t>
+      </w:r>
+      <w:proofErr w:type="gramEnd"/>
+    </w:p>
+    <w:p>
+      <w:pPr>
+        <w:pStyle w:val="ListParagraph"/>
+        <w:numPr>
+          <w:ilvl w:val="0"/>
+          <w:numId w:val="20"/>
+        </w:numPr>
+        <w:rPr>
+          <w:rStyle w:val="Heading4Char"/>
+          <w:rFonts w:ascii="Calibri Light" w:hAnsi="Calibri Light" w:eastAsia="Calibri Light" w:cs="Calibri Light" w:asciiTheme="majorAscii" w:hAnsiTheme="majorAscii" w:eastAsiaTheme="majorAscii" w:cstheme="majorAscii"/>
+          <w:i w:val="1"/>
+          <w:iCs w:val="1"/>
+          <w:color w:val="2F5496" w:themeColor="accent1" w:themeTint="FF" w:themeShade="BF"/>
+          <w:sz w:val="22"/>
+          <w:szCs w:val="22"/>
+          <w:lang w:val="en-US"/>
+        </w:rPr>
+      </w:pPr>
+      <w:r>
+        <w:rPr>
+          <w:rFonts w:ascii="Calibri Light" w:hAnsi="Calibri Light" w:eastAsia="Calibri Light" w:cs="Calibri Light"/>
+          <w:noProof w:val="0"/>
+          <w:sz w:val="22"/>
+          <w:szCs w:val="22"/>
+          <w:lang w:val="en-US"/>
+        </w:rPr>
+        <w:t xml:space="preserve">If the user closes a browser window or </w:t>
+      </w:r>
+      <w:proofErr w:type="spellStart"/>
+      <w:r>
+        <w:rPr>
+          <w:rFonts w:ascii="Calibri Light" w:hAnsi="Calibri Light" w:eastAsia="Calibri Light" w:cs="Calibri Light"/>
+          <w:noProof w:val="0"/>
+          <w:sz w:val="22"/>
+          <w:szCs w:val="22"/>
+          <w:lang w:val="en-US"/>
+        </w:rPr>
+        <w:t>tab,or</w:t>
+      </w:r>
+      <w:proofErr w:type="spellEnd"/>
+      <w:r>
+        <w:rPr>
+          <w:rFonts w:ascii="Calibri Light" w:hAnsi="Calibri Light" w:eastAsia="Calibri Light" w:cs="Calibri Light"/>
+          <w:noProof w:val="0"/>
+          <w:sz w:val="22"/>
+          <w:szCs w:val="22"/>
+          <w:lang w:val="en-US"/>
+        </w:rPr>
+        <w:t xml:space="preserve"> navigates to a new page or refreshes the page or if connection is timed out, then </w:t>
+      </w:r>
+      <w:proofErr w:type="spellStart"/>
+      <w:r>
+        <w:rPr>
+          <w:rFonts w:ascii="Calibri Light" w:hAnsi="Calibri Light" w:eastAsia="Calibri Light" w:cs="Calibri Light"/>
+          <w:noProof w:val="0"/>
+          <w:sz w:val="22"/>
+          <w:szCs w:val="22"/>
+          <w:lang w:val="en-US"/>
+        </w:rPr>
+        <w:t>SignalR</w:t>
+      </w:r>
+      <w:proofErr w:type="spellEnd"/>
+      <w:r>
+        <w:rPr>
+          <w:rFonts w:ascii="Calibri Light" w:hAnsi="Calibri Light" w:eastAsia="Calibri Light" w:cs="Calibri Light"/>
+          <w:noProof w:val="0"/>
+          <w:sz w:val="22"/>
+          <w:szCs w:val="22"/>
+          <w:lang w:val="en-US"/>
+        </w:rPr>
+        <w:t xml:space="preserve">  disconnect event is fired.</w:t>
+      </w:r>
+    </w:p>
+    <w:p>
+      <w:pPr>
+        <w:pStyle w:val="ListParagraph"/>
+        <w:numPr>
+          <w:ilvl w:val="0"/>
+          <w:numId w:val="20"/>
+        </w:numPr>
+        <w:rPr>
+          <w:i w:val="1"/>
+          <w:iCs w:val="1"/>
+          <w:noProof w:val="0"/>
+          <w:color w:val="2F5496" w:themeColor="accent1" w:themeTint="FF" w:themeShade="BF"/>
+          <w:sz w:val="22"/>
+          <w:szCs w:val="22"/>
+          <w:lang w:val="en-US"/>
+        </w:rPr>
+      </w:pPr>
+      <w:r>
+        <w:rPr>
+          <w:rFonts w:ascii="Calibri Light" w:hAnsi="Calibri Light" w:eastAsia="Calibri Light" w:cs="Calibri Light"/>
+          <w:noProof w:val="0"/>
+          <w:sz w:val="22"/>
+          <w:szCs w:val="22"/>
+          <w:lang w:val="en-US"/>
+        </w:rPr>
+        <w:t xml:space="preserve">In such Scenario directly the Server-Side </w:t>
+      </w:r>
+      <w:proofErr w:type="gramStart"/>
+      <w:r>
+        <w:rPr>
+          <w:rFonts w:ascii="Calibri Light" w:hAnsi="Calibri Light" w:eastAsia="Calibri Light" w:cs="Calibri Light"/>
+          <w:noProof w:val="0"/>
+          <w:sz w:val="22"/>
+          <w:szCs w:val="22"/>
+          <w:lang w:val="en-US"/>
+        </w:rPr>
+        <w:t>On</w:t>
+      </w:r>
+      <w:proofErr w:type="gramEnd"/>
+      <w:r>
+        <w:rPr>
+          <w:rFonts w:ascii="Calibri Light" w:hAnsi="Calibri Light" w:eastAsia="Calibri Light" w:cs="Calibri Light"/>
+          <w:noProof w:val="0"/>
+          <w:sz w:val="22"/>
+          <w:szCs w:val="22"/>
+          <w:lang w:val="en-US"/>
+        </w:rPr>
+        <w:t xml:space="preserve"> Disconnected Event is </w:t>
+      </w:r>
+      <w:proofErr w:type="gramStart"/>
+      <w:r>
+        <w:rPr>
+          <w:rFonts w:ascii="Calibri Light" w:hAnsi="Calibri Light" w:eastAsia="Calibri Light" w:cs="Calibri Light"/>
+          <w:noProof w:val="0"/>
+          <w:sz w:val="22"/>
+          <w:szCs w:val="22"/>
+          <w:lang w:val="en-US"/>
+        </w:rPr>
+        <w:t>called  which</w:t>
+      </w:r>
+      <w:proofErr w:type="gramEnd"/>
+      <w:r>
+        <w:rPr>
+          <w:rFonts w:ascii="Calibri Light" w:hAnsi="Calibri Light" w:eastAsia="Calibri Light" w:cs="Calibri Light"/>
+          <w:noProof w:val="0"/>
+          <w:sz w:val="22"/>
+          <w:szCs w:val="22"/>
+          <w:lang w:val="en-US"/>
+        </w:rPr>
+        <w:t xml:space="preserve"> later calls</w:t>
+      </w:r>
+      <w:r>
+        <w:br/>
+      </w:r>
+      <w:r>
+        <w:rPr>
+          <w:rFonts w:ascii="Calibri Light" w:hAnsi="Calibri Light" w:eastAsia="Calibri Light" w:cs="Calibri Light"/>
+          <w:noProof w:val="0"/>
+          <w:sz w:val="22"/>
+          <w:szCs w:val="22"/>
+          <w:lang w:val="en-US"/>
+        </w:rPr>
+        <w:t xml:space="preserve">the Remove User Method to reset value of </w:t>
+      </w:r>
+      <w:proofErr w:type="spellStart"/>
+      <w:r>
+        <w:rPr>
+          <w:rFonts w:ascii="Calibri Light" w:hAnsi="Calibri Light" w:eastAsia="Calibri Light" w:cs="Calibri Light"/>
+          <w:noProof w:val="0"/>
+          <w:sz w:val="22"/>
+          <w:szCs w:val="22"/>
+          <w:lang w:val="en-US"/>
+        </w:rPr>
+        <w:t>ConnectionId.If</w:t>
+      </w:r>
+      <w:proofErr w:type="spellEnd"/>
+      <w:r>
+        <w:rPr>
+          <w:rFonts w:ascii="Calibri Light" w:hAnsi="Calibri Light" w:eastAsia="Calibri Light" w:cs="Calibri Light"/>
+          <w:noProof w:val="0"/>
+          <w:sz w:val="22"/>
+          <w:szCs w:val="22"/>
+          <w:lang w:val="en-US"/>
+        </w:rPr>
+        <w:t xml:space="preserve"> the User to be disconnected is patient then first the </w:t>
+      </w:r>
+      <w:proofErr w:type="spellStart"/>
+      <w:r>
+        <w:rPr>
+          <w:rFonts w:ascii="Calibri Light" w:hAnsi="Calibri Light" w:eastAsia="Calibri Light" w:cs="Calibri Light"/>
+          <w:noProof w:val="0"/>
+          <w:sz w:val="22"/>
+          <w:szCs w:val="22"/>
+          <w:lang w:val="en-US"/>
+        </w:rPr>
+        <w:t>SignalRConnectionid</w:t>
+      </w:r>
+      <w:proofErr w:type="spellEnd"/>
+      <w:r>
+        <w:rPr>
+          <w:rFonts w:ascii="Calibri Light" w:hAnsi="Calibri Light" w:eastAsia="Calibri Light" w:cs="Calibri Light"/>
+          <w:noProof w:val="0"/>
+          <w:sz w:val="22"/>
+          <w:szCs w:val="22"/>
+          <w:lang w:val="en-US"/>
+        </w:rPr>
+        <w:t xml:space="preserve"> is made null and the patient is removed from waiting room.</w:t>
+      </w:r>
+    </w:p>
+    <w:p>
+      <w:pPr>
+        <w:pStyle w:val="ListParagraph"/>
+        <w:numPr>
+          <w:ilvl w:val="0"/>
+          <w:numId w:val="20"/>
+        </w:numPr>
+        <w:rPr>
+          <w:i w:val="1"/>
+          <w:iCs w:val="1"/>
+          <w:noProof w:val="0"/>
+          <w:color w:val="2F5496" w:themeColor="accent1" w:themeTint="FF" w:themeShade="BF"/>
+          <w:sz w:val="22"/>
+          <w:szCs w:val="22"/>
+          <w:lang w:val="en-US"/>
+        </w:rPr>
+      </w:pPr>
+      <w:r>
+        <w:rPr>
+          <w:rFonts w:ascii="Calibri Light" w:hAnsi="Calibri Light" w:eastAsia="Calibri Light" w:cs="Calibri Light"/>
+          <w:noProof w:val="0"/>
+          <w:sz w:val="22"/>
+          <w:szCs w:val="22"/>
+          <w:lang w:val="en-US"/>
+        </w:rPr>
+        <w:t>Similarly if the user who is supposed to be disconnected is Provider then Remove Provider</w:t>
+      </w:r>
+      <w:r>
+        <w:br/>
+      </w:r>
+      <w:r>
+        <w:rPr>
+          <w:rFonts w:ascii="Calibri Light" w:hAnsi="Calibri Light" w:eastAsia="Calibri Light" w:cs="Calibri Light"/>
+          <w:noProof w:val="0"/>
+          <w:sz w:val="22"/>
+          <w:szCs w:val="22"/>
+          <w:lang w:val="en-US"/>
+        </w:rPr>
+        <w:t xml:space="preserve">method is called to reset the value of </w:t>
+      </w:r>
+      <w:proofErr w:type="spellStart"/>
+      <w:r>
+        <w:rPr>
+          <w:rFonts w:ascii="Calibri Light" w:hAnsi="Calibri Light" w:eastAsia="Calibri Light" w:cs="Calibri Light"/>
+          <w:noProof w:val="0"/>
+          <w:sz w:val="22"/>
+          <w:szCs w:val="22"/>
+          <w:lang w:val="en-US"/>
+        </w:rPr>
+        <w:t>SignalRConnectionid</w:t>
+      </w:r>
+      <w:proofErr w:type="spellEnd"/>
+      <w:r>
+        <w:rPr>
+          <w:rFonts w:ascii="Calibri Light" w:hAnsi="Calibri Light" w:eastAsia="Calibri Light" w:cs="Calibri Light"/>
+          <w:noProof w:val="0"/>
+          <w:sz w:val="22"/>
+          <w:szCs w:val="22"/>
+          <w:lang w:val="en-US"/>
+        </w:rPr>
+        <w:t xml:space="preserve"> and remove provider from </w:t>
+      </w:r>
+      <w:r>
+        <w:br/>
+      </w:r>
+      <w:r>
+        <w:rPr>
+          <w:rFonts w:ascii="Calibri Light" w:hAnsi="Calibri Light" w:eastAsia="Calibri Light" w:cs="Calibri Light"/>
+          <w:noProof w:val="0"/>
+          <w:sz w:val="22"/>
+          <w:szCs w:val="22"/>
+          <w:lang w:val="en-US"/>
+        </w:rPr>
+        <w:t>list of logged providers.</w:t>
+      </w:r>
+    </w:p>
+    <w:p>
+      <w:pPr>
+        <w:pStyle w:val="ListParagraph"/>
+        <w:numPr>
+          <w:ilvl w:val="0"/>
+          <w:numId w:val="20"/>
+        </w:numPr>
+        <w:rPr>
+          <w:i w:val="1"/>
+          <w:iCs w:val="1"/>
+          <w:noProof w:val="0"/>
+          <w:color w:val="2F5496" w:themeColor="accent1" w:themeTint="FF" w:themeShade="BF"/>
+          <w:sz w:val="22"/>
+          <w:szCs w:val="22"/>
+          <w:lang w:val="en-US"/>
+        </w:rPr>
+      </w:pPr>
+      <w:r>
+        <w:rPr>
+          <w:rFonts w:ascii="Calibri Light" w:hAnsi="Calibri Light" w:eastAsia="Calibri Light" w:cs="Calibri Light"/>
+          <w:noProof w:val="0"/>
+          <w:sz w:val="22"/>
+          <w:szCs w:val="22"/>
+          <w:lang w:val="en-US"/>
+        </w:rPr>
+        <w:t xml:space="preserve">Later if any Upload Folder is present within the </w:t>
+      </w:r>
+      <w:proofErr w:type="spellStart"/>
+      <w:r>
+        <w:rPr>
+          <w:rFonts w:ascii="Calibri Light" w:hAnsi="Calibri Light" w:eastAsia="Calibri Light" w:cs="Calibri Light"/>
+          <w:noProof w:val="0"/>
+          <w:sz w:val="22"/>
+          <w:szCs w:val="22"/>
+          <w:lang w:val="en-US"/>
+        </w:rPr>
+        <w:t>WebRootPath</w:t>
+      </w:r>
+      <w:proofErr w:type="spellEnd"/>
+      <w:r>
+        <w:rPr>
+          <w:rFonts w:ascii="Calibri Light" w:hAnsi="Calibri Light" w:eastAsia="Calibri Light" w:cs="Calibri Light"/>
+          <w:noProof w:val="0"/>
+          <w:sz w:val="22"/>
+          <w:szCs w:val="22"/>
+          <w:lang w:val="en-US"/>
+        </w:rPr>
+        <w:t xml:space="preserve"> of the solution then it is deleted using </w:t>
+      </w:r>
+      <w:proofErr w:type="spellStart"/>
+      <w:r>
+        <w:rPr>
+          <w:rFonts w:ascii="Calibri Light" w:hAnsi="Calibri Light" w:eastAsia="Calibri Light" w:cs="Calibri Light"/>
+          <w:noProof w:val="0"/>
+          <w:sz w:val="22"/>
+          <w:szCs w:val="22"/>
+          <w:lang w:val="en-US"/>
+        </w:rPr>
+        <w:t>DirectoryInfo</w:t>
+      </w:r>
+      <w:proofErr w:type="spellEnd"/>
+      <w:r>
+        <w:rPr>
+          <w:rFonts w:ascii="Calibri Light" w:hAnsi="Calibri Light" w:eastAsia="Calibri Light" w:cs="Calibri Light"/>
+          <w:noProof w:val="0"/>
+          <w:sz w:val="22"/>
+          <w:szCs w:val="22"/>
+          <w:lang w:val="en-US"/>
+        </w:rPr>
+        <w:t xml:space="preserve"> class using Delete method of the same .</w:t>
+      </w:r>
+    </w:p>
+    <w:p>
+      <w:pPr>
+        <w:pStyle w:val="ListParagraph"/>
+        <w:numPr>
+          <w:ilvl w:val="0"/>
+          <w:numId w:val="20"/>
+        </w:numPr>
+        <w:rPr>
+          <w:i w:val="1"/>
+          <w:iCs w:val="1"/>
+          <w:noProof w:val="0"/>
+          <w:color w:val="2F5496" w:themeColor="accent1" w:themeTint="FF" w:themeShade="BF"/>
+          <w:sz w:val="22"/>
+          <w:szCs w:val="22"/>
+          <w:lang w:val="en-US"/>
+        </w:rPr>
+      </w:pPr>
+      <w:r>
+        <w:rPr>
+          <w:rFonts w:ascii="Calibri Light" w:hAnsi="Calibri Light" w:eastAsia="Calibri Light" w:cs="Calibri Light"/>
+          <w:noProof w:val="0"/>
+          <w:sz w:val="22"/>
+          <w:szCs w:val="22"/>
+          <w:lang w:val="en-US"/>
+        </w:rPr>
+        <w:t xml:space="preserve"> Next, </w:t>
+      </w:r>
+      <w:proofErr w:type="spellStart"/>
+      <w:r>
+        <w:rPr>
+          <w:rFonts w:ascii="Calibri Light" w:hAnsi="Calibri Light" w:eastAsia="Calibri Light" w:cs="Calibri Light"/>
+          <w:noProof w:val="0"/>
+          <w:sz w:val="22"/>
+          <w:szCs w:val="22"/>
+          <w:lang w:val="en-US"/>
+        </w:rPr>
+        <w:t>SendUpdatedPatients</w:t>
+      </w:r>
+      <w:proofErr w:type="spellEnd"/>
+      <w:r>
+        <w:rPr>
+          <w:rFonts w:ascii="Calibri Light" w:hAnsi="Calibri Light" w:eastAsia="Calibri Light" w:cs="Calibri Light"/>
+          <w:noProof w:val="0"/>
+          <w:sz w:val="22"/>
+          <w:szCs w:val="22"/>
+          <w:lang w:val="en-US"/>
+        </w:rPr>
+        <w:t xml:space="preserve"> method is called to update the list of patients after removing the user to be disconnected from list of patients if present.</w:t>
+      </w:r>
+    </w:p>
+    <w:p>
+      <w:pPr>
+        <w:pStyle w:val="ListParagraph"/>
+        <w:numPr>
+          <w:ilvl w:val="0"/>
+          <w:numId w:val="20"/>
+        </w:numPr>
+        <w:rPr>
+          <w:i w:val="1"/>
+          <w:iCs w:val="1"/>
+          <w:noProof w:val="0"/>
+          <w:color w:val="2F5496" w:themeColor="accent1" w:themeTint="FF" w:themeShade="BF"/>
+          <w:sz w:val="22"/>
+          <w:szCs w:val="22"/>
+          <w:lang w:val="en-US"/>
+        </w:rPr>
+      </w:pPr>
+      <w:r>
+        <w:rPr>
+          <w:rFonts w:ascii="Calibri Light" w:hAnsi="Calibri Light" w:eastAsia="Calibri Light" w:cs="Calibri Light"/>
+          <w:noProof w:val="0"/>
+          <w:sz w:val="22"/>
+          <w:szCs w:val="22"/>
+          <w:lang w:val="en-US"/>
+        </w:rPr>
+        <w:t xml:space="preserve">If the User to be disconnected is provider then Send </w:t>
+      </w:r>
+      <w:proofErr w:type="gramStart"/>
+      <w:r>
+        <w:rPr>
+          <w:rFonts w:ascii="Calibri Light" w:hAnsi="Calibri Light" w:eastAsia="Calibri Light" w:cs="Calibri Light"/>
+          <w:noProof w:val="0"/>
+          <w:sz w:val="22"/>
+          <w:szCs w:val="22"/>
+          <w:lang w:val="en-US"/>
+        </w:rPr>
+        <w:t>Updated  Providers</w:t>
+      </w:r>
+      <w:proofErr w:type="gramEnd"/>
+      <w:r>
+        <w:rPr>
+          <w:rFonts w:ascii="Calibri Light" w:hAnsi="Calibri Light" w:eastAsia="Calibri Light" w:cs="Calibri Light"/>
+          <w:noProof w:val="0"/>
+          <w:sz w:val="22"/>
+          <w:szCs w:val="22"/>
+          <w:lang w:val="en-US"/>
+        </w:rPr>
+        <w:t xml:space="preserve"> method is called</w:t>
+      </w:r>
+      <w:r>
+        <w:br/>
+      </w:r>
+      <w:r>
+        <w:rPr>
+          <w:rFonts w:ascii="Calibri Light" w:hAnsi="Calibri Light" w:eastAsia="Calibri Light" w:cs="Calibri Light"/>
+          <w:noProof w:val="0"/>
+          <w:sz w:val="22"/>
+          <w:szCs w:val="22"/>
+          <w:lang w:val="en-US"/>
+        </w:rPr>
+        <w:t>to update list of providers after removing provider to be displayed to all logged patients.</w:t>
+      </w:r>
+    </w:p>
+    <w:p>
+      <w:pPr>
+        <w:pStyle w:val="Normal"/>
+        <w:rPr>
+          <w:rFonts w:ascii="Calibri Light" w:hAnsi="Calibri Light" w:eastAsia="Calibri Light" w:cs="Calibri Light"/>
+          <w:noProof w:val="0"/>
+          <w:sz w:val="22"/>
+          <w:szCs w:val="22"/>
+          <w:lang w:val="en-US"/>
+        </w:rPr>
+      </w:pPr>
+    </w:p>
+    <w:p>
+      <w:pPr>
+        <w:pStyle w:val="Normal"/>
+        <w:rPr>
+          <w:rFonts w:ascii="Calibri Light" w:hAnsi="Calibri Light" w:eastAsia="Calibri Light" w:cs="Calibri Light"/>
+          <w:noProof w:val="0"/>
+          <w:sz w:val="22"/>
+          <w:szCs w:val="22"/>
+          <w:lang w:val="en-US"/>
+        </w:rPr>
+      </w:pPr>
+    </w:p>
+    <w:p>
+      <w:pPr>
+        <w:pStyle w:val="ListParagraph"/>
+        <w:numPr>
+          <w:ilvl w:val="0"/>
+          <w:numId w:val="20"/>
+        </w:numPr>
+        <w:rPr>
+          <w:i w:val="1"/>
+          <w:iCs w:val="1"/>
+          <w:noProof w:val="0"/>
+          <w:color w:val="2F5496" w:themeColor="accent1" w:themeTint="FF" w:themeShade="BF"/>
+          <w:sz w:val="22"/>
+          <w:szCs w:val="22"/>
+          <w:lang w:val="en-US"/>
+        </w:rPr>
+      </w:pPr>
+      <w:proofErr w:type="gramStart"/>
+      <w:r>
+        <w:rPr>
+          <w:rFonts w:ascii="Calibri Light" w:hAnsi="Calibri Light" w:eastAsia="Calibri Light" w:cs="Calibri Light"/>
+          <w:noProof w:val="0"/>
+          <w:sz w:val="22"/>
+          <w:szCs w:val="22"/>
+          <w:lang w:val="en-US"/>
+        </w:rPr>
+        <w:t>Finally</w:t>
+      </w:r>
+      <w:proofErr w:type="gramEnd"/>
+      <w:r>
+        <w:rPr>
+          <w:rFonts w:ascii="Calibri Light" w:hAnsi="Calibri Light" w:eastAsia="Calibri Light" w:cs="Calibri Light"/>
+          <w:noProof w:val="0"/>
+          <w:sz w:val="22"/>
+          <w:szCs w:val="22"/>
+          <w:lang w:val="en-US"/>
+        </w:rPr>
+        <w:t xml:space="preserve"> after the Disconnect event happens the call goes to </w:t>
+      </w:r>
+      <w:proofErr w:type="spellStart"/>
+      <w:r>
+        <w:rPr>
+          <w:rFonts w:ascii="Calibri Light" w:hAnsi="Calibri Light" w:eastAsia="Calibri Light" w:cs="Calibri Light"/>
+          <w:noProof w:val="0"/>
+          <w:sz w:val="22"/>
+          <w:szCs w:val="22"/>
+          <w:lang w:val="en-US"/>
+        </w:rPr>
+        <w:t>onClose</w:t>
+      </w:r>
+      <w:proofErr w:type="spellEnd"/>
+      <w:r>
+        <w:rPr>
+          <w:rFonts w:ascii="Calibri Light" w:hAnsi="Calibri Light" w:eastAsia="Calibri Light" w:cs="Calibri Light"/>
+          <w:noProof w:val="0"/>
+          <w:sz w:val="22"/>
+          <w:szCs w:val="22"/>
+          <w:lang w:val="en-US"/>
+        </w:rPr>
+        <w:t xml:space="preserve"> method of angular side</w:t>
+      </w:r>
+      <w:r>
+        <w:br/>
+      </w:r>
+      <w:r>
+        <w:rPr>
+          <w:rFonts w:ascii="Calibri Light" w:hAnsi="Calibri Light" w:eastAsia="Calibri Light" w:cs="Calibri Light"/>
+          <w:noProof w:val="0"/>
+          <w:sz w:val="22"/>
+          <w:szCs w:val="22"/>
+          <w:lang w:val="en-US"/>
+        </w:rPr>
+        <w:t xml:space="preserve"> hub connection method of notification service which confirms User Disconnected Event </w:t>
+      </w:r>
+      <w:r>
+        <w:br/>
+      </w:r>
+      <w:r>
+        <w:rPr>
+          <w:rFonts w:ascii="Calibri Light" w:hAnsi="Calibri Light" w:eastAsia="Calibri Light" w:cs="Calibri Light"/>
+          <w:noProof w:val="0"/>
+          <w:sz w:val="22"/>
+          <w:szCs w:val="22"/>
+          <w:lang w:val="en-US"/>
+        </w:rPr>
+        <w:t>with a “Connection Closed” message.</w:t>
+      </w:r>
+    </w:p>
+    <w:p>
+      <w:pPr>
+        <w:pStyle w:val="Normal"/>
+        <w:rPr>
+          <w:rFonts w:ascii="Calibri Light" w:hAnsi="Calibri Light" w:eastAsia="Calibri Light" w:cs="Calibri Light"/>
+          <w:noProof w:val="0"/>
+          <w:sz w:val="22"/>
+          <w:szCs w:val="22"/>
+          <w:lang w:val="en-US"/>
+        </w:rPr>
+      </w:pPr>
+    </w:p>
+    <w:p>
+      <w:pPr>
+        <w:pStyle w:val="Normal"/>
+        <w:rPr>
+          <w:rFonts w:ascii="Calibri Light" w:hAnsi="Calibri Light" w:eastAsia="Calibri Light" w:cs="Calibri Light"/>
+          <w:noProof w:val="0"/>
+          <w:sz w:val="22"/>
+          <w:szCs w:val="22"/>
+          <w:lang w:val="en-US"/>
+        </w:rPr>
+      </w:pPr>
+    </w:p>
+    <w:p>
+      <w:pPr>
+        <w:pStyle w:val="Normal"/>
+        <w:ind w:left="0" w:firstLine="0"/>
+        <w:rPr>
+          <w:rStyle w:val="Heading4Char"/>
+          <w:lang w:val="en-US"/>
+        </w:rPr>
+      </w:pPr>
     </w:p>
     <w:p>
       <w:pPr>
@@ -8588,6 +9351,90 @@
 
 <file path=word/numbering.xml><?xml version="1.0" encoding="utf-8"?>
 <w:numbering xmlns:wpc="http://schemas.microsoft.com/office/word/2010/wordprocessingCanvas" xmlns:cx="http://schemas.microsoft.com/office/drawing/2014/chartex" xmlns:cx1="http://schemas.microsoft.com/office/drawing/2015/9/8/chartex" xmlns:cx2="http://schemas.microsoft.com/office/drawing/2015/10/21/chartex" xmlns:cx3="http://schemas.microsoft.com/office/drawing/2016/5/9/chartex" xmlns:cx4="http://schemas.microsoft.com/office/drawing/2016/5/10/chartex" xmlns:cx5="http://schemas.microsoft.com/office/drawing/2016/5/11/chartex" xmlns:cx6="http://schemas.microsoft.com/office/drawing/2016/5/12/chartex" xmlns:cx7="http://schemas.microsoft.com/office/drawing/2016/5/13/chartex" xmlns:cx8="http://schemas.microsoft.com/office/drawing/2016/5/14/chartex" xmlns:mc="http://schemas.openxmlformats.org/markup-compatibility/2006" xmlns:aink="http://schemas.microsoft.com/office/drawing/2016/ink" xmlns:am3d="http://schemas.microsoft.com/office/drawing/2017/model3d" xmlns:o="urn:schemas-microsoft-com:office:office" xmlns:r="http://schemas.openxmlformats.org/officeDocument/2006/relationships" xmlns:m="http://schemas.openxmlformats.org/officeDocument/2006/math" xmlns:v="urn:schemas-microsoft-com:vml" xmlns:wp14="http://schemas.microsoft.com/office/word/2010/wordprocessingDrawing" xmlns:wp="http://schemas.openxmlformats.org/drawingml/2006/wordprocessingDrawing" xmlns:w10="urn:schemas-microsoft-com:office:word" xmlns:w="http://schemas.openxmlformats.org/wordprocessingml/2006/main" xmlns:w14="http://schemas.microsoft.com/office/word/2010/wordml" xmlns:w15="http://schemas.microsoft.com/office/word/2012/wordml" xmlns:w16cex="http://schemas.microsoft.com/office/word/2018/wordml/cex" xmlns:w16cid="http://schemas.microsoft.com/office/word/2016/wordml/cid" xmlns:w16="http://schemas.microsoft.com/office/word/2018/wordml" xmlns:w16se="http://schemas.microsoft.com/office/word/2015/wordml/symex" xmlns:wpg="http://schemas.microsoft.com/office/word/2010/wordprocessingGroup" xmlns:wpi="http://schemas.microsoft.com/office/word/2010/wordprocessingInk" xmlns:wne="http://schemas.microsoft.com/office/word/2006/wordml" xmlns:wps="http://schemas.microsoft.com/office/word/2010/wordprocessingShape" mc:Ignorable="w14 w15 w16se w16cid w16 w16cex wp14">
+  <w:abstractNum xmlns:w="http://schemas.openxmlformats.org/wordprocessingml/2006/main" w:abstractNumId="19">
+    <w:multiLevelType xmlns:w="http://schemas.openxmlformats.org/wordprocessingml/2006/main" w:val="hybridMultilevel"/>
+    <w:lvl xmlns:w="http://schemas.openxmlformats.org/wordprocessingml/2006/main" w:ilvl="0">
+      <w:start w:val="1"/>
+      <w:numFmt w:val="decimal"/>
+      <w:lvlText w:val="%1."/>
+      <w:lvlJc w:val="left"/>
+      <w:pPr>
+        <w:ind w:left="720" w:hanging="360"/>
+      </w:pPr>
+    </w:lvl>
+    <w:lvl xmlns:w="http://schemas.openxmlformats.org/wordprocessingml/2006/main" w:ilvl="1">
+      <w:start w:val="1"/>
+      <w:numFmt w:val="lowerLetter"/>
+      <w:lvlText w:val="%2."/>
+      <w:lvlJc w:val="left"/>
+      <w:pPr>
+        <w:ind w:left="1440" w:hanging="360"/>
+      </w:pPr>
+    </w:lvl>
+    <w:lvl xmlns:w="http://schemas.openxmlformats.org/wordprocessingml/2006/main" w:ilvl="2">
+      <w:start w:val="1"/>
+      <w:numFmt w:val="lowerRoman"/>
+      <w:lvlText w:val="%3."/>
+      <w:lvlJc w:val="right"/>
+      <w:pPr>
+        <w:ind w:left="2160" w:hanging="180"/>
+      </w:pPr>
+    </w:lvl>
+    <w:lvl xmlns:w="http://schemas.openxmlformats.org/wordprocessingml/2006/main" w:ilvl="3">
+      <w:start w:val="1"/>
+      <w:numFmt w:val="decimal"/>
+      <w:lvlText w:val="%4."/>
+      <w:lvlJc w:val="left"/>
+      <w:pPr>
+        <w:ind w:left="2880" w:hanging="360"/>
+      </w:pPr>
+    </w:lvl>
+    <w:lvl xmlns:w="http://schemas.openxmlformats.org/wordprocessingml/2006/main" w:ilvl="4">
+      <w:start w:val="1"/>
+      <w:numFmt w:val="lowerLetter"/>
+      <w:lvlText w:val="%5."/>
+      <w:lvlJc w:val="left"/>
+      <w:pPr>
+        <w:ind w:left="3600" w:hanging="360"/>
+      </w:pPr>
+    </w:lvl>
+    <w:lvl xmlns:w="http://schemas.openxmlformats.org/wordprocessingml/2006/main" w:ilvl="5">
+      <w:start w:val="1"/>
+      <w:numFmt w:val="lowerRoman"/>
+      <w:lvlText w:val="%6."/>
+      <w:lvlJc w:val="right"/>
+      <w:pPr>
+        <w:ind w:left="4320" w:hanging="180"/>
+      </w:pPr>
+    </w:lvl>
+    <w:lvl xmlns:w="http://schemas.openxmlformats.org/wordprocessingml/2006/main" w:ilvl="6">
+      <w:start w:val="1"/>
+      <w:numFmt w:val="decimal"/>
+      <w:lvlText w:val="%7."/>
+      <w:lvlJc w:val="left"/>
+      <w:pPr>
+        <w:ind w:left="5040" w:hanging="360"/>
+      </w:pPr>
+    </w:lvl>
+    <w:lvl xmlns:w="http://schemas.openxmlformats.org/wordprocessingml/2006/main" w:ilvl="7">
+      <w:start w:val="1"/>
+      <w:numFmt w:val="lowerLetter"/>
+      <w:lvlText w:val="%8."/>
+      <w:lvlJc w:val="left"/>
+      <w:pPr>
+        <w:ind w:left="5760" w:hanging="360"/>
+      </w:pPr>
+    </w:lvl>
+    <w:lvl xmlns:w="http://schemas.openxmlformats.org/wordprocessingml/2006/main" w:ilvl="8">
+      <w:start w:val="1"/>
+      <w:numFmt w:val="lowerRoman"/>
+      <w:lvlText w:val="%9."/>
+      <w:lvlJc w:val="right"/>
+      <w:pPr>
+        <w:ind w:left="6480" w:hanging="180"/>
+      </w:pPr>
+    </w:lvl>
+  </w:abstractNum>
   <w:abstractNum xmlns:w="http://schemas.openxmlformats.org/wordprocessingml/2006/main" w:abstractNumId="18">
     <w:multiLevelType xmlns:w="http://schemas.openxmlformats.org/wordprocessingml/2006/main" w:val="hybridMultilevel"/>
     <w:lvl xmlns:w="http://schemas.openxmlformats.org/wordprocessingml/2006/main" w:ilvl="0">
@@ -10302,6 +11149,9 @@
       </w:rPr>
     </w:lvl>
   </w:abstractNum>
+  <w:num w:numId="20">
+    <w:abstractNumId w:val="19"/>
+  </w:num>
   <w:num w:numId="19">
     <w:abstractNumId w:val="18"/>
   </w:num>

</xml_diff>